<commit_message>
Standard Sales Order addition of Location Code
</commit_message>
<xml_diff>
--- a/ReportExtensions/StandardSalesOrderConfCustom.docx
+++ b/ReportExtensions/StandardSalesOrderConfCustom.docx
@@ -1163,6 +1163,7 @@
                 <w:r>
                   <w:rPr>
                     <w:rFonts w:asciiTheme="majorHAnsi" w:hAnsiTheme="majorHAnsi"/>
+                    <w:b w:val="0"/>
                     <w:color w:val="0070C0"/>
                     <w:szCs w:val="18"/>
                   </w:rPr>
@@ -1317,8 +1318,6 @@
             </w:tc>
           </w:sdtContent>
         </w:sdt>
-        <w:bookmarkStart w:id="0" w:name="_GoBack"/>
-        <w:bookmarkEnd w:id="0"/>
       </w:tr>
       <w:tr>
         <w:sdt>
@@ -1447,6 +1446,8 @@
             </w:tc>
           </w:sdtContent>
         </w:sdt>
+        <w:bookmarkStart w:id="0" w:name="_GoBack"/>
+        <w:bookmarkEnd w:id="0"/>
       </w:tr>
       <w:tr>
         <w:tc>
@@ -1653,11 +1654,13 @@
               <w:szCs w:val="20"/>
               <w:lang w:val="da-DK"/>
             </w:rPr>
+            <w:alias w:val="#Nav: /Header/ORBShippingAgentCode_Lbl"/>
+            <w:tag w:val="#Nav: Standard_Sales_Order_Conf/1305"/>
             <w:id w:val="-1967879795"/>
             <w:placeholder>
               <w:docPart w:val="DefaultPlaceholder_-1854013440"/>
             </w:placeholder>
-            <w:dataBinding w:prefixMappings="xmlns:ns0='urn:microsoft-dynamics-nav/reports/Standard_Sales_Order_Conf/1305/' " w:xpath="/ns0:NavWordReportXmlPart[1]/ns0:Header[1]/ns0:ORBShippingAgentCode_Lbl[1]" w:storeItemID="{EE782172-FD63-4F4B-B896-592DF0FBA5DC}"/>
+            <w:dataBinding w:prefixMappings="xmlns:ns0='urn:microsoft-dynamics-nav/reports/Standard_Sales_Order_Conf/1305/'" w:xpath="/ns0:NavWordReportXmlPart[1]/ns0:Header[1]/ns0:ORBShippingAgentCode_Lbl[1]" w:storeItemID="{EE782172-FD63-4F4B-B896-592DF0FBA5DC}"/>
             <w:text/>
           </w:sdtPr>
           <w:sdtEndPr/>
@@ -1798,11 +1801,13 @@
             <w:rPr>
               <w:lang w:val="da-DK"/>
             </w:rPr>
+            <w:alias w:val="#Nav: /Header/ORBShipping_Agent_Code"/>
+            <w:tag w:val="#Nav: Standard_Sales_Order_Conf/1305"/>
             <w:id w:val="-617067493"/>
             <w:placeholder>
               <w:docPart w:val="DefaultPlaceholder_-1854013440"/>
             </w:placeholder>
-            <w:dataBinding w:prefixMappings="xmlns:ns0='urn:microsoft-dynamics-nav/reports/Standard_Sales_Order_Conf/1305/' " w:xpath="/ns0:NavWordReportXmlPart[1]/ns0:Header[1]/ns0:ORBShipping_Agent_Code[1]" w:storeItemID="{EE782172-FD63-4F4B-B896-592DF0FBA5DC}"/>
+            <w:dataBinding w:prefixMappings="xmlns:ns0='urn:microsoft-dynamics-nav/reports/Standard_Sales_Order_Conf/1305/'" w:xpath="/ns0:NavWordReportXmlPart[1]/ns0:Header[1]/ns0:ORBShipping_Agent_Code[1]" w:storeItemID="{EE782172-FD63-4F4B-B896-592DF0FBA5DC}"/>
             <w:text/>
           </w:sdtPr>
           <w:sdtEndPr/>
@@ -1885,13 +1890,16 @@
               <w:sz w:val="18"/>
               <w:szCs w:val="18"/>
             </w:rPr>
+            <w:alias w:val="#Nav: /Header/ORBShippingAgentServiceCode_Lbl"/>
+            <w:tag w:val="#Nav: Standard_Sales_Order_Conf/1305"/>
             <w:id w:val="-81913736"/>
             <w:placeholder>
               <w:docPart w:val="DefaultPlaceholder_-1854013440"/>
             </w:placeholder>
-            <w:dataBinding w:prefixMappings="xmlns:ns0='urn:microsoft-dynamics-nav/reports/Standard_Sales_Order_Conf/1305/' " w:xpath="/ns0:NavWordReportXmlPart[1]/ns0:Header[1]/ns0:ORBShippingAgentServiceCode_Lbl[1]" w:storeItemID="{EE782172-FD63-4F4B-B896-592DF0FBA5DC}"/>
+            <w:dataBinding w:prefixMappings="xmlns:ns0='urn:microsoft-dynamics-nav/reports/Standard_Sales_Order_Conf/1305/'" w:xpath="/ns0:NavWordReportXmlPart[1]/ns0:Header[1]/ns0:ORBShippingAgentServiceCode_Lbl[1]" w:storeItemID="{EE782172-FD63-4F4B-B896-592DF0FBA5DC}"/>
             <w:text/>
           </w:sdtPr>
+          <w:sdtEndPr/>
           <w:sdtContent>
             <w:tc>
               <w:tcPr>
@@ -1916,16 +1924,53 @@
             </w:tc>
           </w:sdtContent>
         </w:sdt>
-        <w:tc>
-          <w:tcPr>
-            <w:tcW w:w="2633" w:type="dxa"/>
-          </w:tcPr>
-          <w:p>
-            <w:pPr>
-              <w:pStyle w:val="NoSpacing"/>
-            </w:pPr>
-          </w:p>
-        </w:tc>
+        <w:sdt>
+          <w:sdtPr>
+            <w:id w:val="-1520388300"/>
+            <w:placeholder>
+              <w:docPart w:val="DefaultPlaceholder_-1854013440"/>
+            </w:placeholder>
+            <w15:dataBinding w:prefixMappings="xmlns:ns0='urn:microsoft-dynamics-nav/reports/Standard_Sales_Order_Conf/1305/' " w:xpath="/ns0:NavWordReportXmlPart[1]/ns0:Header[1]/ns0:ORBLocationCodeLblLcl[1]" w:storeItemID="{EE782172-FD63-4F4B-B896-592DF0FBA5DC}"/>
+          </w:sdtPr>
+          <w:sdtContent>
+            <w:tc>
+              <w:tcPr>
+                <w:tcW w:w="2633" w:type="dxa"/>
+              </w:tcPr>
+              <w:p>
+                <w:pPr>
+                  <w:pStyle w:val="NoSpacing"/>
+                </w:pPr>
+                <w:r>
+                  <w:rPr>
+                    <w:rFonts w:asciiTheme="majorHAnsi" w:hAnsiTheme="majorHAnsi"/>
+                    <w:color w:val="0070C0"/>
+                    <w:sz w:val="18"/>
+                    <w:szCs w:val="18"/>
+                  </w:rPr>
+                  <w:t>Location</w:t>
+                </w:r>
+                <w:r>
+                  <w:rPr>
+                    <w:color w:val="00B0F0"/>
+                    <w:sz w:val="18"/>
+                    <w:szCs w:val="18"/>
+                  </w:rPr>
+                  <w:t xml:space="preserve"> </w:t>
+                </w:r>
+                <w:r>
+                  <w:rPr>
+                    <w:rFonts w:asciiTheme="majorHAnsi" w:hAnsiTheme="majorHAnsi"/>
+                    <w:color w:val="0070C0"/>
+                    <w:sz w:val="18"/>
+                    <w:szCs w:val="18"/>
+                  </w:rPr>
+                  <w:t>Code</w:t>
+                </w:r>
+              </w:p>
+            </w:tc>
+          </w:sdtContent>
+        </w:sdt>
         <w:tc>
           <w:tcPr>
             <w:tcW w:w="2632" w:type="dxa"/>
@@ -1961,13 +2006,16 @@
               <w:sz w:val="18"/>
               <w:szCs w:val="18"/>
             </w:rPr>
+            <w:alias w:val="#Nav: /Header/ORBShipping_Agent_Service_Code"/>
+            <w:tag w:val="#Nav: Standard_Sales_Order_Conf/1305"/>
             <w:id w:val="-1869127131"/>
             <w:placeholder>
               <w:docPart w:val="DefaultPlaceholder_-1854013440"/>
             </w:placeholder>
-            <w:dataBinding w:prefixMappings="xmlns:ns0='urn:microsoft-dynamics-nav/reports/Standard_Sales_Order_Conf/1305/' " w:xpath="/ns0:NavWordReportXmlPart[1]/ns0:Header[1]/ns0:ORBShipping_Agent_Service_Code[1]" w:storeItemID="{EE782172-FD63-4F4B-B896-592DF0FBA5DC}"/>
+            <w:dataBinding w:prefixMappings="xmlns:ns0='urn:microsoft-dynamics-nav/reports/Standard_Sales_Order_Conf/1305/'" w:xpath="/ns0:NavWordReportXmlPart[1]/ns0:Header[1]/ns0:ORBShipping_Agent_Service_Code[1]" w:storeItemID="{EE782172-FD63-4F4B-B896-592DF0FBA5DC}"/>
             <w:text/>
           </w:sdtPr>
+          <w:sdtEndPr/>
           <w:sdtContent>
             <w:tc>
               <w:tcPr>
@@ -1991,16 +2039,33 @@
             </w:tc>
           </w:sdtContent>
         </w:sdt>
-        <w:tc>
-          <w:tcPr>
-            <w:tcW w:w="2633" w:type="dxa"/>
-          </w:tcPr>
-          <w:p>
-            <w:pPr>
-              <w:pStyle w:val="NoSpacing"/>
-            </w:pPr>
-          </w:p>
-        </w:tc>
+        <w:sdt>
+          <w:sdtPr>
+            <w:id w:val="1269120212"/>
+            <w:placeholder>
+              <w:docPart w:val="DefaultPlaceholder_-1854013440"/>
+            </w:placeholder>
+            <w:dataBinding w:prefixMappings="xmlns:ns0='urn:microsoft-dynamics-nav/reports/Standard_Sales_Order_Conf/1305/' " w:xpath="/ns0:NavWordReportXmlPart[1]/ns0:Header[1]/ns0:ORBLocation_Code[1]" w:storeItemID="{EE782172-FD63-4F4B-B896-592DF0FBA5DC}"/>
+            <w:text/>
+          </w:sdtPr>
+          <w:sdtContent>
+            <w:tc>
+              <w:tcPr>
+                <w:tcW w:w="2633" w:type="dxa"/>
+              </w:tcPr>
+              <w:p>
+                <w:pPr>
+                  <w:pStyle w:val="NoSpacing"/>
+                </w:pPr>
+                <w:proofErr w:type="spellStart"/>
+                <w:r>
+                  <w:t>ORBLocation_Code</w:t>
+                </w:r>
+                <w:proofErr w:type="spellEnd"/>
+              </w:p>
+            </w:tc>
+          </w:sdtContent>
+        </w:sdt>
         <w:tc>
           <w:tcPr>
             <w:tcW w:w="2632" w:type="dxa"/>
@@ -3832,7 +3897,7 @@
             <w:rPr>
               <w:noProof/>
             </w:rPr>
-            <w:t>2</w:t>
+            <w:t>28</w:t>
           </w:r>
           <w:r>
             <w:fldChar w:fldCharType="end"/>
@@ -3845,7 +3910,7 @@
               <w:rPr>
                 <w:noProof/>
               </w:rPr>
-              <w:t>2</w:t>
+              <w:t>28</w:t>
             </w:r>
           </w:fldSimple>
         </w:p>
@@ -6866,9 +6931,11 @@
     <w:rsid w:val="00087B6A"/>
     <w:rsid w:val="00091FD8"/>
     <w:rsid w:val="000D46EE"/>
+    <w:rsid w:val="000D5356"/>
     <w:rsid w:val="00107504"/>
     <w:rsid w:val="00112B96"/>
     <w:rsid w:val="00122440"/>
+    <w:rsid w:val="001305C9"/>
     <w:rsid w:val="00171665"/>
     <w:rsid w:val="001C36D4"/>
     <w:rsid w:val="001C4084"/>
@@ -6894,6 +6961,7 @@
     <w:rsid w:val="00532536"/>
     <w:rsid w:val="005421E0"/>
     <w:rsid w:val="00563B1E"/>
+    <w:rsid w:val="00570FBB"/>
     <w:rsid w:val="00586AC2"/>
     <w:rsid w:val="005930DC"/>
     <w:rsid w:val="00633DB2"/>
@@ -6901,6 +6969,8 @@
     <w:rsid w:val="006A6728"/>
     <w:rsid w:val="006A74D5"/>
     <w:rsid w:val="006B4C0D"/>
+    <w:rsid w:val="007257DF"/>
+    <w:rsid w:val="007371A0"/>
     <w:rsid w:val="00742722"/>
     <w:rsid w:val="00752572"/>
     <w:rsid w:val="00790D50"/>
@@ -6917,6 +6987,7 @@
     <w:rsid w:val="00932E5E"/>
     <w:rsid w:val="00955AB0"/>
     <w:rsid w:val="00966DB3"/>
+    <w:rsid w:val="009723E5"/>
     <w:rsid w:val="009B1A13"/>
     <w:rsid w:val="009C1681"/>
     <w:rsid w:val="00A03EDF"/>
@@ -6929,6 +7000,7 @@
     <w:rsid w:val="00B0263F"/>
     <w:rsid w:val="00B55043"/>
     <w:rsid w:val="00B56AF6"/>
+    <w:rsid w:val="00B60D88"/>
     <w:rsid w:val="00B775A7"/>
     <w:rsid w:val="00B84D80"/>
     <w:rsid w:val="00B97BE1"/>
@@ -6937,6 +7009,7 @@
     <w:rsid w:val="00C307CA"/>
     <w:rsid w:val="00C64B99"/>
     <w:rsid w:val="00C93BEB"/>
+    <w:rsid w:val="00CB4F20"/>
     <w:rsid w:val="00CB6608"/>
     <w:rsid w:val="00CD1329"/>
     <w:rsid w:val="00D05ADC"/>
@@ -6946,12 +7019,14 @@
     <w:rsid w:val="00D25DE0"/>
     <w:rsid w:val="00D37992"/>
     <w:rsid w:val="00D40A08"/>
+    <w:rsid w:val="00D44090"/>
     <w:rsid w:val="00D72C86"/>
     <w:rsid w:val="00D8119B"/>
     <w:rsid w:val="00DC5EF2"/>
     <w:rsid w:val="00DE4F7E"/>
     <w:rsid w:val="00E44166"/>
     <w:rsid w:val="00E45027"/>
+    <w:rsid w:val="00E7467D"/>
     <w:rsid w:val="00E75C1C"/>
     <w:rsid w:val="00EB1C9F"/>
     <w:rsid w:val="00F05179"/>
@@ -7409,7 +7484,7 @@
     <w:basedOn w:val="DefaultParagraphFont"/>
     <w:uiPriority w:val="99"/>
     <w:semiHidden/>
-    <w:rsid w:val="00024570"/>
+    <w:rsid w:val="009723E5"/>
   </w:style>
   <w:style w:type="paragraph" w:customStyle="1" w:styleId="4DEC134EE68E46C1B4C5B9BCACB68F85">
     <w:name w:val="4DEC134EE68E46C1B4C5B9BCACB68F85"/>
@@ -9066,6 +9141,50 @@
   <w:style w:type="paragraph" w:customStyle="1" w:styleId="E7D7F588154340AFAF2D1AA85973601D">
     <w:name w:val="E7D7F588154340AFAF2D1AA85973601D"/>
     <w:rsid w:val="00024570"/>
+  </w:style>
+  <w:style w:type="paragraph" w:customStyle="1" w:styleId="29B6A41C1BC9429390ED18A5251ACCB9">
+    <w:name w:val="29B6A41C1BC9429390ED18A5251ACCB9"/>
+    <w:rsid w:val="007257DF"/>
+  </w:style>
+  <w:style w:type="paragraph" w:customStyle="1" w:styleId="0756FEA16BE84412874518C95C03B4DA">
+    <w:name w:val="0756FEA16BE84412874518C95C03B4DA"/>
+    <w:rsid w:val="007257DF"/>
+  </w:style>
+  <w:style w:type="paragraph" w:customStyle="1" w:styleId="E1033DBE131D4B9AAC55C684A4F91A9B">
+    <w:name w:val="E1033DBE131D4B9AAC55C684A4F91A9B"/>
+    <w:rsid w:val="00B60D88"/>
+  </w:style>
+  <w:style w:type="paragraph" w:customStyle="1" w:styleId="411DDD0DCE234309A9E0A3DC97093F4C">
+    <w:name w:val="411DDD0DCE234309A9E0A3DC97093F4C"/>
+    <w:rsid w:val="00B60D88"/>
+  </w:style>
+  <w:style w:type="paragraph" w:customStyle="1" w:styleId="40A60D4C638B4335870736EFD75943C1">
+    <w:name w:val="40A60D4C638B4335870736EFD75943C1"/>
+    <w:rsid w:val="00B60D88"/>
+  </w:style>
+  <w:style w:type="paragraph" w:customStyle="1" w:styleId="AD37F8F25FB44F7086D76C00419733F0">
+    <w:name w:val="AD37F8F25FB44F7086D76C00419733F0"/>
+    <w:rsid w:val="00B60D88"/>
+  </w:style>
+  <w:style w:type="paragraph" w:customStyle="1" w:styleId="18D8D9F492064972A4968BF270562010">
+    <w:name w:val="18D8D9F492064972A4968BF270562010"/>
+    <w:rsid w:val="00B60D88"/>
+  </w:style>
+  <w:style w:type="paragraph" w:customStyle="1" w:styleId="63A1B36E4AC14505BD51B2E44F67E9A4">
+    <w:name w:val="63A1B36E4AC14505BD51B2E44F67E9A4"/>
+    <w:rsid w:val="009723E5"/>
+  </w:style>
+  <w:style w:type="paragraph" w:customStyle="1" w:styleId="2B1D4506AAD348158975FD6DF9E395AE">
+    <w:name w:val="2B1D4506AAD348158975FD6DF9E395AE"/>
+    <w:rsid w:val="009723E5"/>
+  </w:style>
+  <w:style w:type="paragraph" w:customStyle="1" w:styleId="C9EAA52204FD45ED899C86C0F0D11FA3">
+    <w:name w:val="C9EAA52204FD45ED899C86C0F0D11FA3"/>
+    <w:rsid w:val="009723E5"/>
+  </w:style>
+  <w:style w:type="paragraph" w:customStyle="1" w:styleId="289C076576E54B28970F84BE056A48B4">
+    <w:name w:val="289C076576E54B28970F84BE056A48B4"/>
+    <w:rsid w:val="009723E5"/>
   </w:style>
 </w:styles>
 </file>
@@ -9073,6 +9192,7 @@
 <file path=word/glossary/webSettings.xml><?xml version="1.0" encoding="utf-8"?>
 <w:webSettings xmlns:mc="http://schemas.openxmlformats.org/markup-compatibility/2006" xmlns:r="http://schemas.openxmlformats.org/officeDocument/2006/relationships" xmlns:w="http://schemas.openxmlformats.org/wordprocessingml/2006/main" xmlns:w14="http://schemas.microsoft.com/office/word/2010/wordml" xmlns:w15="http://schemas.microsoft.com/office/word/2012/wordml" xmlns:w16se="http://schemas.microsoft.com/office/word/2015/wordml/symex" mc:Ignorable="w14 w15 w16se">
   <w:optimizeForBrowser/>
+  <w:relyOnVML/>
   <w:allowPNG/>
 </w:webSettings>
 </file>
@@ -9396,49 +9516,53 @@
  
          < D o c u m e n t D a t e > D o c u m e n t D a t e < / D o c u m e n t D a t e >   
-         < D o c u m e n t D a t e _ L b l > & l t ; ? x m l   v e r s i o n = " 1 . 0 "   s t a n d a l o n e = " y e s " ? & g t ; +         < D o c u m e n t D a t e _ L b l > D o c u m e n t D a t e _ L b l < / D o c u m e n t D a t e _ L b l > + 
+         < D o c u m e n t N o > D o c u m e n t N o < / D o c u m e n t N o > + 
+         < D o c u m e n t N o _ L b l > D o c u m e n t N o _ L b l < / D o c u m e n t N o _ L b l > + 
+         < D o c u m e n t T i t l e > D o c u m e n t T i t l e < / D o c u m e n t T i t l e > + 
+         < D u e D a t e > D u e D a t e < / D u e D a t e > + 
+         < D u e D a t e _ L b l > D u e D a t e _ L b l < / D u e D a t e _ L b l > + 
+         < E M a i l _ L b l > E M a i l _ L b l < / E M a i l _ L b l > + 
+         < E x c h a n g e R a t e A s T e x t > E x c h a n g e R a t e A s T e x t < / E x c h a n g e R a t e A s T e x t > + 
+         < E x t D o c N o _ S a l e s H e a d e r > E x t D o c N o _ S a l e s H e a d e r < / E x t D o c N o _ S a l e s H e a d e r > + 
+         < E x t D o c N o _ S a l e s H e a d e r _ L b l > E x t D o c N o _ S a l e s H e a d e r _ L b l < / E x t D o c N o _ S a l e s H e a d e r _ L b l > + 
+         < G l o b a l L o c a t i o n N u m b e r > G l o b a l L o c a t i o n N u m b e r < / G l o b a l L o c a t i o n N u m b e r > + 
+         < G l o b a l L o c a t i o n N u m b e r _ L b l > G l o b a l L o c a t i o n N u m b e r _ L b l < / G l o b a l L o c a t i o n N u m b e r _ L b l > + 
+         < H o m e P a g e _ L b l > H o m e P a g e _ L b l < / H o m e P a g e _ L b l > + 
+         < I n v o i c e D i s c o u n t A m o u n t _ L b l > I n v o i c e D i s c o u n t A m o u n t _ L b l < / I n v o i c e D i s c o u n t A m o u n t _ L b l > + 
+         < I n v o i c e D i s c o u n t B a s e A m o u n t _ L b l > I n v o i c e D i s c o u n t B a s e A m o u n t _ L b l < / I n v o i c e D i s c o u n t B a s e A m o u n t _ L b l > + 
+         < L e g a l E n t i t y T y p e > L e g a l E n t i t y T y p e < / L e g a l E n t i t y T y p e > + 
+         < L e g a l E n t i t y T y p e _ L b l > L e g a l E n t i t y T y p e _ L b l < / L e g a l E n t i t y T y p e _ L b l > + 
+         < L i n e A m o u n t A f t e r I n v o i c e D i s c o u n t _ L b l > L i n e A m o u n t A f t e r I n v o i c e D i s c o u n t _ L b l < / L i n e A m o u n t A f t e r I n v o i c e D i s c o u n t _ L b l > + 
+         < L o c a l C u r r e n c y _ L b l > L o c a l C u r r e n c y _ L b l < / L o c a l C u r r e n c y _ L b l > + 
+         < O R B L o c a t i o n _ C o d e > O R B L o c a t i o n _ C o d e < / O R B L o c a t i o n _ C o d e > + 
+         < O R B L o c a t i o n C o d e L b l L c l > & l t ; ? x m l   v e r s i o n = " 1 . 0 "   s t a n d a l o n e = " y e s " ? & g t ;   
  & l t ; ? m s o - a p p l i c a t i o n   p r o g i d = " W o r d . D o c u m e n t " ? & g t ;   
- & l t ; p k g : p a c k a g e   x m l n s : p k g = " h t t p : / / s c h e m a s . m i c r o s o f t . c o m / o f f i c e / 2 0 0 6 / x m l P a c k a g e " & g t ; & l t ; p k g : p a r t   p k g : n a m e = " / _ r e l s / . r e l s "   p k g : c o n t e n t T y p e = " a p p l i c a t i o n / v n d . o p e n x m l f o r m a t s - p a c k a g e . r e l a t i o n s h i p s + x m l "   p k g : p a d d i n g = " 5 1 2 " & g t ; & l t ; p k g : x m l D a t a & g t ; & l t ; R e l a t i o n s h i p s   x m l n s = " h t t p : / / s c h e m a s . o p e n x m l f o r m a t s . o r g / p a c k a g e / 2 0 0 6 / r e l a t i o n s h i p s " & g t ; & l t ; R e l a t i o n s h i p   I d = " r I d 1 "   T y p e = " h t t p : / / s c h e m a s . o p e n x m l f o r m a t s . o r g / o f f i c e D o c u m e n t / 2 0 0 6 / r e l a t i o n s h i p s / o f f i c e D o c u m e n t "   T a r g e t = " w o r d / d o c u m e n t . x m l " / & g t ; & l t ; / R e l a t i o n s h i p s & g t ; & l t ; / p k g : x m l D a t a & g t ; & l t ; / p k g : p a r t & g t ; & l t ; p k g : p a r t   p k g : n a m e = " / w o r d / d o c u m e n t . x m l "   p k g : c o n t e n t T y p e = " a p p l i c a t i o n / v n d . o p e n x m l f o r m a t s - o f f i c e d o c u m e n t . w o r d p r o c e s s i n g m l . d o c u m e n t . m a i n + x m l " & g t ; & l t ; p k g : x m l D a t a & g t ; & l t ; w : d o c u m e n t   x m l n s : w p c = " h t t p : / / s c h e m a s . m i c r o s o f t . c o m / o f f i c e / w o r d / 2 0 1 0 / w o r d p r o c e s s i n g C a n v a s "   x m l n s : c x = " h t t p : / / s c h e m a s . m i c r o s o f t . c o m / o f f i c e / d r a w i n g / 2 0 1 4 / c h a r t e x "   x m l n s : m c = " h t t p : / / s c h e m a s . o p e n x m l f o r m a t s . o r g / m a r k u p - c o m p a t i b i l i t y / 2 0 0 6 "   x m l n s : o = " u r n : s c h e m a s - m i c r o s o f t - c o m : o f f i c e : o f f i c e "   x m l n s : r = " h t t p : / / s c h e m a s . o p e n x m l f o r m a t s . o r g / o f f i c e D o c u m e n t / 2 0 0 6 / r e l a t i o n s h i p s "   x m l n s : m = " h t t p : / / s c h e m a s . o p e n x m l f o r m a t s . o r g / o f f i c e D o c u m e n t / 2 0 0 6 / m a t h "   x m l n s : v = " u r n : s c h e m a s - m i c r o s o f t - c o m : v m l "   x m l n s : w p 1 4 = " h t t p : / / s c h e m a s . m i c r o s o f t . c o m / o f f i c e / w o r d / 2 0 1 0 / w o r d p r o c e s s i n g D r a w i n g "   x m l n s : w p = " h t t p : / / s c h e m a s . o p e n x m l f o r m a t s . o r g / d r a w i n g m l / 2 0 0 6 / w o r d p r o c e s s i n g D r a w i n g "   x m l n s : w 1 0 = " u r n : s c h e m a s - m i c r o s o f t - c o m : o f f i c e : w o r d "   x m l n s : w = " h t t p : / / s c h e m a s . o p e n x m l f o r m a t s . o r g / w o r d p r o c e s s i n g m l / 2 0 0 6 / m a i n "   x m l n s : w 1 4 = " h t t p : / / s c h e m a s . m i c r o s o f t . c o m / o f f i c e / w o r d / 2 0 1 0 / w o r d m l "   x m l n s : w 1 5 = " h t t p : / / s c h e m a s . m i c r o s o f t . c o m / o f f i c e / w o r d / 2 0 1 2 / w o r d m l "   x m l n s : w 1 6 s e = " h t t p : / / s c h e m a s . m i c r o s o f t . c o m / o f f i c e / w o r d / 2 0 1 5 / w o r d m l / s y m e x "   x m l n s : w p g = " h t t p : / / s c h e m a s . m i c r o s o f t . c o m / o f f i c e / w o r d / 2 0 1 0 / w o r d p r o c e s s i n g G r o u p "   x m l n s : w p i = " h t t p : / / s c h e m a s . m i c r o s o f t . c o m / o f f i c e / w o r d / 2 0 1 0 / w o r d p r o c e s s i n g I n k "   x m l n s : w n e = " h t t p : / / s c h e m a s . m i c r o s o f t . c o m / o f f i c e / w o r d / 2 0 0 6 / w o r d m l "   x m l n s : w p s = " h t t p : / / s c h e m a s . m i c r o s o f t . c o m / o f f i c e / w o r d / 2 0 1 0 / w o r d p r o c e s s i n g S h a p e "   m c : I g n o r a b l e = " w 1 4   w 1 5   w 1 6 s e   w p 1 4 " & g t ; & l t ; w : b o d y & g t ; & l t ; w : p   w : r s i d R = " 0 0 0 0 0 0 0 0 "   w : r s i d R D e f a u l t = " 0 0 A 5 4 2 3 2 " & g t ; & l t ; w : r & g t ; & l t ; w : r P r & g t ; & l t ; w : r F o n t s   w : a s c i i T h e m e = " m a j o r H A n s i "   w : h A n s i T h e m e = " m a j o r H A n s i " / & g t ; & l t ; w : b / & g t ; & l t ; w : c o l o r   w : v a l = " 0 0 7 0 C 0 " / & g t ; & l t ; w : s z C s   w : v a l = " 1 8 " / & g t ; & l t ; / w : r P r & g t ; & l t ; w : t & g t ; D o c u m e n t D a t e _ L b l & l t ; / w : t & g t ; & l t ; / w : r & g t ; & l t ; / w : p & g t ; & l t ; w : s e c t P r   w : r s i d R = " 0 0 0 0 0 0 0 0 " & g t ; & l t ; w : p g S z   w : w = " 1 2 2 4 0 "   w : h = " 1 5 8 4 0 " / & g t ; & l t ; w : p g M a r   w : t o p = " 1 4 4 0 "   w : r i g h t = " 1 4 4 0 "   w : b o t t o m = " 1 4 4 0 "   w : l e f t = " 1 4 4 0 "   w : h e a d e r = " 7 2 0 "   w : f o o t e r = " 7 2 0 "   w : g u t t e r = " 0 " / & g t ; & l t ; w : c o l s   w : s p a c e = " 7 2 0 " / & g t ; & l t ; / w : s e c t P r & g t ; & l t ; / w : b o d y & g t ; & l t ; / w : d o c u m e n t & g t ; & l t ; / p k g : x m l D a t a & g t ; & l t ; / p k g : p a r t & g t ; & l t ; p k g : p a r t   p k g : n a m e = " / w o r d / _ r e l s / d o c u m e n t . x m l . r e l s "   p k g : c o n t e n t T y p e = " a p p l i c a t i o n / v n d . o p e n x m l f o r m a t s - p a c k a g e . r e l a t i o n s h i p s + x m l "   p k g : p a d d i n g = " 2 5 6 " & g t ; & l t ; p k g : x m l D a t a & g t ; & l t ; R e l a t i o n s h i p s   x m l n s = " h t t p : / / s c h e m a s . o p e n x m l f o r m a t s . o r g / p a c k a g e / 2 0 0 6 / r e l a t i o n s h i p s " & g t ; & l t ; R e l a t i o n s h i p   I d = " r I d 1 "   T y p e = " h t t p : / / s c h e m a s . o p e n x m l f o r m a t s . o r g / o f f i c e D o c u m e n t / 2 0 0 6 / r e l a t i o n s h i p s / s t y l e s "   T a r g e t = " s t y l e s . x m l " / & g t ; & l t ; / R e l a t i o n s h i p s & g t ; & l t ; / p k g : x m l D a t a & g t ; & l t ; / p k g : p a r t & g t ; & l t ; p k g : p a r t   p k g : n a m e = " / w o r d / s t y l e s . x m l "   p k g : c o n t e n t T y p e = " a p p l i c a t i o n / v n d . o p e n x m l f o r m a t s - o f f i c e d o c u m e n t . w o r d p r o c e s s i n g m l . s t y l e s + x m l " & g t ; & l t ; p k g : x m l D a t a & g t ; & l t ; w : s t y l e s   x m l n s : m c = " h t t p : / / s c h e m a s . o p e n x m l f o r m a t s . o r g / m a r k u p - c o m p a t i b i l i t y / 2 0 0 6 "   x m l n s : r = " h t t p : / / s c h e m a s . o p e n x m l f o r m a t s . o r g / o f f i c e D o c u m e n t / 2 0 0 6 / r e l a t i o n s h i p s "   x m l n s : w = " h t t p : / / s c h e m a s . o p e n x m l f o r m a t s . o r g / w o r d p r o c e s s i n g m l / 2 0 0 6 / m a i n "   x m l n s : w 1 4 = " h t t p : / / s c h e m a s . m i c r o s o f t . c o m / o f f i c e / w o r d / 2 0 1 0 / w o r d m l "   x m l n s : w 1 5 = " h t t p : / / s c h e m a s . m i c r o s o f t . c o m / o f f i c e / w o r d / 2 0 1 2 / w o r d m l "   x m l n s : w 1 6 s e = " h t t p : / / s c h e m a s . m i c r o s o f t . c o m / o f f i c e / w o r d / 2 0 1 5 / w o r d m l / s y m e x "   m c : I g n o r a b l e = " w 1 4   w 1 5   w 1 6 s e " & g t ; & l t ; w : d o c D e f a u l t s & g t ; & l t ; w : r P r D e f a u l t & g t ; & l t ; w : r P r & g t ; & l t ; w : r F o n t s   w : a s c i i T h e m e = " m i n o r H A n s i "   w : e a s t A s i a T h e m e = " m i n o r H A n s i "   w : h A n s i T h e m e = " m i n o r H A n s i "   w : c s t h e m e = " m i n o r B i d i " / & g t ; & l t ; w : s z   w : v a l = " 2 2 " / & g t ; & l t ; w : s z C s   w : v a l = " 2 2 " / & g t ; & l t ; w : l a n g   w : v a l = " e n - U S "   w : e a s t A s i a = " e n - U S "   w : b i d i = " a r - S A " / & g t ; & l t ; / w : r P r & g t ; & l t ; / w : r P r D e f a u l t & g t ; & l t ; w : p P r D e f a u l t & g t ; & l t ; w : p P r & g t ; & l t ; w : s p a c i n g   w : a f t e r = " 1 6 0 "   w : l i n e = " 2 5 9 "   w : l i n e R u l e = " a u t o " / & g t ; & l t ; / w : p P r & g t ; & l t ; / w : p P r D e f a u l t & g t ; & l t ; / w : d o c D e f a u l t s & g t ; & l t ; w : s t y l e   w : t y p e = " p a r a g r a p h "   w : d e f a u l t = " 1 "   w : s t y l e I d = " N o r m a l " & g t ; & l t ; w : n a m e   w : v a l = " N o r m a l " / & g t ; & l t ; w : q F o r m a t / & g t ; & l t ; w : r s i d   w : v a l = " 0 0 1 D 5 A C 3 " / & g t ; & l t ; w : p P r & g t ; & l t ; w : s p a c i n g   w : a f t e r = " 2 0 0 "   w : l i n e = " 2 4 0 "   w : l i n e R u l e = " a u t o " / & g t ; & l t ; / w : p P r & g t ; & l t ; / w : s t y l e & g t ; & l t ; w : s t y l e   w : t y p e = " p a r a g r a p h "   w : s t y l e I d = " H e a d i n g 1 " & g t ; & l t ; w : n a m e   w : v a l = " h e a d i n g   1 " / & g t ; & l t ; w : b a s e d O n   w : v a l = " N o r m a l " / & g t ; & l t ; w : n e x t   w : v a l = " N o r m a l " / & g t ; & l t ; w : l i n k   w : v a l = " H e a d i n g 1 C h a r " / & g t ; & l t ; w : u i P r i o r i t y   w : v a l = " 9 " / & g t ; & l t ; w : q F o r m a t / & g t ; & l t ; w : r s i d   w : v a l = " 0 0 A 4 2 B E 5 " / & g t ; & l t ; w : p P r & g t ; & l t ; w : s p a c i n g   w : a f t e r = " 0 "   w : l i n e = " 2 0 0 "   w : l i n e R u l e = " e x a c t " / & g t ; & l t ; w : o u t l i n e L v l   w : v a l = " 0 " / & g t ; & l t ; / w : p P r & g t ; & l t ; w : r P r & g t ; & l t ; w : b / & g t ; & l t ; w : s z   w : v a l = " 1 8 " / & g t ; & l t ; w : s z C s   w : v a l = " 1 6 " / & g t ; & l t ; / w : r P r & g t ; & l t ; / w : s t y l e & g t ; & l t ; w : s t y l e   w : t y p e = " p a r a g r a p h "   w : s t y l e I d = " H e a d i n g 2 " & g t ; & l t ; w : n a m e   w : v a l = " h e a d i n g   2 " / & g t ; & l t ; w : b a s e d O n   w : v a l = " N o r m a l " / & g t ; & l t ; w : n e x t   w : v a l = " N o r m a l " / & g t ; & l t ; w : l i n k   w : v a l = " H e a d i n g 2 C h a r " / & g t ; & l t ; w : u i P r i o r i t y   w : v a l = " 9 " / & g t ; & l t ; w : u n h i d e W h e n U s e d / & g t ; & l t ; w : q F o r m a t / & g t ; & l t ; w : r s i d   w : v a l = " 0 0 4 C 6 0 A 5 " / & g t ; & l t ; w : p P r & g t ; & l t ; w : s p a c i n g   w : a f t e r = " 0 " / & g t ; & l t ; w : o u t l i n e L v l   w : v a l = " 1 " / & g t ; & l t ; / w : p P r & g t ; & l t ; w : r P r & g t ; & l t ; w : s z   w : v a l = " 1 8 " / & g t ; & l t ; w : s z C s   w : v a l = " 1 8 " / & g t ; & l t ; / w : r P r & g t ; & l t ; / w : s t y l e & g t ; & l t ; w : s t y l e   w : t y p e = " p a r a g r a p h "   w : s t y l e I d = " H e a d i n g 3 " & g t ; & l t ; w : n a m e   w : v a l = " h e a d i n g   3 " / & g t ; & l t ; w : b a s e d O n   w : v a l = " N o r m a l " / & g t ; & l t ; w : n e x t   w : v a l = " N o r m a l " / & g t ; & l t ; w : l i n k   w : v a l = " H e a d i n g 3 C h a r " / & g t ; & l t ; w : u i P r i o r i t y   w : v a l = " 9 " / & g t ; & l t ; w : u n h i d e W h e n U s e d / & g t ; & l t ; w : q F o r m a t / & g t ; & l t ; w : r s i d   w : v a l = " 0 0 A 4 2 B E 5 " / & g t ; & l t ; w : p P r & g t ; & l t ; w : k e e p N e x t / & g t ; & l t ; w : k e e p L i n e s / & g t ; & l t ; w : s p a c i n g   w : b e f o r e = " 4 0 "   w : a f t e r = " 0 " / & g t ; & l t ; w : o u t l i n e L v l   w : v a l = " 2 " / & g t ; & l t ; / w : p P r & g t ; & l t ; w : r P r & g t ; & l t ; w : r F o n t s   w : a s c i i T h e m e = " m a j o r H A n s i "   w : e a s t A s i a T h e m e = " m a j o r E a s t A s i a "   w : h A n s i T h e m e = " m a j o r H A n s i "   w : c s t h e m e = " m a j o r B i d i " / & g t ; & l t ; w : c o l o r   w : v a l = " 9 4 0 B 0 B "   w : t h e m e C o l o r = " a c c e n t 1 "   w : t h e m e S h a d e = " 7 F " / & g t ; & l t ; w : s z   w : v a l = " 2 4 " / & g t ; & l t ; w : s z C s   w : v a l = " 2 4 " / & g t ; & l t ; / w : r P r & g t ; & l t ; / w : s t y l e & g t ; & l t ; w : s t y l e   w : t y p e = " c h a r a c t e r "   w : d e f a u l t = " 1 "   w : s t y l e I d = " D e f a u l t P a r a g r a p h F o n t " & g t ; & l t ; w : n a m e   w : v a l = " D e f a u l t   P a r a g r a p h   F o n t " / & g t ; & l t ; w : u i P r i o r i t y   w : v a l = " 1 " / & g t ; & l t ; w : s e m i H i d d e n / & g t ; & l t ; w : u n h i d e W h e n U s e d / & g t ; & l t ; / w : s t y l e & g t ; & l t ; w : s t y l e   w : t y p e = " t a b l e "   w : d e f a u l t = " 1 "   w : s t y l e I d = " T a b l e N o r m a l " & g t ; & l t ; w : n a m e   w : v a l = " N o r m a l   T a b l e " / & g t ; & l t ; w : u i P r i o r i t y   w : v a l = " 9 9 " / & g t ; & l t ; w : s e m i H i d d e n / & g t ; & l t ; w : u n h i d e W h e n U s e d / & g t ; & l t ; w : t b l P r & g t ; & l t ; w : t b l I n d   w : w = " 0 "   w : t y p e = " d x a " / & g t ; & l t ; w : t b l C e l l M a r & g t ; & l t ; w : t o p   w : w = " 0 "   w : t y p e = " d x a " / & g t ; & l t ; w : l e f t   w : w = " 1 0 8 "   w : t y p e = " d x a " / & g t ; & l t ; w : b o t t o m   w : w = " 0 "   w : t y p e = " d x a " / & g t ; & l t ; w : r i g h t   w : w = " 1 0 8 "   w : t y p e = " d x a " / & g t ; & l t ; / w : t b l C e l l M a r & g t ; & l t ; / w : t b l P r & g t ; & l t ; / w : s t y l e & g t ; & l t ; w : s t y l e   w : t y p e = " n u m b e r i n g "   w : d e f a u l t = " 1 "   w : s t y l e I d = " N o L i s t " & g t ; & l t ; w : n a m e   w : v a l = " N o   L i s t " / & g t ; & l t ; w : u i P r i o r i t y   w : v a l = " 9 9 " / & g t ; & l t ; w : s e m i H i d d e n / & g t ; & l t ; w : u n h i d e W h e n U s e d / & g t ; & l t ; / w : s t y l e & g t ; & l t ; w : s t y l e   w : t y p e = " t a b l e "   w : s t y l e I d = " T a b l e G r i d " & g t ; & l t ; w : n a m e   w : v a l = " T a b l e   G r i d " / & g t ; & l t ; w : b a s e d O n   w : v a l = " T a b l e N o r m a l " / & g t ; & l t ; w : u i P r i o r i t y   w : v a l = " 3 9 " / & g t ; & l t ; w : r s i d   w : v a l = " 0 0 E 4 0 C 6 3 " / & g t ; & l t ; w : p P r & g t ; & l t ; w : s p a c i n g   w : a f t e r = " 0 "   w : l i n e = " 2 4 0 "   w : l i n e R u l e = " a u t o " / & g t ; & l t ; / w : p P r & g t ; & l t ; w : t b l P r & g t ; & l t ; w : t b l B o r d e r s & g t ; & l t ; w : t o p   w : v a l = " s i n g l e "   w : s z = " 4 "   w : s p a c e = " 0 "   w : c o l o r = " a u t o " / & g t ; & l t ; w : l e f t   w : v a l = " s i n g l e "   w : s z = " 4 "   w : s p a c e = " 0 "   w : c o l o r = " a u t o " / & g t ; & l t ; w : b o t t o m   w : v a l = " s i n g l e "   w : s z = " 4 "   w : s p a c e = " 0 "   w : c o l o r = " a u t o " / & g t ; & l t ; w : r i g h t   w : v a l = " s i n g l e "   w : s z = " 4 "   w : s p a c e = " 0 "   w : c o l o r = " a u t o " / & g t ; & l t ; w : i n s i d e H   w : v a l = " s i n g l e "   w : s z = " 4 "   w : s p a c e = " 0 "   w : c o l o r = " a u t o " / & g t ; & l t ; w : i n s i d e V   w : v a l = " s i n g l e "   w : s z = " 4 "   w : s p a c e = " 0 "   w : c o l o r = " a u t o " / & g t ; & l t ; / w : t b l B o r d e r s & g t ; & l t ; / w : t b l P r & g t ; & l t ; / w : s t y l e & g t ; & l t ; w : s t y l e   w : t y p e = " p a r a g r a p h "   w : s t y l e I d = " F o o t e r " & g t ; & l t ; w : n a m e   w : v a l = " f o o t e r " / & g t ; & l t ; w : b a s e d O n   w : v a l = " N o r m a l " / & g t ; & l t ; w : l i n k   w : v a l = " F o o t e r C h a r " / & g t ; & l t ; w : u i P r i o r i t y   w : v a l = " 9 9 " / & g t ; & l t ; w : u n h i d e W h e n U s e d / & g t ; & l t ; w : r s i d   w : v a l = " 0 0 E 4 0 C 6 3 " / & g t ; & l t ; w : p P r & g t ; & l t ; w : t a b s & g t ; & l t ; w : t a b   w : v a l = " c e n t e r "   w : p o s = " 4 6 8 0 " / & g t ; & l t ; w : t a b   w : v a l = " r i g h t "   w : p o s = " 9 3 6 0 " / & g t ; & l t ; / w : t a b s & g t ; & l t ; w : s p a c i n g   w : a f t e r = " 0 " / & g t ; & l t ; / w : p P r & g t ; & l t ; / w : s t y l e & g t ; & l t ; w : s t y l e   w : t y p e = " c h a r a c t e r "   w : c u s t o m S t y l e = " 1 "   w : s t y l e I d = " F o o t e r C h a r " & g t ; & l t ; w : n a m e   w : v a l = " F o o t e r   C h a r " / & g t ; & l t ; w : b a s e d O n   w : v a l = " D e f a u l t P a r a g r a p h F o n t " / & g t ; & l t ; w : l i n k   w : v a l = " F o o t e r " / & g t ; & l t ; w : u i P r i o r i t y   w : v a l = " 9 9 " / & g t ; & l t ; w : r s i d   w : v a l = " 0 0 E 4 0 C 6 3 " / & g t ; & l t ; / w : s t y l e & g t ; & l t ; w : s t y l e   w : t y p e = " c h a r a c t e r "   w : s t y l e I d = " S t r o n g " & g t ; & l t ; w : n a m e   w : v a l = " S t r o n g " / & g t ; & l t ; w : b a s e d O n   w : v a l = " D e f a u l t P a r a g r a p h F o n t " / & g t ; & l t ; w : u i P r i o r i t y   w : v a l = " 2 2 " / & g t ; & l t ; w : q F o r m a t / & g t ; & l t ; w : r s i d   w : v a l = " 0 0 E 4 0 C 6 3 " / & g t ; & l t ; w : r P r & g t ; & l t ; w : b / & g t ; & l t ; w : b C s / & g t ; & l t ; / w : r P r & g t ; & l t ; / w : s t y l e & g t ; & l t ; w : s t y l e   w : t y p e = " p a r a g r a p h "   w : s t y l e I d = " H e a d e r " & g t ; & l t ; w : n a m e   w : v a l = " h e a d e r " / & g t ; & l t ; w : b a s e d O n   w : v a l = " N o r m a l " / & g t ; & l t ; w : l i n k   w : v a l = " H e a d e r C h a r " / & g t ; & l t ; w : u i P r i o r i t y   w : v a l = " 9 9 " / & g t ; & l t ; w : u n h i d e W h e n U s e d / & g t ; & l t ; w : r s i d   w : v a l = " 0 0 E 4 0 C 6 3 " / & g t ; & l t ; w : p P r & g t ; & l t ; w : t a b s & g t ; & l t ; w : t a b   w : v a l = " c e n t e r "   w : p o s = " 4 6 8 0 " / & g t ; & l t ; w : t a b   w : v a l = " r i g h t "   w : p o s = " 9 3 6 0 " / & g t ; & l t ; / w : t a b s & g t ; & l t ; w : s p a c i n g   w : a f t e r = " 0 " / & g t ; & l t ; / w : p P r & g t ; & l t ; / w : s t y l e & g t ; & l t ; w : s t y l e   w : t y p e = " c h a r a c t e r "   w : c u s t o m S t y l e = " 1 "   w : s t y l e I d = " H e a d e r C h a r " & g t ; & l t ; w : n a m e   w : v a l = " H e a d e r   C h a r " / & g t ; & l t ; w : b a s e d O n   w : v a l = " D e f a u l t P a r a g r a p h F o n t " / & g t ; & l t ; w : l i n k   w : v a l = " H e a d e r " / & g t ; & l t ; w : u i P r i o r i t y   w : v a l = " 9 9 " / & g t ; & l t ; w : r s i d   w : v a l = " 0 0 E 4 0 C 6 3 " / & g t ; & l t ; / w : s t y l e & g t ; & l t ; w : s t y l e   w : t y p e = " c h a r a c t e r "   w : s t y l e I d = " P l a c e h o l d e r T e x t " & g t ; & l t ; w : n a m e   w : v a l = " P l a c e h o l d e r   T e x t " / & g t ; & l t ; w : b a s e d O n   w : v a l = " D e f a u l t P a r a g r a p h F o n t " / & g t ; & l t ; w : u i P r i o r i t y   w : v a l = " 9 9 " / & g t ; & l t ; w : s e m i H i d d e n / & g t ; & l t ; w : r s i d   w : v a l = " 0 0 E 4 0 C 6 3 " / & g t ; & l t ; w : r P r & g t ; & l t ; w : c o l o r   w : v a l = " 8 0 8 0 8 0 " / & g t ; & l t ; / w : r P r & g t ; & l t ; / w : s t y l e & g t ; & l t ; w : s t y l e   w : t y p e = " t a b l e "   w : s t y l e I d = " T a b l e G r i d L i g h t " & g t ; & l t ; w : n a m e   w : v a l = " G r i d   T a b l e   L i g h t " / & g t ; & l t ; w : b a s e d O n   w : v a l = " T a b l e N o r m a l " / & g t ; & l t ; w : u i P r i o r i t y   w : v a l = " 4 0 " / & g t ; & l t ; w : r s i d   w : v a l = " 0 0 E C 1 9 9 5 " / & g t ; & l t ; w : p P r & g t ; & l t ; w : s p a c i n g   w : a f t e r = " 0 "   w : l i n e = " 2 4 0 "   w : l i n e R u l e = " a u t o " / & g t ; & l t ; / w : p P r & g t ; & l t ; w : t b l P r & g t ; & l t ; w : t b l B o r d e r s & g t ; & l t ; w : t o p   w : v a l = " s i n g l e "   w : s z = " 4 "   w : s p a c e = " 0 "   w : c o l o r = " B F B F B F "   w : t h e m e C o l o r = " b a c k g r o u n d 1 "   w : t h e m e S h a d e = " B F " / & g t ; & l t ; w : l e f t   w : v a l = " s i n g l e "   w : s z = " 4 "   w : s p a c e = " 0 "   w : c o l o r = " B F B F B F "   w : t h e m e C o l o r = " b a c k g r o u n d 1 "   w : t h e m e S h a d e = " B F " / & g t ; & l t ; w : b o t t o m   w : v a l = " s i n g l e "   w : s z = " 4 "   w : s p a c e = " 0 "   w : c o l o r = " B F B F B F "   w : t h e m e C o l o r = " b a c k g r o u n d 1 "   w : t h e m e S h a d e = " B F " / & g t ; & l t ; w : r i g h t   w : v a l = " s i n g l e "   w : s z = " 4 "   w : s p a c e = " 0 "   w : c o l o r = " B F B F B F "   w : t h e m e C o l o r = " b a c k g r o u n d 1 "   w : t h e m e S h a d e = " B F " / & g t ; & l t ; w : i n s i d e H   w : v a l = " s i n g l e "   w : s z = " 4 "   w : s p a c e = " 0 "   w : c o l o r = " B F B F B F "   w : t h e m e C o l o r = " b a c k g r o u n d 1 "   w : t h e m e S h a d e = " B F " / & g t ; & l t ; w : i n s i d e V   w : v a l = " s i n g l e "   w : s z = " 4 "   w : s p a c e = " 0 "   w : c o l o r = " B F B F B F "   w : t h e m e C o l o r = " b a c k g r o u n d 1 "   w : t h e m e S h a d e = " B F " / & g t ; & l t ; / w : t b l B o r d e r s & g t ; & l t ; / w : t b l P r & g t ; & l t ; / w : s t y l e & g t ; & l t ; w : s t y l e   w : t y p e = " p a r a g r a p h "   w : s t y l e I d = " N o S p a c i n g " & g t ; & l t ; w : n a m e   w : v a l = " N o   S p a c i n g " / & g t ; & l t ; w : b a s e d O n   w : v a l = " N o r m a l " / & g t ; & l t ; w : l i n k   w : v a l = " N o S p a c i n g C h a r " / & g t ; & l t ; w : u i P r i o r i t y   w : v a l = " 1 " / & g t ; & l t ; w : q F o r m a t / & g t ; & l t ; w : r s i d   w : v a l = " 0 0 E 1 1 1 C 4 " / & g t ; & l t ; w : p P r & g t ; & l t ; w : s p a c i n g   w : a f t e r = " 0 " / & g t ; & l t ; / w : p P r & g t ; & l t ; / w : s t y l e & g t ; & l t ; w : s t y l e   w : t y p e = " c h a r a c t e r "   w : c u s t o m S t y l e = " 1 "   w : s t y l e I d = " H e a d i n g 1 C h a r " & g t ; & l t ; w : n a m e   w : v a l = " H e a d i n g   1   C h a r " / & g t ; & l t ; w : b a s e d O n   w : v a l = " D e f a u l t P a r a g r a p h F o n t " / & g t ; & l t ; w : l i n k   w : v a l = " H e a d i n g 1 " / & g t ; & l t ; w : u i P r i o r i t y   w : v a l = " 9 " / & g t ; & l t ; w : r s i d   w : v a l = " 0 0 A 4 2 B E 5 " / & g t ; & l t ; w : r P r & g t ; & l t ; w : b / & g t ; & l t ; w : s z   w : v a l = " 1 8 " / & g t ; & l t ; w : s z C s   w : v a l = " 1 6 " / & g t ; & l t ; / w : r P r & g t ; & l t ; / w : s t y l e & g t ; & l t ; w : s t y l e   w : t y p e = " p a r a g r a p h "   w : s t y l e I d = " T i t l e " & g t ; & l t ; w : n a m e   w : v a l = " T i t l e " / & g t ; & l t ; w : b a s e d O n   w : v a l = " H e a d e r " / & g t ; & l t ; w : n e x t   w : v a l = " N o r m a l " / & g t ; & l t ; w : l i n k   w : v a l = " T i t l e C h a r " / & g t ; & l t ; w : u i P r i o r i t y   w : v a l = " 1 0 " / & g t ; & l t ; w : q F o r m a t / & g t ; & l t ; w : r s i d   w : v a l = " 0 0 A 4 2 B E 5 " / & g t ; & l t ; w : p P r & g t ; & l t ; w : s p a c i n g   w : a f t e r = " 1 2 0 " / & g t ; & l t ; / w : p P r & g t ; & l t ; w : r P r & g t ; & l t ; w : r F o n t s   w : a s c i i T h e m e = " m a j o r H A n s i "   w : h A n s i T h e m e = " m a j o r H A n s i " / & g t ; & l t ; w : s z   w : v a l = " 3 6 " / & g t ; & l t ; / w : r P r & g t ; & l t ; / w : s t y l e & g t ; & l t ; w : s t y l e   w : t y p e = " c h a r a c t e r "   w : c u s t o m S t y l e = " 1 "   w : s t y l e I d = " T i t l e C h a r " & g t ; & l t ; w : n a m e   w : v a l = " T i t l e   C h a r " / & g t ; & l t ; w : b a s e d O n   w : v a l = " D e f a u l t P a r a g r a p h F o n t " / & g t ; & l t ; w : l i n k   w : v a l = " T i t l e " / & g t ; & l t ; w : u i P r i o r i t y   w : v a l = " 1 0 " / & g t ; & l t ; w : r s i d   w : v a l = " 0 0 A 4 2 B E 5 " / & g t ; & l t ; w : r P r & g t ; & l t ; w : r F o n t s   w : a s c i i T h e m e = " m a j o r H A n s i "   w : h A n s i T h e m e = " m a j o r H A n s i " / & g t ; & l t ; w : s z   w : v a l = " 3 6 " / & g t ; & l t ; / w : r P r & g t ; & l t ; / w : s t y l e & g t ; & l t ; w : s t y l e   w : t y p e = " p a r a g r a p h "   w : s t y l e I d = " S u b t i t l e " & g t ; & l t ; w : n a m e   w : v a l = " S u b t i t l e " / & g t ; & l t ; w : b a s e d O n   w : v a l = " H e a d e r " / & g t ; & l t ; w : n e x t   w : v a l = " N o r m a l " / & g t ; & l t ; w : l i n k   w : v a l = " S u b t i t l e C h a r " / & g t ; & l t ; w : u i P r i o r i t y   w : v a l = " 1 1 " / & g t ; & l t ; w : q F o r m a t / & g t ; & l t ; w : r s i d   w : v a l = " 0 0 A 4 2 B E 5 " / & g t ; & l t ; w : r P r & g t ; & l t ; w : s z C s   w : v a l = " 2 0 " / & g t ; & l t ; / w : r P r & g t ; & l t ; / w : s t y l e & g t ; & l t ; w : s t y l e   w : t y p e = " c h a r a c t e r "   w : c u s t o m S t y l e = " 1 "   w : s t y l e I d = " S u b t i t l e C h a r " & g t ; & l t ; w : n a m e   w : v a l = " S u b t i t l e   C h a r " / & g t ; & l t ; w : b a s e d O n   w : v a l = " D e f a u l t P a r a g r a p h F o n t " / & g t ; & l t ; w : l i n k   w : v a l = " S u b t i t l e " / & g t ; & l t ; w : u i P r i o r i t y   w : v a l = " 1 1 " / & g t ; & l t ; w : r s i d   w : v a l = " 0 0 A 4 2 B E 5 " / & g t ; & l t ; w : r P r & g t ; & l t ; w : s z C s   w : v a l = " 2 0 " / & g t ; & l t ; / w : r P r & g t ; & l t ; / w : s t y l e & g t ; & l t ; w : s t y l e   w : t y p e = " c h a r a c t e r "   w : c u s t o m S t y l e = " 1 "   w : s t y l e I d = " H e a d i n g 2 C h a r " & g t ; & l t ; w : n a m e   w : v a l = " H e a d i n g   2   C h a r " / & g t ; & l t ; w : b a s e d O n   w : v a l = " D e f a u l t P a r a g r a p h F o n t " / & g t ; & l t ; w : l i n k   w : v a l = " H e a d i n g 2 " / & g t ; & l t ; w : u i P r i o r i t y   w : v a l = " 9 " / & g t ; & l t ; w : r s i d   w : v a l = " 0 0 4 C 6 0 A 5 " / & g t ; & l t ; w : r P r & g t ; & l t ; w : s z   w : v a l = " 1 8 " / & g t ; & l t ; w : s z C s   w : v a l = " 1 8 " / & g t ; & l t ; / w : r P r & g t ; & l t ; / w : s t y l e & g t ; & l t ; w : s t y l e   w : t y p e = " c h a r a c t e r "   w : c u s t o m S t y l e = " 1 "   w : s t y l e I d = " H e a d i n g 3 C h a r " & g t ; & l t ; w : n a m e   w : v a l = " H e a d i n g   3   C h a r " / & g t ; & l t ; w : b a s e d O n   w : v a l = " D e f a u l t P a r a g r a p h F o n t " / & g t ; & l t ; w : l i n k   w : v a l = " H e a d i n g 3 " / & g t ; & l t ; w : u i P r i o r i t y   w : v a l = " 9 " / & g t ; & l t ; w : r s i d   w : v a l = " 0 0 A 4 2 B E 5 " / & g t ; & l t ; w : r P r & g t ; & l t ; w : r F o n t s   w : a s c i i T h e m e = " m a j o r H A n s i "   w : e a s t A s i a T h e m e = " m a j o r E a s t A s i a "   w : h A n s i T h e m e = " m a j o r H A n s i "   w : c s t h e m e = " m a j o r B i d i " / & g t ; & l t ; w : c o l o r   w : v a l = " 9 4 0 B 0 B "   w : t h e m e C o l o r = " a c c e n t 1 "   w : t h e m e S h a d e = " 7 F " / & g t ; & l t ; w : s z   w : v a l = " 2 4 " / & g t ; & l t ; w : s z C s   w : v a l = " 2 4 " / & g t ; & l t ; / w : r P r & g t ; & l t ; / w : s t y l e & g t ; & l t ; w : s t y l e   w : t y p e = " t a b l e "   w : s t y l e I d = " L i s t T a b l e 6 C o l o r f u l - A c c e n t 5 " & g t ; & l t ; w : n a m e   w : v a l = " L i s t   T a b l e   6   C o l o r f u l   A c c e n t   5 " / & g t ; & l t ; w : b a s e d O n   w : v a l = " T a b l e N o r m a l " / & g t ; & l t ; w : u i P r i o r i t y   w : v a l = " 5 1 " / & g t ; & l t ; w : r s i d   w : v a l = " 0 0 8 3 5 0 A 8 " / & g t ; & l t ; w : p P r & g t ; & l t ; w : s p a c i n g   w : a f t e r = " 0 "   w : l i n e = " 2 4 0 "   w : l i n e R u l e = " a u t o " / & g t ; & l t ; / w : p P r & g t ; & l t ; w : r P r & g t ; & l t ; w : c o l o r   w : v a l = " 7 B 4 9 6 8 "   w : t h e m e C o l o r = " a c c e n t 5 "   w : t h e m e S h a d e = " B F " / & g t ; & l t ; / w : r P r & g t ; & l t ; w : t b l P r & g t ; & l t ; w : t b l S t y l e R o w B a n d S i z e   w : v a l = " 1 " / & g t ; & l t ; w : t b l S t y l e C o l B a n d S i z e   w : v a l = " 1 " / & g t ; & l t ; w : t b l B o r d e r s & g t ; & l t ; w : t o p   w : v a l = " s i n g l e "   w : s z = " 4 "   w : s p a c e = " 0 "   w : c o l o r = " A 3 6 4 8 B "   w : t h e m e C o l o r = " a c c e n t 5 " / & g t ; & l t ; w : b o t t o m   w : v a l = " s i n g l e "   w : s z = " 4 "   w : s p a c e = " 0 "   w : c o l o r = " A 3 6 4 8 B "   w : t h e m e C o l o r = " a c c e n t 5 " / & g t ; & l t ; / w : t b l B o r d e r s & g t ; & l t ; / w : t b l P r & g t ; & l t ; w : t b l S t y l e P r   w : t y p e = " f i r s t R o w " & g t ; & l t ; w : r P r & g t ; & l t ; w : b / & g t ; & l t ; w : b C s / & g t ; & l t ; / w : r P r & g t ; & l t ; w : t b l P r / & g t ; & l t ; w : t c P r & g t ; & l t ; w : t c B o r d e r s & g t ; & l t ; w : b o t t o m   w : v a l = " s i n g l e "   w : s z = " 4 "   w : s p a c e = " 0 "   w : c o l o r = " A 3 6 4 8 B "   w : t h e m e C o l o r = " a c c e n t 5 " / & g t ; & l t ; / w : t c B o r d e r s & g t ; & l t ; / w : t c P r & g t ; & l t ; / w : t b l S t y l e P r & g t ; & l t ; w : t b l S t y l e P r   w : t y p e = " l a s t R o w " & g t ; & l t ; w : r P r & g t ; & l t ; w : b / & g t ; & l t ; w : b C s / & g t ; & l t ; / w : r P r & g t ; & l t ; w : t b l P r / & g t ; & l t ; w : t c P r & g t ; & l t ; w : t c B o r d e r s & g t ; & l t ; w : t o p   w : v a l = " d o u b l e "   w : s z = " 4 "   w : s p a c e = " 0 "   w : c o l o r = " A 3 6 4 8 B "   w : t h e m e C o l o r = " a c c e n t 5 " / & g t ; & l t ; / w : t c B o r d e r s & g t ; & l t ; / w : t c P r & g t ; & l t ; / w : t b l S t y l e P r & g t ; & l t ; w : t b l S t y l e P r   w : t y p e = " f i r s t C o l " & g t ; & l t ; w : r P r & g t ; & l t ; w : b / & g t ; & l t ; w : b C s / & g t ; & l t ; / w : r P r & g t ; & l t ; / w : t b l S t y l e P r & g t ; & l t ; w : t b l S t y l e P r   w : t y p e = " l a s t C o l " & g t ; & l t ; w : r P r & g t ; & l t ; w : b / & g t ; & l t ; w : b C s / & g t ; & l t ; / w : r P r & g t ; & l t ; / w : t b l S t y l e P r & g t ; & l t ; w : t b l S t y l e P r   w : t y p e = " b a n d 1 V e r t " & g t ; & l t ; w : t b l P r / & g t ; & l t ; w : t c P r & g t ; & l t ; w : s h d   w : v a l = " c l e a r "   w : c o l o r = " a u t o "   w : f i l l = " E C D F E 7 "   w : t h e m e F i l l = " a c c e n t 5 "   w : t h e m e F i l l T i n t = " 3 3 " / & g t ; & l t ; / w : t c P r & g t ; & l t ; / w : t b l S t y l e P r & g t ; & l t ; w : t b l S t y l e P r   w : t y p e = " b a n d 1 H o r z " & g t ; & l t ; w : t b l P r / & g t ; & l t ; w : t c P r & g t ; & l t ; w : s h d   w : v a l = " c l e a r "   w : c o l o r = " a u t o "   w : f i l l = " E C D F E 7 "   w : t h e m e F i l l = " a c c e n t 5 "   w : t h e m e F i l l T i n t = " 3 3 " / & g t ; & l t ; / w : t c P r & g t ; & l t ; / w : t b l S t y l e P r & g t ; & l t ; / w : s t y l e & g t ; & l t ; w : s t y l e   w : t y p e = " p a r a g r a p h "   w : c u s t o m S t y l e = " 1 "   w : s t y l e I d = " F o r c e R i g h t " & g t ; & l t ; w : n a m e   w : v a l = " F o r c e R i g h t " / & g t ; & l t ; w : b a s e d O n   w : v a l = " N o r m a l " / & g t ; & l t ; w : l i n k   w : v a l = " F o r c e R i g h t C h a r " / & g t ; & l t ; w : q F o r m a t / & g t ; & l t ; w : r s i d   w : v a l = " 0 0 F E 3 8 8 D " / & g t ; & l t ; / w : s t y l e & g t ; & l t ; w : s t y l e   w : t y p e = " c h a r a c t e r "   w : c u s t o m S t y l e = " 1 "   w : s t y l e I d = " F o r c e R i g h t C h a r " & g t ; & l t ; w : n a m e   w : v a l = " F o r c e R i g h t   C h a r " / & g t ; & l t ; w : b a s e d O n   w : v a l = " D e f a u l t P a r a g r a p h F o n t " / & g t ; & l t ; w : l i n k   w : v a l = " F o r c e R i g h t " / & g t ; & l t ; w : r s i d   w : v a l = " 0 0 F E 3 8 8 D " / & g t ; & l t ; / w : s t y l e & g t ; & l t ; w : s t y l e   w : t y p e = " p a r a g r a p h "   w : c u s t o m S t y l e = " 1 "   w : s t y l e I d = " S i d e B a r R e d " & g t ; & l t ; w : n a m e   w : v a l = " S i d e B a r   R e d " / & g t ; & l t ; w : b a s e d O n   w : v a l = " T i t l e " / & g t ; & l t ; w : l i n k   w : v a l = " S i d e B a r R e d C h a r " / & g t ; & l t ; w : q F o r m a t / & g t ; & l t ; w : r s i d   w : v a l = " 0 0 A 6 4 3 C 8 " / & g t ; & l t ; w : p P r & g t ; & l t ; w : t a b s & g t ; & l t ; w : t a b   w : v a l = " c l e a r "   w : p o s = " 4 6 8 0 " / & g t ; & l t ; w : t a b   w : v a l = " c l e a r "   w : p o s = " 9 3 6 0 " / & g t ; & l t ; / w : t a b s & g t ; & l t ; w : s p a c i n g   w : a f t e r = " 0 " / & g t ; & l t ; w : j c   w : v a l = " r i g h t " / & g t ; & l t ; / w : p P r & g t ; & l t ; w : r P r & g t ; & l t ; w : r F o n t s   w : e a s t A s i a T h e m e = " m a j o r E a s t A s i a "   w : c s t h e m e = " m a j o r B i d i " / & g t ; & l t ; w : c o l o r   w : v a l = " F F 0 0 0 0 " / & g t ; & l t ; w : k e r n   w : v a l = " 2 8 " / & g t ; & l t ; w : s z   w : v a l = " 6 2 " / & g t ; & l t ; w : s z C s   w : v a l = " 6 2 " / & g t ; & l t ; w : l a n g   w : v a l = " d a - D K " / & g t ; & l t ; / w : r P r & g t ; & l t ; / w : s t y l e & g t ; & l t ; w : s t y l e   w : t y p e = " p a r a g r a p h "   w : c u s t o m S t y l e = " 1 "   w : s t y l e I d = " S i d e B a r B l a c k " & g t ; & l t ; w : n a m e   w : v a l = " S i d e B a r   B l a c k " / & g t ; & l t ; w : b a s e d O n   w : v a l = " T i t l e " / & g t ; & l t ; w : l i n k   w : v a l = " S i d e B a r B l a c k C h a r " / & g t ; & l t ; w : q F o r m a t / & g t ; & l t ; w : r s i d   w : v a l = " 0 0 A 6 4 3 C 8 " / & g t ; & l t ; w : p P r & g t ; & l t ; w : t a b s & g t ; & l t ; w : t a b   w : v a l = " c l e a r "   w : p o s = " 4 6 8 0 " / & g t ; & l t ; w : t a b   w : v a l = " c l e a r "   w : p o s = " 9 3 6 0 " / & g t ; & l t ; / w : t a b s & g t ; & l t ; w : s p a c i n g   w : a f t e r = " 0 " / & g t ; & l t ; w : j c   w : v a l = " r i g h t " / & g t ; & l t ; / w : p P r & g t ; & l t ; w : r P r & g t ; & l t ; w : r F o n t s   w : e a s t A s i a T h e m e = " m a j o r E a s t A s i a "   w : c s t h e m e = " m a j o r B i d i " / & g t ; & l t ; w : c o l o r   w : v a l = " 4 C 4 8 3 D "   w : t h e m e C o l o r = " t e x t 2 " / & g t ; & l t ; w : k e r n   w : v a l = " 2 8 " / & g t ; & l t ; w : s z   w : v a l = " 6 2 " / & g t ; & l t ; w : s z C s   w : v a l = " 6 2 " / & g t ; & l t ; / w : r P r & g t ; & l t ; / w : s t y l e & g t ; & l t ; w : s t y l e   w : t y p e = " c h a r a c t e r "   w : c u s t o m S t y l e = " 1 "   w : s t y l e I d = " S i d e B a r R e d C h a r " & g t ; & l t ; w : n a m e   w : v a l = " S i d e B a r   R e d   C h a r " / & g t ; & l t ; w : b a s e d O n   w : v a l = " T i t l e C h a r " / & g t ; & l t ; w : l i n k   w : v a l = " S i d e B a r R e d " / & g t ; & l t ; w : r s i d   w : v a l = " 0 0 A 6 4 3 C 8 " / & g t ; & l t ; w : r P r & g t ; & l t ; w : r F o n t s   w : a s c i i T h e m e = " m a j o r H A n s i "   w : e a s t A s i a T h e m e = " m a j o r E a s t A s i a "   w : h A n s i T h e m e = " m a j o r H A n s i "   w : c s t h e m e = " m a j o r B i d i " / & g t ; & l t ; w : c o l o r   w : v a l = " F F 0 0 0 0 " / & g t ; & l t ; w : k e r n   w : v a l = " 2 8 " / & g t ; & l t ; w : s z   w : v a l = " 6 2 " / & g t ; & l t ; w : s z C s   w : v a l = " 6 2 " / & g t ; & l t ; w : l a n g   w : v a l = " d a - D K " / & g t ; & l t ; / w : r P r & g t ; & l t ; / w : s t y l e & g t ; & l t ; w : s t y l e   w : t y p e = " c h a r a c t e r "   w : c u s t o m S t y l e = " 1 "   w : s t y l e I d = " S i d e B a r B l a c k C h a r " & g t ; & l t ; w : n a m e   w : v a l = " S i d e B a r   B l a c k   C h a r " / & g t ; & l t ; w : b a s e d O n   w : v a l = " T i t l e C h a r " / & g t ; & l t ; w : l i n k   w : v a l = " S i d e B a r B l a c k " / & g t ; & l t ; w : r s i d   w : v a l = " 0 0 A 6 4 3 C 8 " / & g t ; & l t ; w : r P r & g t ; & l t ; w : r F o n t s   w : a s c i i T h e m e = " m a j o r H A n s i "   w : e a s t A s i a T h e m e = " m a j o r E a s t A s i a "   w : h A n s i T h e m e = " m a j o r H A n s i "   w : c s t h e m e = " m a j o r B i d i " / & g t ; & l t ; w : c o l o r   w : v a l = " 4 C 4 8 3 D "   w : t h e m e C o l o r = " t e x t 2 " / & g t ; & l t ; w : k e r n   w : v a l = " 2 8 " / & g t ; & l t ; w : s z   w : v a l = " 6 2 " / & g t ; & l t ; w : s z C s   w : v a l = " 6 2 " / & g t ; & l t ; / w : r P r & g t ; & l t ; / w : s t y l e & g t ; & l t ; w : s t y l e   w : t y p e = " p a r a g r a p h "   w : c u s t o m S t y l e = " 1 "   w : s t y l e I d = " C e n t e r A l i g n " & g t ; & l t ; w : n a m e   w : v a l = " C e n t e r   A l i g n " / & g t ; & l t ; w : b a s e d O n   w : v a l = " N o r m a l " / & g t ; & l t ; w : l i n k   w : v a l = " C e n t e r A l i g n C h a r " / & g t ; & l t ; w : r s i d   w : v a l = " 0 0 3 A 2 2 A 7 " / & g t ; & l t ; w : p P r & g t ; & l t ; w : j c   w : v a l = " c e n t e r " / & g t ; & l t ; / w : p P r & g t ; & l t ; w : r P r & g t ; & l t ; w : s z   w : v a l = " 2 0 " / & g t ; & l t ; w : s z C s   w : v a l = " 2 0 " / & g t ; & l t ; w : l a n g   w : v a l = " d a - D K " / & g t ; & l t ; / w : r P r & g t ; & l t ; / w : s t y l e & g t ; & l t ; w : s t y l e   w : t y p e = " c h a r a c t e r "   w : c u s t o m S t y l e = " 1 "   w : s t y l e I d = " C e n t e r A l i g n C h a r " & g t ; & l t ; w : n a m e   w : v a l = " C e n t e r   A l i g n   C h a r " / & g t ; & l t ; w : b a s e d O n   w : v a l = " D e f a u l t P a r a g r a p h F o n t " / & g t ; & l t ; w : l i n k   w : v a l = " C e n t e r A l i g n " / & g t ; & l t ; w : r s i d   w : v a l = " 0 0 3 A 2 2 A 7 " / & g t ; & l t ; w : r P r & g t ; & l t ; w : s z   w : v a l = " 2 0 " / & g t ; & l t ; w : s z C s   w : v a l = " 2 0 " / & g t ; & l t ; w : l a n g   w : v a l = " d a - D K " / & g t ; & l t ; / w : r P r & g t ; & l t ; / w : s t y l e & g t ; & l t ; w : s t y l e   w : t y p e = " p a r a g r a p h "   w : c u s t o m S t y l e = " 1 "   w : s t y l e I d = " H 1 - L e f t " & g t ; & l t ; w : n a m e   w : v a l = " H 1   -   L e f t " / & g t ; & l t ; w : b a s e d O n   w : v a l = " H e a d i n g 1 " / & g t ; & l t ; w : l i n k   w : v a l = " H 1 - L e f t C h a r " / & g t ; & l t ; w : q F o r m a t / & g t ; & l t ; w : r s i d   w : v a l = " 0 0 E D 5 3 E 8 " / & g t ; & l t ; w : r P r & g t ; & l t ; w : r F o n t s   w : a s c i i T h e m e = " m a j o r H A n s i "   w : e a s t A s i a T h e m e = " m a j o r E a s t A s i a "   w : h A n s i T h e m e = " m a j o r H A n s i "   w : c s t h e m e = " m a j o r B i d i " / & g t ; & l t ; w : c o l o r   w : v a l = " F F F F F F "   w : t h e m e C o l o r = " b a c k g r o u n d 1 " / & g t ; & l t ; w : s z C s   w : v a l = " 2 0 " / & g t ; & l t ; / w : r P r & g t ; & l t ; / w : s t y l e & g t ; & l t ; w : s t y l e   w : t y p e = " c h a r a c t e r "   w : c u s t o m S t y l e = " 1 "   w : s t y l e I d = " H 1 - L e f t C h a r " & g t ; & l t ; w : n a m e   w : v a l = " H 1   -   L e f t   C h a r " / & g t ; & l t ; w : b a s e d O n   w : v a l = " H e a d i n g 1 C h a r " / & g t ; & l t ; w : l i n k   w : v a l = " H 1 - L e f t " / & g t ; & l t ; w : r s i d   w : v a l = " 0 0 E D 5 3 E 8 " / & g t ; & l t ; w : r P r & g t ; & l t ; w : r F o n t s   w : a s c i i T h e m e = " m a j o r H A n s i "   w : e a s t A s i a T h e m e = " m a j o r E a s t A s i a "   w : h A n s i T h e m e = " m a j o r H A n s i "   w : c s t h e m e = " m a j o r B i d i " / & g t ; & l t ; w : b / & g t ; & l t ; w : c o l o r   w : v a l = " F F F F F F "   w : t h e m e C o l o r = " b a c k g r o u n d 1 " / & g t ; & l t ; w : s z   w : v a l = " 1 8 " / & g t ; & l t ; w : s z C s   w : v a l = " 2 0 " / & g t ; & l t ; / w : r P r & g t ; & l t ; / w : s t y l e & g t ; & l t ; w : s t y l e   w : t y p e = " p a r a g r a p h "   w : c u s t o m S t y l e = " 1 "   w : s t y l e I d = " H 1 - R i g h t " & g t ; & l t ; w : n a m e   w : v a l = " H 1   -   R i g h t " / & g t ; & l t ; w : b a s e d O n   w : v a l = " H 1 - L e f t " / & g t ; & l t ; w : l i n k   w : v a l = " H 1 - R i g h t C h a r " / & g t ; & l t ; w : q F o r m a t / & g t ; & l t ; w : r s i d   w : v a l = " 0 0 3 A 2 2 A 7 " / & g t ; & l t ; w : p P r & g t ; & l t ; w : j c   w : v a l = " r i g h t " / & g t ; & l t ; / w : p P r & g t ; & l t ; w : r P r & g t ; & l t ; w : l a n g   w : v a l = " d a - D K " / & g t ; & l t ; / w : r P r & g t ; & l t ; / w : s t y l e & g t ; & l t ; w : s t y l e   w : t y p e = " c h a r a c t e r "   w : c u s t o m S t y l e = " 1 "   w : s t y l e I d = " H 1 - R i g h t C h a r " & g t ; & l t ; w : n a m e   w : v a l = " H 1   -   R i g h t   C h a r " / & g t ; & l t ; w : b a s e d O n   w : v a l = " H 1 - L e f t C h a r " / & g t ; & l t ; w : l i n k   w : v a l = " H 1 - R i g h t " / & g t ; & l t ; w : r s i d   w : v a l = " 0 0 3 A 2 2 A 7 " / & g t ; & l t ; w : r P r & g t ; & l t ; w : r F o n t s   w : a s c i i T h e m e = " m a j o r H A n s i "   w : e a s t A s i a T h e m e = " m a j o r E a s t A s i a "   w : h A n s i T h e m e = " m a j o r H A n s i "   w : c s t h e m e = " m a j o r B i d i " / & g t ; & l t ; w : b / & g t ; & l t ; w : c o l o r   w : v a l = " F F F F F F "   w : t h e m e C o l o r = " b a c k g r o u n d 1 " / & g t ; & l t ; w : s z   w : v a l = " 2 0 " / & g t ; & l t ; w : s z C s   w : v a l = " 2 0 " / & g t ; & l t ; w : l a n g   w : v a l = " d a - D K " / & g t ; & l t ; / w : r P r & g t ; & l t ; / w : s t y l e & g t ; & l t ; w : s t y l e   w : t y p e = " p a r a g r a p h "   w : c u s t o m S t y l e = " 1 "   w : s t y l e I d = " R i g h t A l i g n " & g t ; & l t ; w : n a m e   w : v a l = " R i g h t   A l i g n " / & g t ; & l t ; w : b a s e d O n   w : v a l = " N o r m a l " / & g t ; & l t ; w : l i n k   w : v a l = " R i g h t A l i g n C h a r " / & g t ; & l t ; w : q F o r m a t / & g t ; & l t ; w : r s i d   w : v a l = " 0 0 E D 5 3 E 8 " / & g t ; & l t ; w : p P r & g t ; & l t ; w : j c   w : v a l = " r i g h t " / & g t ; & l t ; / w : p P r & g t ; & l t ; w : r P r & g t ; & l t ; w : s z C s   w : v a l = " 2 0 " / & g t ; & l t ; w : l a n g   w : v a l = " d a - D K " / & g t ; & l t ; / w : r P r & g t ; & l t ; / w : s t y l e & g t ; & l t ; w : s t y l e   w : t y p e = " c h a r a c t e r "   w : c u s t o m S t y l e = " 1 "   w : s t y l e I d = " R i g h t A l i g n C h a r " & g t ; & l t ; w : n a m e   w : v a l = " R i g h t   A l i g n   C h a r " / & g t ; & l t ; w : b a s e d O n   w : v a l = " D e f a u l t P a r a g r a p h F o n t " / & g t ; & l t ; w : l i n k   w : v a l = " R i g h t A l i g n " / & g t ; & l t ; w : r s i d   w : v a l = " 0 0 E D 5 3 E 8 " / & g t ; & l t ; w : r P r & g t ; & l t ; w : s z C s   w : v a l = " 2 0 " / & g t ; & l t ; w : l a n g   w : v a l = " d a - D K " / & g t ; & l t ; / w : r P r & g t ; & l t ; / w : s t y l e & g t ; & l t ; w : s t y l e   w : t y p e = " p a r a g r a p h "   w : c u s t o m S t y l e = " 1 "   w : s t y l e I d = " L e f t A l i g n " & g t ; & l t ; w : n a m e   w : v a l = " L e f t   A l i g n " / & g t ; & l t ; w : b a s e d O n   w : v a l = " R i g h t A l i g n " / & g t ; & l t ; w : l i n k   w : v a l = " L e f t A l i g n C h a r " / & g t ; & l t ; w : q F o r m a t / & g t ; & l t ; w : r s i d   w : v a l = " 0 0 E D 5 3 E 8 " / & g t ; & l t ; w : p P r & g t ; & l t ; w : j c   w : v a l = " l e f t " / & g t ; & l t ; / w : p P r & g t ; & l t ; / w : s t y l e & g t ; & l t ; w : s t y l e   w : t y p e = " c h a r a c t e r "   w : c u s t o m S t y l e = " 1 "   w : s t y l e I d = " L e f t A l i g n C h a r " & g t ; & l t ; w : n a m e   w : v a l = " L e f t   A l i g n   C h a r " / & g t ; & l t ; w : b a s e d O n   w : v a l = " D e f a u l t P a r a g r a p h F o n t " / & g t ; & l t ; w : l i n k   w : v a l = " L e f t A l i g n " / & g t ; & l t ; w : r s i d   w : v a l = " 0 0 E D 5 3 E 8 " / & g t ; & l t ; w : r P r & g t ; & l t ; w : s z C s   w : v a l = " 2 0 " / & g t ; & l t ; w : l a n g   w : v a l = " d a - D K " / & g t ; & l t ; / w : r P r & g t ; & l t ; / w : s t y l e & g t ; & l t ; w : s t y l e   w : t y p e = " p a r a g r a p h "   w : c u s t o m S t y l e = " 1 "   w : s t y l e I d = " F o r c e L e f t " & g t ; & l t ; w : n a m e   w : v a l = " F o r c e   L e f t " / & g t ; & l t ; w : b a s e d O n   w : v a l = " N o r m a l " / & g t ; & l t ; w : l i n k   w : v a l = " F o r c e L e f t C h a r " / & g t ; & l t ; w : q F o r m a t / & g t ; & l t ; w : r s i d   w : v a l = " 0 0 E D 5 D 0 3 " / & g t ; & l t ; w : r P r & g t ; & l t ; w : s z   w : v a l = " 2 0 " / & g t ; & l t ; w : s z C s   w : v a l = " 2 0 " / & g t ; & l t ; / w : r P r & g t ; & l t ; / w : s t y l e & g t ; & l t ; w : s t y l e   w : t y p e = " c h a r a c t e r "   w : c u s t o m S t y l e = " 1 "   w : s t y l e I d = " F o r c e L e f t C h a r " & g t ; & l t ; w : n a m e   w : v a l = " F o r c e   L e f t   C h a r " / & g t ; & l t ; w : b a s e d O n   w : v a l = " D e f a u l t P a r a g r a p h F o n t " / & g t ; & l t ; w : l i n k   w : v a l = " F o r c e L e f t " / & g t ; & l t ; w : r s i d   w : v a l = " 0 0 E D 5 D 0 3 " / & g t ; & l t ; w : r P r & g t ; & l t ; w : s z   w : v a l = " 2 0 " / & g t ; & l t ; w : s z C s   w : v a l = " 2 0 " / & g t ; & l t ; / w : r P r & g t ; & l t ; / w : s t y l e & g t ; & l t ; w : s t y l e   w : t y p e = " p a r a g r a p h "   w : c u s t o m S t y l e = " 1 "   w : s t y l e I d = " S u b G r o u p S e p a r a t i o n " & g t ; & l t ; w : n a m e   w : v a l = " S u b G r o u p S e p a r a t i o n " / & g t ; & l t ; w : b a s e d O n   w : v a l = " N o S p a c i n g " / & g t ; & l t ; w : l i n k   w : v a l = " S u b G r o u p S e p a r a t i o n C h a r " / & g t ; & l t ; w : q F o r m a t / & g t ; & l t ; w : r s i d   w : v a l = " 0 0 7 1 4 7 2 5 " / & g t ; & l t ; w : p P r & g t ; & l t ; w : s p a c i n g   w : a f t e r = " 2 0 0 "   w : l i n e = " 2 0 0 "   w : l i n e R u l e = " e x a c t " / & g t ; & l t ; w : o u t l i n e L v l   w : v a l = " 0 " / & g t ; & l t ; / w : p P r & g t ; & l t ; w : r P r & g t ; & l t ; w : b / & g t ; & l t ; w : b C s / & g t ; & l t ; / w : r P r & g t ; & l t ; / w : s t y l e & g t ; & l t ; w : s t y l e   w : t y p e = " c h a r a c t e r "   w : c u s t o m S t y l e = " 1 "   w : s t y l e I d = " S u b G r o u p S e p a r a t i o n C h a r " & g t ; & l t ; w : n a m e   w : v a l = " S u b G r o u p S e p a r a t i o n   C h a r " / & g t ; & l t ; w : b a s e d O n   w : v a l = " D e f a u l t P a r a g r a p h F o n t " / & g t ; & l t ; w : l i n k   w : v a l = " S u b G r o u p S e p a r a t i o n " / & g t ; & l t ; w : r s i d   w : v a l = " 0 0 7 1 4 7 2 5 " / & g t ; & l t ; w : r P r & g t ; & l t ; w : b / & g t ; & l t ; w : b C s / & g t ; & l t ; / w : r P r & g t ; & l t ; / w : s t y l e & g t ; & l t ; w : s t y l e   w : t y p e = " t a b l e "   w : c u s t o m S t y l e = " 1 "   w : s t y l e I d = " T a b l e G r i d 1 " & g t ; & l t ; w : n a m e   w : v a l = " T a b l e   G r i d 1 " / & g t ; & l t ; w : b a s e d O n   w : v a l = " T a b l e N o r m a l " / & g t ; & l t ; w : n e x t   w : v a l = " T a b l e G r i d " / & g t ; & l t ; w : u i P r i o r i t y   w : v a l = " 3 9 " / & g t ; & l t ; w : r s i d   w : v a l = " 0 0 7 1 4 7 2 5 " / & g t ; & l t ; w : p P r & g t ; & l t ; w : s p a c i n g   w : a f t e r = " 0 "   w : l i n e = " 2 4 0 "   w : l i n e R u l e = " a u t o " / & g t ; & l t ; / w : p P r & g t ; & l t ; w : t b l P r & g t ; & l t ; w : t b l B o r d e r s & g t ; & l t ; w : t o p   w : v a l = " s i n g l e "   w : s z = " 4 "   w : s p a c e = " 0 "   w : c o l o r = " a u t o " / & g t ; & l t ; w : l e f t   w : v a l = " s i n g l e "   w : s z = " 4 "   w : s p a c e = " 0 "   w : c o l o r = " a u t o " / & g t ; & l t ; w : b o t t o m   w : v a l = " s i n g l e "   w : s z = " 4 "   w : s p a c e = " 0 "   w : c o l o r = " a u t o " / & g t ; & l t ; w : r i g h t   w : v a l = " s i n g l e "   w : s z = " 4 "   w : s p a c e = " 0 "   w : c o l o r = " a u t o " / & g t ; & l t ; w : i n s i d e H   w : v a l = " s i n g l e "   w : s z = " 4 "   w : s p a c e = " 0 "   w : c o l o r = " a u t o " / & g t ; & l t ; w : i n s i d e V   w : v a l = " s i n g l e "   w : s z = " 4 "   w : s p a c e = " 0 "   w : c o l o r = " a u t o " / & g t ; & l t ; / w : t b l B o r d e r s & g t ; & l t ; / w : t b l P r & g t ; & l t ; / w : s t y l e & g t ; & l t ; w : s t y l e   w : t y p e = " p a r a g r a p h "   w : c u s t o m S t y l e = " 1 "   w : s t y l e I d = " G r o u p S e p a r a t i o n " & g t ; & l t ; w : n a m e   w : v a l = " G r o u p   S e p a r a t i o n " / & g t ; & l t ; w : b a s e d O n   w : v a l = " N o S p a c i n g " / & g t ; & l t ; w : l i n k   w : v a l = " G r o u p S e p a r a t i o n C h a r " / & g t ; & l t ; w : q F o r m a t / & g t ; & l t ; w : r s i d   w : v a l = " 0 0 7 1 4 7 2 5 " / & g t ; & l t ; w : p P r & g t ; & l t ; w : s p a c i n g   w : a f t e r = " 4 0 0 "   w : l i n e = " 2 0 0 "   w : l i n e R u l e = " e x a c t " / & g t ; & l t ; w : o u t l i n e L v l   w : v a l = " 0 " / & g t ; & l t ; / w : p P r & g t ; & l t ; w : r P r & g t ; & l t ; w : b C s / & g t ; & l t ; w : l a n g   w : v a l = " d a - D K " / & g t ; & l t ; / w : r P r & g t ; & l t ; / w : s t y l e & g t ; & l t ; w : s t y l e   w : t y p e = " c h a r a c t e r "   w : c u s t o m S t y l e = " 1 "   w : s t y l e I d = " G r o u p S e p a r a t i o n C h a r " & g t ; & l t ; w : n a m e   w : v a l = " G r o u p   S e p a r a t i o n   C h a r " / & g t ; & l t ; w : b a s e d O n   w : v a l = " D e f a u l t P a r a g r a p h F o n t " / & g t ; & l t ; w : l i n k   w : v a l = " G r o u p S e p a r a t i o n " / & g t ; & l t ; w : r s i d   w : v a l = " 0 0 7 1 4 7 2 5 " / & g t ; & l t ; w : r P r & g t ; & l t ; w : b C s / & g t ; & l t ; w : l a n g   w : v a l = " d a - D K " / & g t ; & l t ; / w : r P r & g t ; & l t ; / w : s t y l e & g t ; & l t ; w : s t y l e   w : t y p e = " p a r a g r a p h "   w : c u s t o m S t y l e = " 1 "   w : s t y l e I d = " N o r m a l P a r a g r a p h A f t t e r " & g t ; & l t ; w : n a m e   w : v a l = " N o r m a l   P a r a g r a p h   A f t t e r " / & g t ; & l t ; w : b a s e d O n   w : v a l = " H e a d e r " / & g t ; & l t ; w : l i n k   w : v a l = " N o r m a l P a r a g r a p h A f t t e r C h a r " / & g t ; & l t ; w : q F o r m a t / & g t ; & l t ; w : r s i d   w : v a l = " 0 0 E F 6 0 D B " / & g t ; & l t ; w : p P r & g t ; & l t ; w : s p a c i n g   w : a f t e r = " 2 0 0 " / & g t ; & l t ; w : j c   w : v a l = " r i g h t " / & g t ; & l t ; / w : p P r & g t ; & l t ; / w : s t y l e & g t ; & l t ; w : s t y l e   w : t y p e = " c h a r a c t e r "   w : c u s t o m S t y l e = " 1 "   w : s t y l e I d = " N o r m a l P a r a g r a p h A f t t e r C h a r " & g t ; & l t ; w : n a m e   w : v a l = " N o r m a l   P a r a g r a p h   A f t t e r   C h a r " / & g t ; & l t ; w : b a s e d O n   w : v a l = " H e a d e r C h a r " / & g t ; & l t ; w : l i n k   w : v a l = " N o r m a l P a r a g r a p h A f t t e r " / & g t ; & l t ; w : r s i d   w : v a l = " 0 0 E F 6 0 D B " / & g t ; & l t ; / w : s t y l e & g t ; & l t ; w : s t y l e   w : t y p e = " p a r a g r a p h "   w : c u s t o m S t y l e = " 1 "   w : s t y l e I d = " F o r c e R i g h t - N o S p a c i n g " & g t ; & l t ; w : n a m e   w : v a l = " F o r c e   R i g h t   -   N o   S p a c i n g " / & g t ; & l t ; w : b a s e d O n   w : v a l = " N o S p a c i n g " / & g t ; & l t ; w : l i n k   w : v a l = " F o r c e R i g h t - N o S p a c i n g C h a r " / & g t ; & l t ; w : q F o r m a t / & g t ; & l t ; w : r s i d   w : v a l = " 0 0 9 9 1 F F 9 " / & g t ; & l t ; w : p P r & g t ; & l t ; w : j c   w : v a l = " r i g h t " / & g t ; & l t ; / w : p P r & g t ; & l t ; / w : s t y l e & g t ; & l t ; w : s t y l e   w : t y p e = " p a r a g r a p h "   w : c u s t o m S t y l e = " 1 "   w : s t y l e I d = " S t r o n g - F o r c e L e f t - N o S p a c i n g " & g t ; & l t ; w : n a m e   w : v a l = " S t r o n g   -   F o r c e   L e f t   -   N o   S p a c i n g " / & g t ; & l t ; w : b a s e d O n   w : v a l = " N o S p a c i n g " / & g t ; & l t ; w : l i n k   w : v a l = " S t r o n g - F o r c e L e f t - N o S p a c i n g C h a r " / & g t ; & l t ; w : q F o r m a t / & g t ; & l t ; w : r s i d   w : v a l = " 0 0 5 F 0 E 0 3 " / & g t ; & l t ; w : p P r & g t ; & l t ; w : j c   w : v a l = " r i g h t " / & g t ; & l t ; / w : p P r & g t ; & l t ; / w : s t y l e & g t ; & l t ; w : s t y l e   w : t y p e = " c h a r a c t e r "   w : c u s t o m S t y l e = " 1 "   w : s t y l e I d = " N o S p a c i n g C h a r " & g t ; & l t ; w : n a m e   w : v a l = " N o   S p a c i n g   C h a r " / & g t ; & l t ; w : b a s e d O n   w : v a l = " D e f a u l t P a r a g r a p h F o n t " / & g t ; & l t ; w : l i n k   w : v a l = " N o S p a c i n g " / & g t ; & l t ; w : u i P r i o r i t y   w : v a l = " 1 " / & g t ; & l t ; w : r s i d   w : v a l = " 0 0 9 9 1 F F 9 " / & g t ; & l t ; / w : s t y l e & g t ; & l t ; w : s t y l e   w : t y p e = " c h a r a c t e r "   w : c u s t o m S t y l e = " 1 "   w : s t y l e I d = " F o r c e R i g h t - N o S p a c i n g C h a r " & g t ; & l t ; w : n a m e   w : v a l = " F o r c e   R i g h t   -   N o   S p a c i n g   C h a r " / & g t ; & l t ; w : b a s e d O n   w : v a l = " N o S p a c i n g C h a r " / & g t ; & l t ; w : l i n k   w : v a l = " F o r c e R i g h t - N o S p a c i n g " / & g t ; & l t ; w : r s i d   w : v a l = " 0 0 9 9 1 F F 9 " / & g t ; & l t ; / w : s t y l e & g t ; & l t ; w : s t y l e   w : t y p e = " p a r a g r a p h "   w : c u s t o m S t y l e = " 1 "   w : s t y l e I d = " S t r o n g - F o r c e R i g h t - N o S p a c i n g " & g t ; & l t ; w : n a m e   w : v a l = " S t r o n g   -   F o r c e   R i g h t   -   N o   S p a c i n g " / & g t ; & l t ; w : b a s e d O n   w : v a l = " S t r o n g - F o r c e L e f t - N o S p a c i n g " / & g t ; & l t ; w : l i n k   w : v a l = " S t r o n g - F o r c e R i g h t - N o S p a c i n g C h a r " / & g t ; & l t ; w : q F o r m a t / & g t ; & l t ; w : r s i d   w : v a l = " 0 0 0 B 4 1 E 2 " / & g t ; & l t ; w : r P r & g t ; & l t ; w : b / & g t ; & l t ; / w : r P r & g t ; & l t ; / w : s t y l e & g t ; & l t ; w : s t y l e   w : t y p e = " c h a r a c t e r "   w : c u s t o m S t y l e = " 1 "   w : s t y l e I d = " S t r o n g - F o r c e L e f t - N o S p a c i n g C h a r " & g t ; & l t ; w : n a m e   w : v a l = " S t r o n g   -   F o r c e   L e f t   -   N o   S p a c i n g   C h a r " / & g t ; & l t ; w : b a s e d O n   w : v a l = " N o S p a c i n g C h a r " / & g t ; & l t ; w : l i n k   w : v a l = " S t r o n g - F o r c e L e f t - N o S p a c i n g " / & g t ; & l t ; w : r s i d   w : v a l = " 0 0 5 F 0 E 0 3 " / & g t ; & l t ; / w : s t y l e & g t ; & l t ; w : s t y l e   w : t y p e = " c h a r a c t e r "   w : c u s t o m S t y l e = " 1 "   w : s t y l e I d = " S t r o n g - F o r c e R i g h t - N o S p a c i n g C h a r " & g t ; & l t ; w : n a m e   w : v a l = " S t r o n g   -   F o r c e   R i g h t   -   N o   S p a c i n g   C h a r " / & g t ; & l t ; w : b a s e d O n   w : v a l = " S t r o n g - F o r c e L e f t - N o S p a c i n g C h a r " / & g t ; & l t ; w : l i n k   w : v a l = " S t r o n g - F o r c e R i g h t - N o S p a c i n g " / & g t ; & l t ; w : r s i d   w : v a l = " 0 0 0 B 4 1 E 2 " / & g t ; & l t ; w : r P r & g t ; & l t ; w : b / & g t ; & l t ; / w : r P r & g t ; & l t ; / w : s t y l e & g t ; & l t ; w : s t y l e   w : t y p e = " p a r a g r a p h "   w : c u s t o m S t y l e = " 1 "   w : s t y l e I d = " S t r o n g R i g h t A l i g n N o S p a c i n g " & g t ; & l t ; w : n a m e   w : v a l = " S t r o n g   R i g h t   A l i g n   N o   S p a c i n g " / & g t ; & l t ; w : b a s e d O n   w : v a l = " S t r o n g - F o r c e R i g h t - N o S p a c i n g " / & g t ; & l t ; w : l i n k   w : v a l = " S t r o n g R i g h t A l i g n N o S p a c i n g C h a r " / & g t ; & l t ; w : r s i d   w : v a l = " 0 0 0 B 4 1 E 2 " / & g t ; & l t ; / w : s t y l e & g t ; & l t ; w : s t y l e   w : t y p e = " c h a r a c t e r "   w : c u s t o m S t y l e = " 1 "   w : s t y l e I d = " S t r o n g R i g h t A l i g n N o S p a c i n g C h a r " & g t ; & l t ; w : n a m e   w : v a l = " S t r o n g   R i g h t   A l i g n   N o   S p a c i n g   C h a r " / & g t ; & l t ; w : b a s e d O n   w : v a l = " S t r o n g - F o r c e R i g h t - N o S p a c i n g C h a r " / & g t ; & l t ; w : l i n k   w : v a l = " S t r o n g R i g h t A l i g n N o S p a c i n g " / & g t ; & l t ; w : r s i d   w : v a l = " 0 0 0 B 4 1 E 2 " / & g t ; & l t ; w : r P r & g t ; & l t ; w : b / & g t ; & l t ; / w : r P r & g t ; & l t ; / w : s t y l e & g t ; & l t ; w : s t y l e   w : t y p e = " p a r a g r a p h "   w : c u s t o m S t y l e = " 1 "   w : s t y l e I d = " S t y l e 1 " & g t ; & l t ; w : n a m e   w : v a l = " S t y l e 1 " / & g t ; & l t ; w : b a s e d O n   w : v a l = " N o S p a c i n g " / & g t ; & l t ; w : l i n k   w : v a l = " S t y l e 1 C h a r " / & g t ; & l t ; w : q F o r m a t / & g t ; & l t ; w : r s i d   w : v a l = " 0 0 1 1 0 E 0 F " / & g t ; & l t ; w : p P r & g t ; & l t ; w : s p a c i n g   w : b e f o r e = " 4 0 "   w : a f t e r = " 4 0 " / & g t ; & l t ; w : i n d   w : l e f t = " 7 4 3 " / & g t ; & l t ; / w : p P r & g t ; & l t ; / w : s t y l e & g t ; & l t ; w : s t y l e   w : t y p e = " c h a r a c t e r "   w : c u s t o m S t y l e = " 1 "   w : s t y l e I d = " S t y l e 1 C h a r " & g t ; & l t ; w : n a m e   w : v a l = " S t y l e 1   C h a r " / & g t ; & l t ; w : b a s e d O n   w : v a l = " N o S p a c i n g C h a r " / & g t ; & l t ; w : l i n k   w : v a l = " S t y l e 1 " / & g t ; & l t ; w : r s i d   w : v a l = " 0 0 1 1 0 E 0 F " / & g t ; & l t ; / w : s t y l e & g t ; & l t ; / w : s t y l e s & g t ; & l t ; / p k g : x m l D a t a & g t ; & l t ; / p k g : p a r t & g t ; & l t ; / p k g : p a c k a g e & g t ; - 
- < / D o c u m e n t D a t e _ L b l > - 
-         < D o c u m e n t N o > D o c u m e n t N o < / D o c u m e n t N o > - 
-         < D o c u m e n t N o _ L b l > D o c u m e n t N o _ L b l < / D o c u m e n t N o _ L b l > - 
-         < D o c u m e n t T i t l e > D o c u m e n t T i t l e < / D o c u m e n t T i t l e > - 
-         < D u e D a t e > D u e D a t e < / D u e D a t e > - 
-         < D u e D a t e _ L b l > D u e D a t e _ L b l < / D u e D a t e _ L b l > - 
-         < E M a i l _ L b l > E M a i l _ L b l < / E M a i l _ L b l > - 
-         < E x c h a n g e R a t e A s T e x t > E x c h a n g e R a t e A s T e x t < / E x c h a n g e R a t e A s T e x t > - 
-         < E x t D o c N o _ S a l e s H e a d e r > E x t D o c N o _ S a l e s H e a d e r < / E x t D o c N o _ S a l e s H e a d e r > - 
-         < E x t D o c N o _ S a l e s H e a d e r _ L b l > E x t D o c N o _ S a l e s H e a d e r _ L b l < / E x t D o c N o _ S a l e s H e a d e r _ L b l > - 
-         < G l o b a l L o c a t i o n N u m b e r > G l o b a l L o c a t i o n N u m b e r < / G l o b a l L o c a t i o n N u m b e r > - 
-         < G l o b a l L o c a t i o n N u m b e r _ L b l > G l o b a l L o c a t i o n N u m b e r _ L b l < / G l o b a l L o c a t i o n N u m b e r _ L b l > - 
-         < H o m e P a g e _ L b l > H o m e P a g e _ L b l < / H o m e P a g e _ L b l > - 
-         < I n v o i c e D i s c o u n t A m o u n t _ L b l > I n v o i c e D i s c o u n t A m o u n t _ L b l < / I n v o i c e D i s c o u n t A m o u n t _ L b l > - 
-         < I n v o i c e D i s c o u n t B a s e A m o u n t _ L b l > I n v o i c e D i s c o u n t B a s e A m o u n t _ L b l < / I n v o i c e D i s c o u n t B a s e A m o u n t _ L b l > - 
-         < L e g a l E n t i t y T y p e > L e g a l E n t i t y T y p e < / L e g a l E n t i t y T y p e > - 
-         < L e g a l E n t i t y T y p e _ L b l > L e g a l E n t i t y T y p e _ L b l < / L e g a l E n t i t y T y p e _ L b l > - 
-         < L i n e A m o u n t A f t e r I n v o i c e D i s c o u n t _ L b l > L i n e A m o u n t A f t e r I n v o i c e D i s c o u n t _ L b l < / L i n e A m o u n t A f t e r I n v o i c e D i s c o u n t _ L b l > - 
-         < L o c a l C u r r e n c y _ L b l > L o c a l C u r r e n c y _ L b l < / L o c a l C u r r e n c y _ L b l > + & l t ; p k g : p a c k a g e   x m l n s : p k g = " h t t p : / / s c h e m a s . m i c r o s o f t . c o m / o f f i c e / 2 0 0 6 / x m l P a c k a g e " & g t ; & l t ; p k g : p a r t   p k g : n a m e = " / _ r e l s / . r e l s "   p k g : c o n t e n t T y p e = " a p p l i c a t i o n / v n d . o p e n x m l f o r m a t s - p a c k a g e . r e l a t i o n s h i p s + x m l "   p k g : p a d d i n g = " 5 1 2 " & g t ; & l t ; p k g : x m l D a t a & g t ; & l t ; R e l a t i o n s h i p s   x m l n s = " h t t p : / / s c h e m a s . o p e n x m l f o r m a t s . o r g / p a c k a g e / 2 0 0 6 / r e l a t i o n s h i p s " & g t ; & l t ; R e l a t i o n s h i p   I d = " r I d 1 "   T y p e = " h t t p : / / s c h e m a s . o p e n x m l f o r m a t s . o r g / o f f i c e D o c u m e n t / 2 0 0 6 / r e l a t i o n s h i p s / o f f i c e D o c u m e n t "   T a r g e t = " w o r d / d o c u m e n t . x m l " / & g t ; & l t ; / R e l a t i o n s h i p s & g t ; & l t ; / p k g : x m l D a t a & g t ; & l t ; / p k g : p a r t & g t ; & l t ; p k g : p a r t   p k g : n a m e = " / w o r d / d o c u m e n t . x m l "   p k g : c o n t e n t T y p e = " a p p l i c a t i o n / v n d . o p e n x m l f o r m a t s - o f f i c e d o c u m e n t . w o r d p r o c e s s i n g m l . d o c u m e n t . m a i n + x m l " & g t ; & l t ; p k g : x m l D a t a & g t ; & l t ; w : d o c u m e n t   x m l n s : w p c = " h t t p : / / s c h e m a s . m i c r o s o f t . c o m / o f f i c e / w o r d / 2 0 1 0 / w o r d p r o c e s s i n g C a n v a s "   x m l n s : c x = " h t t p : / / s c h e m a s . m i c r o s o f t . c o m / o f f i c e / d r a w i n g / 2 0 1 4 / c h a r t e x "   x m l n s : m c = " h t t p : / / s c h e m a s . o p e n x m l f o r m a t s . o r g / m a r k u p - c o m p a t i b i l i t y / 2 0 0 6 "   x m l n s : o = " u r n : s c h e m a s - m i c r o s o f t - c o m : o f f i c e : o f f i c e "   x m l n s : r = " h t t p : / / s c h e m a s . o p e n x m l f o r m a t s . o r g / o f f i c e D o c u m e n t / 2 0 0 6 / r e l a t i o n s h i p s "   x m l n s : m = " h t t p : / / s c h e m a s . o p e n x m l f o r m a t s . o r g / o f f i c e D o c u m e n t / 2 0 0 6 / m a t h "   x m l n s : v = " u r n : s c h e m a s - m i c r o s o f t - c o m : v m l "   x m l n s : w p 1 4 = " h t t p : / / s c h e m a s . m i c r o s o f t . c o m / o f f i c e / w o r d / 2 0 1 0 / w o r d p r o c e s s i n g D r a w i n g "   x m l n s : w p = " h t t p : / / s c h e m a s . o p e n x m l f o r m a t s . o r g / d r a w i n g m l / 2 0 0 6 / w o r d p r o c e s s i n g D r a w i n g "   x m l n s : w 1 0 = " u r n : s c h e m a s - m i c r o s o f t - c o m : o f f i c e : w o r d "   x m l n s : w = " h t t p : / / s c h e m a s . o p e n x m l f o r m a t s . o r g / w o r d p r o c e s s i n g m l / 2 0 0 6 / m a i n "   x m l n s : w 1 4 = " h t t p : / / s c h e m a s . m i c r o s o f t . c o m / o f f i c e / w o r d / 2 0 1 0 / w o r d m l "   x m l n s : w 1 5 = " h t t p : / / s c h e m a s . m i c r o s o f t . c o m / o f f i c e / w o r d / 2 0 1 2 / w o r d m l "   x m l n s : w 1 6 s e = " h t t p : / / s c h e m a s . m i c r o s o f t . c o m / o f f i c e / w o r d / 2 0 1 5 / w o r d m l / s y m e x "   x m l n s : w p g = " h t t p : / / s c h e m a s . m i c r o s o f t . c o m / o f f i c e / w o r d / 2 0 1 0 / w o r d p r o c e s s i n g G r o u p "   x m l n s : w p i = " h t t p : / / s c h e m a s . m i c r o s o f t . c o m / o f f i c e / w o r d / 2 0 1 0 / w o r d p r o c e s s i n g I n k "   x m l n s : w n e = " h t t p : / / s c h e m a s . m i c r o s o f t . c o m / o f f i c e / w o r d / 2 0 0 6 / w o r d m l "   x m l n s : w p s = " h t t p : / / s c h e m a s . m i c r o s o f t . c o m / o f f i c e / w o r d / 2 0 1 0 / w o r d p r o c e s s i n g S h a p e "   m c : I g n o r a b l e = " w 1 4   w 1 5   w 1 6 s e   w p 1 4 " & g t ; & l t ; w : b o d y & g t ; & l t ; w : p   w : r s i d R = " 0 0 0 0 0 0 0 0 "   w : r s i d R D e f a u l t = " 0 0 0 9 4 6 8 8 " & g t ; & l t ; w : r   w : r s i d R P r = " 0 0 0 9 4 6 8 8 " & g t ; & l t ; w : r P r & g t ; & l t ; w : r F o n t s   w : a s c i i T h e m e = " m a j o r H A n s i "   w : h A n s i T h e m e = " m a j o r H A n s i " / & g t ; & l t ; w : c o l o r   w : v a l = " 0 0 7 0 C 0 " / & g t ; & l t ; w : s z   w : v a l = " 1 8 " / & g t ; & l t ; w : s z C s   w : v a l = " 1 8 " / & g t ; & l t ; / w : r P r & g t ; & l t ; w : t & g t ; L o c a t i o n & l t ; / w : t & g t ; & l t ; / w : r & g t ; & l t ; w : r   w : r s i d R P r = " 0 0 0 9 4 6 8 8 " & g t ; & l t ; w : r P r & g t ; & l t ; w : c o l o r   w : v a l = " 0 0 B 0 F 0 " / & g t ; & l t ; w : s z   w : v a l = " 1 8 " / & g t ; & l t ; w : s z C s   w : v a l = " 1 8 " / & g t ; & l t ; / w : r P r & g t ; & l t ; w : t   x m l : s p a c e = " p r e s e r v e " & g t ;   & l t ; / w : t & g t ; & l t ; / w : r & g t ; & l t ; w : r   w : r s i d R P r = " 0 0 0 9 4 6 8 8 " & g t ; & l t ; w : r P r & g t ; & l t ; w : r F o n t s   w : a s c i i T h e m e = " m a j o r H A n s i "   w : h A n s i T h e m e = " m a j o r H A n s i " / & g t ; & l t ; w : c o l o r   w : v a l = " 0 0 7 0 C 0 " / & g t ; & l t ; w : s z   w : v a l = " 1 8 " / & g t ; & l t ; w : s z C s   w : v a l = " 1 8 " / & g t ; & l t ; / w : r P r & g t ; & l t ; w : t & g t ; C o d e & l t ; / w : t & g t ; & l t ; / w : r & g t ; & l t ; / w : p & g t ; & l t ; w : s e c t P r   w : r s i d R = " 0 0 0 0 0 0 0 0 " & g t ; & l t ; w : p g S z   w : w = " 1 2 2 4 0 "   w : h = " 1 5 8 4 0 " / & g t ; & l t ; w : p g M a r   w : t o p = " 1 4 4 0 "   w : r i g h t = " 1 4 4 0 "   w : b o t t o m = " 1 4 4 0 "   w : l e f t = " 1 4 4 0 "   w : h e a d e r = " 7 2 0 "   w : f o o t e r = " 7 2 0 "   w : g u t t e r = " 0 " / & g t ; & l t ; w : c o l s   w : s p a c e = " 7 2 0 " / & g t ; & l t ; / w : s e c t P r & g t ; & l t ; / w : b o d y & g t ; & l t ; / w : d o c u m e n t & g t ; & l t ; / p k g : x m l D a t a & g t ; & l t ; / p k g : p a r t & g t ; & l t ; p k g : p a r t   p k g : n a m e = " / w o r d / _ r e l s / d o c u m e n t . x m l . r e l s "   p k g : c o n t e n t T y p e = " a p p l i c a t i o n / v n d . o p e n x m l f o r m a t s - p a c k a g e . r e l a t i o n s h i p s + x m l "   p k g : p a d d i n g = " 2 5 6 " & g t ; & l t ; p k g : x m l D a t a & g t ; & l t ; R e l a t i o n s h i p s   x m l n s = " h t t p : / / s c h e m a s . o p e n x m l f o r m a t s . o r g / p a c k a g e / 2 0 0 6 / r e l a t i o n s h i p s " & g t ; & l t ; R e l a t i o n s h i p   I d = " r I d 1 "   T y p e = " h t t p : / / s c h e m a s . o p e n x m l f o r m a t s . o r g / o f f i c e D o c u m e n t / 2 0 0 6 / r e l a t i o n s h i p s / s t y l e s "   T a r g e t = " s t y l e s . x m l " / & g t ; & l t ; / R e l a t i o n s h i p s & g t ; & l t ; / p k g : x m l D a t a & g t ; & l t ; / p k g : p a r t & g t ; & l t ; p k g : p a r t   p k g : n a m e = " / w o r d / s t y l e s . x m l "   p k g : c o n t e n t T y p e = " a p p l i c a t i o n / v n d . o p e n x m l f o r m a t s - o f f i c e d o c u m e n t . w o r d p r o c e s s i n g m l . s t y l e s + x m l " & g t ; & l t ; p k g : x m l D a t a & g t ; & l t ; w : s t y l e s   x m l n s : m c = " h t t p : / / s c h e m a s . o p e n x m l f o r m a t s . o r g / m a r k u p - c o m p a t i b i l i t y / 2 0 0 6 "   x m l n s : r = " h t t p : / / s c h e m a s . o p e n x m l f o r m a t s . o r g / o f f i c e D o c u m e n t / 2 0 0 6 / r e l a t i o n s h i p s "   x m l n s : w = " h t t p : / / s c h e m a s . o p e n x m l f o r m a t s . o r g / w o r d p r o c e s s i n g m l / 2 0 0 6 / m a i n "   x m l n s : w 1 4 = " h t t p : / / s c h e m a s . m i c r o s o f t . c o m / o f f i c e / w o r d / 2 0 1 0 / w o r d m l "   x m l n s : w 1 5 = " h t t p : / / s c h e m a s . m i c r o s o f t . c o m / o f f i c e / w o r d / 2 0 1 2 / w o r d m l "   x m l n s : w 1 6 s e = " h t t p : / / s c h e m a s . m i c r o s o f t . c o m / o f f i c e / w o r d / 2 0 1 5 / w o r d m l / s y m e x "   m c : I g n o r a b l e = " w 1 4   w 1 5   w 1 6 s e " & g t ; & l t ; w : d o c D e f a u l t s & g t ; & l t ; w : r P r D e f a u l t & g t ; & l t ; w : r P r & g t ; & l t ; w : r F o n t s   w : a s c i i T h e m e = " m i n o r H A n s i "   w : e a s t A s i a T h e m e = " m i n o r H A n s i "   w : h A n s i T h e m e = " m i n o r H A n s i "   w : c s t h e m e = " m i n o r B i d i " / & g t ; & l t ; w : s z   w : v a l = " 2 2 " / & g t ; & l t ; w : s z C s   w : v a l = " 2 2 " / & g t ; & l t ; w : l a n g   w : v a l = " e n - U S "   w : e a s t A s i a = " e n - U S "   w : b i d i = " a r - S A " / & g t ; & l t ; / w : r P r & g t ; & l t ; / w : r P r D e f a u l t & g t ; & l t ; w : p P r D e f a u l t & g t ; & l t ; w : p P r & g t ; & l t ; w : s p a c i n g   w : a f t e r = " 1 6 0 "   w : l i n e = " 2 5 9 "   w : l i n e R u l e = " a u t o " / & g t ; & l t ; / w : p P r & g t ; & l t ; / w : p P r D e f a u l t & g t ; & l t ; / w : d o c D e f a u l t s & g t ; & l t ; w : s t y l e   w : t y p e = " p a r a g r a p h "   w : d e f a u l t = " 1 "   w : s t y l e I d = " N o r m a l " & g t ; & l t ; w : n a m e   w : v a l = " N o r m a l " / & g t ; & l t ; w : q F o r m a t / & g t ; & l t ; w : r s i d   w : v a l = " 0 0 1 D 5 A C 3 " / & g t ; & l t ; w : p P r & g t ; & l t ; w : s p a c i n g   w : a f t e r = " 2 0 0 "   w : l i n e = " 2 4 0 "   w : l i n e R u l e = " a u t o " / & g t ; & l t ; / w : p P r & g t ; & l t ; / w : s t y l e & g t ; & l t ; w : s t y l e   w : t y p e = " p a r a g r a p h "   w : s t y l e I d = " H e a d i n g 1 " & g t ; & l t ; w : n a m e   w : v a l = " h e a d i n g   1 " / & g t ; & l t ; w : b a s e d O n   w : v a l = " N o r m a l " / & g t ; & l t ; w : n e x t   w : v a l = " N o r m a l " / & g t ; & l t ; w : l i n k   w : v a l = " H e a d i n g 1 C h a r " / & g t ; & l t ; w : u i P r i o r i t y   w : v a l = " 9 " / & g t ; & l t ; w : q F o r m a t / & g t ; & l t ; w : r s i d   w : v a l = " 0 0 A 4 2 B E 5 " / & g t ; & l t ; w : p P r & g t ; & l t ; w : s p a c i n g   w : a f t e r = " 0 "   w : l i n e = " 2 0 0 "   w : l i n e R u l e = " e x a c t " / & g t ; & l t ; w : o u t l i n e L v l   w : v a l = " 0 " / & g t ; & l t ; / w : p P r & g t ; & l t ; w : r P r & g t ; & l t ; w : b / & g t ; & l t ; w : s z   w : v a l = " 1 8 " / & g t ; & l t ; w : s z C s   w : v a l = " 1 6 " / & g t ; & l t ; / w : r P r & g t ; & l t ; / w : s t y l e & g t ; & l t ; w : s t y l e   w : t y p e = " p a r a g r a p h "   w : s t y l e I d = " H e a d i n g 2 " & g t ; & l t ; w : n a m e   w : v a l = " h e a d i n g   2 " / & g t ; & l t ; w : b a s e d O n   w : v a l = " N o r m a l " / & g t ; & l t ; w : n e x t   w : v a l = " N o r m a l " / & g t ; & l t ; w : l i n k   w : v a l = " H e a d i n g 2 C h a r " / & g t ; & l t ; w : u i P r i o r i t y   w : v a l = " 9 " / & g t ; & l t ; w : u n h i d e W h e n U s e d / & g t ; & l t ; w : q F o r m a t / & g t ; & l t ; w : r s i d   w : v a l = " 0 0 4 C 6 0 A 5 " / & g t ; & l t ; w : p P r & g t ; & l t ; w : s p a c i n g   w : a f t e r = " 0 " / & g t ; & l t ; w : o u t l i n e L v l   w : v a l = " 1 " / & g t ; & l t ; / w : p P r & g t ; & l t ; w : r P r & g t ; & l t ; w : s z   w : v a l = " 1 8 " / & g t ; & l t ; w : s z C s   w : v a l = " 1 8 " / & g t ; & l t ; / w : r P r & g t ; & l t ; / w : s t y l e & g t ; & l t ; w : s t y l e   w : t y p e = " p a r a g r a p h "   w : s t y l e I d = " H e a d i n g 3 " & g t ; & l t ; w : n a m e   w : v a l = " h e a d i n g   3 " / & g t ; & l t ; w : b a s e d O n   w : v a l = " N o r m a l " / & g t ; & l t ; w : n e x t   w : v a l = " N o r m a l " / & g t ; & l t ; w : l i n k   w : v a l = " H e a d i n g 3 C h a r " / & g t ; & l t ; w : u i P r i o r i t y   w : v a l = " 9 " / & g t ; & l t ; w : u n h i d e W h e n U s e d / & g t ; & l t ; w : q F o r m a t / & g t ; & l t ; w : r s i d   w : v a l = " 0 0 A 4 2 B E 5 " / & g t ; & l t ; w : p P r & g t ; & l t ; w : k e e p N e x t / & g t ; & l t ; w : k e e p L i n e s / & g t ; & l t ; w : s p a c i n g   w : b e f o r e = " 4 0 "   w : a f t e r = " 0 " / & g t ; & l t ; w : o u t l i n e L v l   w : v a l = " 2 " / & g t ; & l t ; / w : p P r & g t ; & l t ; w : r P r & g t ; & l t ; w : r F o n t s   w : a s c i i T h e m e = " m a j o r H A n s i "   w : e a s t A s i a T h e m e = " m a j o r E a s t A s i a "   w : h A n s i T h e m e = " m a j o r H A n s i "   w : c s t h e m e = " m a j o r B i d i " / & g t ; & l t ; w : c o l o r   w : v a l = " 9 4 0 B 0 B "   w : t h e m e C o l o r = " a c c e n t 1 "   w : t h e m e S h a d e = " 7 F " / & g t ; & l t ; w : s z   w : v a l = " 2 4 " / & g t ; & l t ; w : s z C s   w : v a l = " 2 4 " / & g t ; & l t ; / w : r P r & g t ; & l t ; / w : s t y l e & g t ; & l t ; w : s t y l e   w : t y p e = " c h a r a c t e r "   w : d e f a u l t = " 1 "   w : s t y l e I d = " D e f a u l t P a r a g r a p h F o n t " & g t ; & l t ; w : n a m e   w : v a l = " D e f a u l t   P a r a g r a p h   F o n t " / & g t ; & l t ; w : u i P r i o r i t y   w : v a l = " 1 " / & g t ; & l t ; w : s e m i H i d d e n / & g t ; & l t ; w : u n h i d e W h e n U s e d / & g t ; & l t ; / w : s t y l e & g t ; & l t ; w : s t y l e   w : t y p e = " t a b l e "   w : d e f a u l t = " 1 "   w : s t y l e I d = " T a b l e N o r m a l " & g t ; & l t ; w : n a m e   w : v a l = " N o r m a l   T a b l e " / & g t ; & l t ; w : u i P r i o r i t y   w : v a l = " 9 9 " / & g t ; & l t ; w : s e m i H i d d e n / & g t ; & l t ; w : u n h i d e W h e n U s e d / & g t ; & l t ; w : t b l P r & g t ; & l t ; w : t b l I n d   w : w = " 0 "   w : t y p e = " d x a " / & g t ; & l t ; w : t b l C e l l M a r & g t ; & l t ; w : t o p   w : w = " 0 "   w : t y p e = " d x a " / & g t ; & l t ; w : l e f t   w : w = " 1 0 8 "   w : t y p e = " d x a " / & g t ; & l t ; w : b o t t o m   w : w = " 0 "   w : t y p e = " d x a " / & g t ; & l t ; w : r i g h t   w : w = " 1 0 8 "   w : t y p e = " d x a " / & g t ; & l t ; / w : t b l C e l l M a r & g t ; & l t ; / w : t b l P r & g t ; & l t ; / w : s t y l e & g t ; & l t ; w : s t y l e   w : t y p e = " n u m b e r i n g "   w : d e f a u l t = " 1 "   w : s t y l e I d = " N o L i s t " & g t ; & l t ; w : n a m e   w : v a l = " N o   L i s t " / & g t ; & l t ; w : u i P r i o r i t y   w : v a l = " 9 9 " / & g t ; & l t ; w : s e m i H i d d e n / & g t ; & l t ; w : u n h i d e W h e n U s e d / & g t ; & l t ; / w : s t y l e & g t ; & l t ; w : s t y l e   w : t y p e = " t a b l e "   w : s t y l e I d = " T a b l e G r i d " & g t ; & l t ; w : n a m e   w : v a l = " T a b l e   G r i d " / & g t ; & l t ; w : b a s e d O n   w : v a l = " T a b l e N o r m a l " / & g t ; & l t ; w : u i P r i o r i t y   w : v a l = " 3 9 " / & g t ; & l t ; w : r s i d   w : v a l = " 0 0 E 4 0 C 6 3 " / & g t ; & l t ; w : p P r & g t ; & l t ; w : s p a c i n g   w : a f t e r = " 0 "   w : l i n e = " 2 4 0 "   w : l i n e R u l e = " a u t o " / & g t ; & l t ; / w : p P r & g t ; & l t ; w : t b l P r & g t ; & l t ; w : t b l B o r d e r s & g t ; & l t ; w : t o p   w : v a l = " s i n g l e "   w : s z = " 4 "   w : s p a c e = " 0 "   w : c o l o r = " a u t o " / & g t ; & l t ; w : l e f t   w : v a l = " s i n g l e "   w : s z = " 4 "   w : s p a c e = " 0 "   w : c o l o r = " a u t o " / & g t ; & l t ; w : b o t t o m   w : v a l = " s i n g l e "   w : s z = " 4 "   w : s p a c e = " 0 "   w : c o l o r = " a u t o " / & g t ; & l t ; w : r i g h t   w : v a l = " s i n g l e "   w : s z = " 4 "   w : s p a c e = " 0 "   w : c o l o r = " a u t o " / & g t ; & l t ; w : i n s i d e H   w : v a l = " s i n g l e "   w : s z = " 4 "   w : s p a c e = " 0 "   w : c o l o r = " a u t o " / & g t ; & l t ; w : i n s i d e V   w : v a l = " s i n g l e "   w : s z = " 4 "   w : s p a c e = " 0 "   w : c o l o r = " a u t o " / & g t ; & l t ; / w : t b l B o r d e r s & g t ; & l t ; / w : t b l P r & g t ; & l t ; / w : s t y l e & g t ; & l t ; w : s t y l e   w : t y p e = " p a r a g r a p h "   w : s t y l e I d = " F o o t e r " & g t ; & l t ; w : n a m e   w : v a l = " f o o t e r " / & g t ; & l t ; w : b a s e d O n   w : v a l = " N o r m a l " / & g t ; & l t ; w : l i n k   w : v a l = " F o o t e r C h a r " / & g t ; & l t ; w : u i P r i o r i t y   w : v a l = " 9 9 " / & g t ; & l t ; w : u n h i d e W h e n U s e d / & g t ; & l t ; w : r s i d   w : v a l = " 0 0 E 4 0 C 6 3 " / & g t ; & l t ; w : p P r & g t ; & l t ; w : t a b s & g t ; & l t ; w : t a b   w : v a l = " c e n t e r "   w : p o s = " 4 6 8 0 " / & g t ; & l t ; w : t a b   w : v a l = " r i g h t "   w : p o s = " 9 3 6 0 " / & g t ; & l t ; / w : t a b s & g t ; & l t ; w : s p a c i n g   w : a f t e r = " 0 " / & g t ; & l t ; / w : p P r & g t ; & l t ; / w : s t y l e & g t ; & l t ; w : s t y l e   w : t y p e = " c h a r a c t e r "   w : c u s t o m S t y l e = " 1 "   w : s t y l e I d = " F o o t e r C h a r " & g t ; & l t ; w : n a m e   w : v a l = " F o o t e r   C h a r " / & g t ; & l t ; w : b a s e d O n   w : v a l = " D e f a u l t P a r a g r a p h F o n t " / & g t ; & l t ; w : l i n k   w : v a l = " F o o t e r " / & g t ; & l t ; w : u i P r i o r i t y   w : v a l = " 9 9 " / & g t ; & l t ; w : r s i d   w : v a l = " 0 0 E 4 0 C 6 3 " / & g t ; & l t ; / w : s t y l e & g t ; & l t ; w : s t y l e   w : t y p e = " c h a r a c t e r "   w : s t y l e I d = " S t r o n g " & g t ; & l t ; w : n a m e   w : v a l = " S t r o n g " / & g t ; & l t ; w : b a s e d O n   w : v a l = " D e f a u l t P a r a g r a p h F o n t " / & g t ; & l t ; w : u i P r i o r i t y   w : v a l = " 2 2 " / & g t ; & l t ; w : q F o r m a t / & g t ; & l t ; w : r s i d   w : v a l = " 0 0 E 4 0 C 6 3 " / & g t ; & l t ; w : r P r & g t ; & l t ; w : b / & g t ; & l t ; w : b C s / & g t ; & l t ; / w : r P r & g t ; & l t ; / w : s t y l e & g t ; & l t ; w : s t y l e   w : t y p e = " p a r a g r a p h "   w : s t y l e I d = " H e a d e r " & g t ; & l t ; w : n a m e   w : v a l = " h e a d e r " / & g t ; & l t ; w : b a s e d O n   w : v a l = " N o r m a l " / & g t ; & l t ; w : l i n k   w : v a l = " H e a d e r C h a r " / & g t ; & l t ; w : u i P r i o r i t y   w : v a l = " 9 9 " / & g t ; & l t ; w : u n h i d e W h e n U s e d / & g t ; & l t ; w : r s i d   w : v a l = " 0 0 E 4 0 C 6 3 " / & g t ; & l t ; w : p P r & g t ; & l t ; w : t a b s & g t ; & l t ; w : t a b   w : v a l = " c e n t e r "   w : p o s = " 4 6 8 0 " / & g t ; & l t ; w : t a b   w : v a l = " r i g h t "   w : p o s = " 9 3 6 0 " / & g t ; & l t ; / w : t a b s & g t ; & l t ; w : s p a c i n g   w : a f t e r = " 0 " / & g t ; & l t ; / w : p P r & g t ; & l t ; / w : s t y l e & g t ; & l t ; w : s t y l e   w : t y p e = " c h a r a c t e r "   w : c u s t o m S t y l e = " 1 "   w : s t y l e I d = " H e a d e r C h a r " & g t ; & l t ; w : n a m e   w : v a l = " H e a d e r   C h a r " / & g t ; & l t ; w : b a s e d O n   w : v a l = " D e f a u l t P a r a g r a p h F o n t " / & g t ; & l t ; w : l i n k   w : v a l = " H e a d e r " / & g t ; & l t ; w : u i P r i o r i t y   w : v a l = " 9 9 " / & g t ; & l t ; w : r s i d   w : v a l = " 0 0 E 4 0 C 6 3 " / & g t ; & l t ; / w : s t y l e & g t ; & l t ; w : s t y l e   w : t y p e = " c h a r a c t e r "   w : s t y l e I d = " P l a c e h o l d e r T e x t " & g t ; & l t ; w : n a m e   w : v a l = " P l a c e h o l d e r   T e x t " / & g t ; & l t ; w : b a s e d O n   w : v a l = " D e f a u l t P a r a g r a p h F o n t " / & g t ; & l t ; w : u i P r i o r i t y   w : v a l = " 9 9 " / & g t ; & l t ; w : s e m i H i d d e n / & g t ; & l t ; w : r s i d   w : v a l = " 0 0 E 4 0 C 6 3 " / & g t ; & l t ; w : r P r & g t ; & l t ; w : c o l o r   w : v a l = " 8 0 8 0 8 0 " / & g t ; & l t ; / w : r P r & g t ; & l t ; / w : s t y l e & g t ; & l t ; w : s t y l e   w : t y p e = " t a b l e "   w : s t y l e I d = " T a b l e G r i d L i g h t " & g t ; & l t ; w : n a m e   w : v a l = " G r i d   T a b l e   L i g h t " / & g t ; & l t ; w : b a s e d O n   w : v a l = " T a b l e N o r m a l " / & g t ; & l t ; w : u i P r i o r i t y   w : v a l = " 4 0 " / & g t ; & l t ; w : r s i d   w : v a l = " 0 0 E C 1 9 9 5 " / & g t ; & l t ; w : p P r & g t ; & l t ; w : s p a c i n g   w : a f t e r = " 0 "   w : l i n e = " 2 4 0 "   w : l i n e R u l e = " a u t o " / & g t ; & l t ; / w : p P r & g t ; & l t ; w : t b l P r & g t ; & l t ; w : t b l B o r d e r s & g t ; & l t ; w : t o p   w : v a l = " s i n g l e "   w : s z = " 4 "   w : s p a c e = " 0 "   w : c o l o r = " B F B F B F "   w : t h e m e C o l o r = " b a c k g r o u n d 1 "   w : t h e m e S h a d e = " B F " / & g t ; & l t ; w : l e f t   w : v a l = " s i n g l e "   w : s z = " 4 "   w : s p a c e = " 0 "   w : c o l o r = " B F B F B F "   w : t h e m e C o l o r = " b a c k g r o u n d 1 "   w : t h e m e S h a d e = " B F " / & g t ; & l t ; w : b o t t o m   w : v a l = " s i n g l e "   w : s z = " 4 "   w : s p a c e = " 0 "   w : c o l o r = " B F B F B F "   w : t h e m e C o l o r = " b a c k g r o u n d 1 "   w : t h e m e S h a d e = " B F " / & g t ; & l t ; w : r i g h t   w : v a l = " s i n g l e "   w : s z = " 4 "   w : s p a c e = " 0 "   w : c o l o r = " B F B F B F "   w : t h e m e C o l o r = " b a c k g r o u n d 1 "   w : t h e m e S h a d e = " B F " / & g t ; & l t ; w : i n s i d e H   w : v a l = " s i n g l e "   w : s z = " 4 "   w : s p a c e = " 0 "   w : c o l o r = " B F B F B F "   w : t h e m e C o l o r = " b a c k g r o u n d 1 "   w : t h e m e S h a d e = " B F " / & g t ; & l t ; w : i n s i d e V   w : v a l = " s i n g l e "   w : s z = " 4 "   w : s p a c e = " 0 "   w : c o l o r = " B F B F B F "   w : t h e m e C o l o r = " b a c k g r o u n d 1 "   w : t h e m e S h a d e = " B F " / & g t ; & l t ; / w : t b l B o r d e r s & g t ; & l t ; / w : t b l P r & g t ; & l t ; / w : s t y l e & g t ; & l t ; w : s t y l e   w : t y p e = " p a r a g r a p h "   w : s t y l e I d = " N o S p a c i n g " & g t ; & l t ; w : n a m e   w : v a l = " N o   S p a c i n g " / & g t ; & l t ; w : b a s e d O n   w : v a l = " N o r m a l " / & g t ; & l t ; w : l i n k   w : v a l = " N o S p a c i n g C h a r " / & g t ; & l t ; w : u i P r i o r i t y   w : v a l = " 1 " / & g t ; & l t ; w : q F o r m a t / & g t ; & l t ; w : r s i d   w : v a l = " 0 0 E 1 1 1 C 4 " / & g t ; & l t ; w : p P r & g t ; & l t ; w : s p a c i n g   w : a f t e r = " 0 " / & g t ; & l t ; / w : p P r & g t ; & l t ; / w : s t y l e & g t ; & l t ; w : s t y l e   w : t y p e = " c h a r a c t e r "   w : c u s t o m S t y l e = " 1 "   w : s t y l e I d = " H e a d i n g 1 C h a r " & g t ; & l t ; w : n a m e   w : v a l = " H e a d i n g   1   C h a r " / & g t ; & l t ; w : b a s e d O n   w : v a l = " D e f a u l t P a r a g r a p h F o n t " / & g t ; & l t ; w : l i n k   w : v a l = " H e a d i n g 1 " / & g t ; & l t ; w : u i P r i o r i t y   w : v a l = " 9 " / & g t ; & l t ; w : r s i d   w : v a l = " 0 0 A 4 2 B E 5 " / & g t ; & l t ; w : r P r & g t ; & l t ; w : b / & g t ; & l t ; w : s z   w : v a l = " 1 8 " / & g t ; & l t ; w : s z C s   w : v a l = " 1 6 " / & g t ; & l t ; / w : r P r & g t ; & l t ; / w : s t y l e & g t ; & l t ; w : s t y l e   w : t y p e = " p a r a g r a p h "   w : s t y l e I d = " T i t l e " & g t ; & l t ; w : n a m e   w : v a l = " T i t l e " / & g t ; & l t ; w : b a s e d O n   w : v a l = " H e a d e r " / & g t ; & l t ; w : n e x t   w : v a l = " N o r m a l " / & g t ; & l t ; w : l i n k   w : v a l = " T i t l e C h a r " / & g t ; & l t ; w : u i P r i o r i t y   w : v a l = " 1 0 " / & g t ; & l t ; w : q F o r m a t / & g t ; & l t ; w : r s i d   w : v a l = " 0 0 A 4 2 B E 5 " / & g t ; & l t ; w : p P r & g t ; & l t ; w : s p a c i n g   w : a f t e r = " 1 2 0 " / & g t ; & l t ; / w : p P r & g t ; & l t ; w : r P r & g t ; & l t ; w : r F o n t s   w : a s c i i T h e m e = " m a j o r H A n s i "   w : h A n s i T h e m e = " m a j o r H A n s i " / & g t ; & l t ; w : s z   w : v a l = " 3 6 " / & g t ; & l t ; / w : r P r & g t ; & l t ; / w : s t y l e & g t ; & l t ; w : s t y l e   w : t y p e = " c h a r a c t e r "   w : c u s t o m S t y l e = " 1 "   w : s t y l e I d = " T i t l e C h a r " & g t ; & l t ; w : n a m e   w : v a l = " T i t l e   C h a r " / & g t ; & l t ; w : b a s e d O n   w : v a l = " D e f a u l t P a r a g r a p h F o n t " / & g t ; & l t ; w : l i n k   w : v a l = " T i t l e " / & g t ; & l t ; w : u i P r i o r i t y   w : v a l = " 1 0 " / & g t ; & l t ; w : r s i d   w : v a l = " 0 0 A 4 2 B E 5 " / & g t ; & l t ; w : r P r & g t ; & l t ; w : r F o n t s   w : a s c i i T h e m e = " m a j o r H A n s i "   w : h A n s i T h e m e = " m a j o r H A n s i " / & g t ; & l t ; w : s z   w : v a l = " 3 6 " / & g t ; & l t ; / w : r P r & g t ; & l t ; / w : s t y l e & g t ; & l t ; w : s t y l e   w : t y p e = " p a r a g r a p h "   w : s t y l e I d = " S u b t i t l e " & g t ; & l t ; w : n a m e   w : v a l = " S u b t i t l e " / & g t ; & l t ; w : b a s e d O n   w : v a l = " H e a d e r " / & g t ; & l t ; w : n e x t   w : v a l = " N o r m a l " / & g t ; & l t ; w : l i n k   w : v a l = " S u b t i t l e C h a r " / & g t ; & l t ; w : u i P r i o r i t y   w : v a l = " 1 1 " / & g t ; & l t ; w : q F o r m a t / & g t ; & l t ; w : r s i d   w : v a l = " 0 0 A 4 2 B E 5 " / & g t ; & l t ; w : r P r & g t ; & l t ; w : s z C s   w : v a l = " 2 0 " / & g t ; & l t ; / w : r P r & g t ; & l t ; / w : s t y l e & g t ; & l t ; w : s t y l e   w : t y p e = " c h a r a c t e r "   w : c u s t o m S t y l e = " 1 "   w : s t y l e I d = " S u b t i t l e C h a r " & g t ; & l t ; w : n a m e   w : v a l = " S u b t i t l e   C h a r " / & g t ; & l t ; w : b a s e d O n   w : v a l = " D e f a u l t P a r a g r a p h F o n t " / & g t ; & l t ; w : l i n k   w : v a l = " S u b t i t l e " / & g t ; & l t ; w : u i P r i o r i t y   w : v a l = " 1 1 " / & g t ; & l t ; w : r s i d   w : v a l = " 0 0 A 4 2 B E 5 " / & g t ; & l t ; w : r P r & g t ; & l t ; w : s z C s   w : v a l = " 2 0 " / & g t ; & l t ; / w : r P r & g t ; & l t ; / w : s t y l e & g t ; & l t ; w : s t y l e   w : t y p e = " c h a r a c t e r "   w : c u s t o m S t y l e = " 1 "   w : s t y l e I d = " H e a d i n g 2 C h a r " & g t ; & l t ; w : n a m e   w : v a l = " H e a d i n g   2   C h a r " / & g t ; & l t ; w : b a s e d O n   w : v a l = " D e f a u l t P a r a g r a p h F o n t " / & g t ; & l t ; w : l i n k   w : v a l = " H e a d i n g 2 " / & g t ; & l t ; w : u i P r i o r i t y   w : v a l = " 9 " / & g t ; & l t ; w : r s i d   w : v a l = " 0 0 4 C 6 0 A 5 " / & g t ; & l t ; w : r P r & g t ; & l t ; w : s z   w : v a l = " 1 8 " / & g t ; & l t ; w : s z C s   w : v a l = " 1 8 " / & g t ; & l t ; / w : r P r & g t ; & l t ; / w : s t y l e & g t ; & l t ; w : s t y l e   w : t y p e = " c h a r a c t e r "   w : c u s t o m S t y l e = " 1 "   w : s t y l e I d = " H e a d i n g 3 C h a r " & g t ; & l t ; w : n a m e   w : v a l = " H e a d i n g   3   C h a r " / & g t ; & l t ; w : b a s e d O n   w : v a l = " D e f a u l t P a r a g r a p h F o n t " / & g t ; & l t ; w : l i n k   w : v a l = " H e a d i n g 3 " / & g t ; & l t ; w : u i P r i o r i t y   w : v a l = " 9 " / & g t ; & l t ; w : r s i d   w : v a l = " 0 0 A 4 2 B E 5 " / & g t ; & l t ; w : r P r & g t ; & l t ; w : r F o n t s   w : a s c i i T h e m e = " m a j o r H A n s i "   w : e a s t A s i a T h e m e = " m a j o r E a s t A s i a "   w : h A n s i T h e m e = " m a j o r H A n s i "   w : c s t h e m e = " m a j o r B i d i " / & g t ; & l t ; w : c o l o r   w : v a l = " 9 4 0 B 0 B "   w : t h e m e C o l o r = " a c c e n t 1 "   w : t h e m e S h a d e = " 7 F " / & g t ; & l t ; w : s z   w : v a l = " 2 4 " / & g t ; & l t ; w : s z C s   w : v a l = " 2 4 " / & g t ; & l t ; / w : r P r & g t ; & l t ; / w : s t y l e & g t ; & l t ; w : s t y l e   w : t y p e = " t a b l e "   w : s t y l e I d = " L i s t T a b l e 6 C o l o r f u l - A c c e n t 5 " & g t ; & l t ; w : n a m e   w : v a l = " L i s t   T a b l e   6   C o l o r f u l   A c c e n t   5 " / & g t ; & l t ; w : b a s e d O n   w : v a l = " T a b l e N o r m a l " / & g t ; & l t ; w : u i P r i o r i t y   w : v a l = " 5 1 " / & g t ; & l t ; w : r s i d   w : v a l = " 0 0 8 3 5 0 A 8 " / & g t ; & l t ; w : p P r & g t ; & l t ; w : s p a c i n g   w : a f t e r = " 0 "   w : l i n e = " 2 4 0 "   w : l i n e R u l e = " a u t o " / & g t ; & l t ; / w : p P r & g t ; & l t ; w : r P r & g t ; & l t ; w : c o l o r   w : v a l = " 7 B 4 9 6 8 "   w : t h e m e C o l o r = " a c c e n t 5 "   w : t h e m e S h a d e = " B F " / & g t ; & l t ; / w : r P r & g t ; & l t ; w : t b l P r & g t ; & l t ; w : t b l S t y l e R o w B a n d S i z e   w : v a l = " 1 " / & g t ; & l t ; w : t b l S t y l e C o l B a n d S i z e   w : v a l = " 1 " / & g t ; & l t ; w : t b l B o r d e r s & g t ; & l t ; w : t o p   w : v a l = " s i n g l e "   w : s z = " 4 "   w : s p a c e = " 0 "   w : c o l o r = " A 3 6 4 8 B "   w : t h e m e C o l o r = " a c c e n t 5 " / & g t ; & l t ; w : b o t t o m   w : v a l = " s i n g l e "   w : s z = " 4 "   w : s p a c e = " 0 "   w : c o l o r = " A 3 6 4 8 B "   w : t h e m e C o l o r = " a c c e n t 5 " / & g t ; & l t ; / w : t b l B o r d e r s & g t ; & l t ; / w : t b l P r & g t ; & l t ; w : t b l S t y l e P r   w : t y p e = " f i r s t R o w " & g t ; & l t ; w : r P r & g t ; & l t ; w : b / & g t ; & l t ; w : b C s / & g t ; & l t ; / w : r P r & g t ; & l t ; w : t b l P r / & g t ; & l t ; w : t c P r & g t ; & l t ; w : t c B o r d e r s & g t ; & l t ; w : b o t t o m   w : v a l = " s i n g l e "   w : s z = " 4 "   w : s p a c e = " 0 "   w : c o l o r = " A 3 6 4 8 B "   w : t h e m e C o l o r = " a c c e n t 5 " / & g t ; & l t ; / w : t c B o r d e r s & g t ; & l t ; / w : t c P r & g t ; & l t ; / w : t b l S t y l e P r & g t ; & l t ; w : t b l S t y l e P r   w : t y p e = " l a s t R o w " & g t ; & l t ; w : r P r & g t ; & l t ; w : b / & g t ; & l t ; w : b C s / & g t ; & l t ; / w : r P r & g t ; & l t ; w : t b l P r / & g t ; & l t ; w : t c P r & g t ; & l t ; w : t c B o r d e r s & g t ; & l t ; w : t o p   w : v a l = " d o u b l e "   w : s z = " 4 "   w : s p a c e = " 0 "   w : c o l o r = " A 3 6 4 8 B "   w : t h e m e C o l o r = " a c c e n t 5 " / & g t ; & l t ; / w : t c B o r d e r s & g t ; & l t ; / w : t c P r & g t ; & l t ; / w : t b l S t y l e P r & g t ; & l t ; w : t b l S t y l e P r   w : t y p e = " f i r s t C o l " & g t ; & l t ; w : r P r & g t ; & l t ; w : b / & g t ; & l t ; w : b C s / & g t ; & l t ; / w : r P r & g t ; & l t ; / w : t b l S t y l e P r & g t ; & l t ; w : t b l S t y l e P r   w : t y p e = " l a s t C o l " & g t ; & l t ; w : r P r & g t ; & l t ; w : b / & g t ; & l t ; w : b C s / & g t ; & l t ; / w : r P r & g t ; & l t ; / w : t b l S t y l e P r & g t ; & l t ; w : t b l S t y l e P r   w : t y p e = " b a n d 1 V e r t " & g t ; & l t ; w : t b l P r / & g t ; & l t ; w : t c P r & g t ; & l t ; w : s h d   w : v a l = " c l e a r "   w : c o l o r = " a u t o "   w : f i l l = " E C D F E 7 "   w : t h e m e F i l l = " a c c e n t 5 "   w : t h e m e F i l l T i n t = " 3 3 " / & g t ; & l t ; / w : t c P r & g t ; & l t ; / w : t b l S t y l e P r & g t ; & l t ; w : t b l S t y l e P r   w : t y p e = " b a n d 1 H o r z " & g t ; & l t ; w : t b l P r / & g t ; & l t ; w : t c P r & g t ; & l t ; w : s h d   w : v a l = " c l e a r "   w : c o l o r = " a u t o "   w : f i l l = " E C D F E 7 "   w : t h e m e F i l l = " a c c e n t 5 "   w : t h e m e F i l l T i n t = " 3 3 " / & g t ; & l t ; / w : t c P r & g t ; & l t ; / w : t b l S t y l e P r & g t ; & l t ; / w : s t y l e & g t ; & l t ; w : s t y l e   w : t y p e = " p a r a g r a p h "   w : c u s t o m S t y l e = " 1 "   w : s t y l e I d = " F o r c e R i g h t " & g t ; & l t ; w : n a m e   w : v a l = " F o r c e R i g h t " / & g t ; & l t ; w : b a s e d O n   w : v a l = " N o r m a l " / & g t ; & l t ; w : l i n k   w : v a l = " F o r c e R i g h t C h a r " / & g t ; & l t ; w : q F o r m a t / & g t ; & l t ; w : r s i d   w : v a l = " 0 0 F E 3 8 8 D " / & g t ; & l t ; / w : s t y l e & g t ; & l t ; w : s t y l e   w : t y p e = " c h a r a c t e r "   w : c u s t o m S t y l e = " 1 "   w : s t y l e I d = " F o r c e R i g h t C h a r " & g t ; & l t ; w : n a m e   w : v a l = " F o r c e R i g h t   C h a r " / & g t ; & l t ; w : b a s e d O n   w : v a l = " D e f a u l t P a r a g r a p h F o n t " / & g t ; & l t ; w : l i n k   w : v a l = " F o r c e R i g h t " / & g t ; & l t ; w : r s i d   w : v a l = " 0 0 F E 3 8 8 D " / & g t ; & l t ; / w : s t y l e & g t ; & l t ; w : s t y l e   w : t y p e = " p a r a g r a p h "   w : c u s t o m S t y l e = " 1 "   w : s t y l e I d = " S i d e B a r R e d " & g t ; & l t ; w : n a m e   w : v a l = " S i d e B a r   R e d " / & g t ; & l t ; w : b a s e d O n   w : v a l = " T i t l e " / & g t ; & l t ; w : l i n k   w : v a l = " S i d e B a r R e d C h a r " / & g t ; & l t ; w : q F o r m a t / & g t ; & l t ; w : r s i d   w : v a l = " 0 0 A 6 4 3 C 8 " / & g t ; & l t ; w : p P r & g t ; & l t ; w : t a b s & g t ; & l t ; w : t a b   w : v a l = " c l e a r "   w : p o s = " 4 6 8 0 " / & g t ; & l t ; w : t a b   w : v a l = " c l e a r "   w : p o s = " 9 3 6 0 " / & g t ; & l t ; / w : t a b s & g t ; & l t ; w : s p a c i n g   w : a f t e r = " 0 " / & g t ; & l t ; w : j c   w : v a l = " r i g h t " / & g t ; & l t ; / w : p P r & g t ; & l t ; w : r P r & g t ; & l t ; w : r F o n t s   w : e a s t A s i a T h e m e = " m a j o r E a s t A s i a "   w : c s t h e m e = " m a j o r B i d i " / & g t ; & l t ; w : c o l o r   w : v a l = " F F 0 0 0 0 " / & g t ; & l t ; w : k e r n   w : v a l = " 2 8 " / & g t ; & l t ; w : s z   w : v a l = " 6 2 " / & g t ; & l t ; w : s z C s   w : v a l = " 6 2 " / & g t ; & l t ; w : l a n g   w : v a l = " d a - D K " / & g t ; & l t ; / w : r P r & g t ; & l t ; / w : s t y l e & g t ; & l t ; w : s t y l e   w : t y p e = " p a r a g r a p h "   w : c u s t o m S t y l e = " 1 "   w : s t y l e I d = " S i d e B a r B l a c k " & g t ; & l t ; w : n a m e   w : v a l = " S i d e B a r   B l a c k " / & g t ; & l t ; w : b a s e d O n   w : v a l = " T i t l e " / & g t ; & l t ; w : l i n k   w : v a l = " S i d e B a r B l a c k C h a r " / & g t ; & l t ; w : q F o r m a t / & g t ; & l t ; w : r s i d   w : v a l = " 0 0 A 6 4 3 C 8 " / & g t ; & l t ; w : p P r & g t ; & l t ; w : t a b s & g t ; & l t ; w : t a b   w : v a l = " c l e a r "   w : p o s = " 4 6 8 0 " / & g t ; & l t ; w : t a b   w : v a l = " c l e a r "   w : p o s = " 9 3 6 0 " / & g t ; & l t ; / w : t a b s & g t ; & l t ; w : s p a c i n g   w : a f t e r = " 0 " / & g t ; & l t ; w : j c   w : v a l = " r i g h t " / & g t ; & l t ; / w : p P r & g t ; & l t ; w : r P r & g t ; & l t ; w : r F o n t s   w : e a s t A s i a T h e m e = " m a j o r E a s t A s i a "   w : c s t h e m e = " m a j o r B i d i " / & g t ; & l t ; w : c o l o r   w : v a l = " 4 C 4 8 3 D "   w : t h e m e C o l o r = " t e x t 2 " / & g t ; & l t ; w : k e r n   w : v a l = " 2 8 " / & g t ; & l t ; w : s z   w : v a l = " 6 2 " / & g t ; & l t ; w : s z C s   w : v a l = " 6 2 " / & g t ; & l t ; / w : r P r & g t ; & l t ; / w : s t y l e & g t ; & l t ; w : s t y l e   w : t y p e = " c h a r a c t e r "   w : c u s t o m S t y l e = " 1 "   w : s t y l e I d = " S i d e B a r R e d C h a r " & g t ; & l t ; w : n a m e   w : v a l = " S i d e B a r   R e d   C h a r " / & g t ; & l t ; w : b a s e d O n   w : v a l = " T i t l e C h a r " / & g t ; & l t ; w : l i n k   w : v a l = " S i d e B a r R e d " / & g t ; & l t ; w : r s i d   w : v a l = " 0 0 A 6 4 3 C 8 " / & g t ; & l t ; w : r P r & g t ; & l t ; w : r F o n t s   w : a s c i i T h e m e = " m a j o r H A n s i "   w : e a s t A s i a T h e m e = " m a j o r E a s t A s i a "   w : h A n s i T h e m e = " m a j o r H A n s i "   w : c s t h e m e = " m a j o r B i d i " / & g t ; & l t ; w : c o l o r   w : v a l = " F F 0 0 0 0 " / & g t ; & l t ; w : k e r n   w : v a l = " 2 8 " / & g t ; & l t ; w : s z   w : v a l = " 6 2 " / & g t ; & l t ; w : s z C s   w : v a l = " 6 2 " / & g t ; & l t ; w : l a n g   w : v a l = " d a - D K " / & g t ; & l t ; / w : r P r & g t ; & l t ; / w : s t y l e & g t ; & l t ; w : s t y l e   w : t y p e = " c h a r a c t e r "   w : c u s t o m S t y l e = " 1 "   w : s t y l e I d = " S i d e B a r B l a c k C h a r " & g t ; & l t ; w : n a m e   w : v a l = " S i d e B a r   B l a c k   C h a r " / & g t ; & l t ; w : b a s e d O n   w : v a l = " T i t l e C h a r " / & g t ; & l t ; w : l i n k   w : v a l = " S i d e B a r B l a c k " / & g t ; & l t ; w : r s i d   w : v a l = " 0 0 A 6 4 3 C 8 " / & g t ; & l t ; w : r P r & g t ; & l t ; w : r F o n t s   w : a s c i i T h e m e = " m a j o r H A n s i "   w : e a s t A s i a T h e m e = " m a j o r E a s t A s i a "   w : h A n s i T h e m e = " m a j o r H A n s i "   w : c s t h e m e = " m a j o r B i d i " / & g t ; & l t ; w : c o l o r   w : v a l = " 4 C 4 8 3 D "   w : t h e m e C o l o r = " t e x t 2 " / & g t ; & l t ; w : k e r n   w : v a l = " 2 8 " / & g t ; & l t ; w : s z   w : v a l = " 6 2 " / & g t ; & l t ; w : s z C s   w : v a l = " 6 2 " / & g t ; & l t ; / w : r P r & g t ; & l t ; / w : s t y l e & g t ; & l t ; w : s t y l e   w : t y p e = " p a r a g r a p h "   w : c u s t o m S t y l e = " 1 "   w : s t y l e I d = " C e n t e r A l i g n " & g t ; & l t ; w : n a m e   w : v a l = " C e n t e r   A l i g n " / & g t ; & l t ; w : b a s e d O n   w : v a l = " N o r m a l " / & g t ; & l t ; w : l i n k   w : v a l = " C e n t e r A l i g n C h a r " / & g t ; & l t ; w : r s i d   w : v a l = " 0 0 3 A 2 2 A 7 " / & g t ; & l t ; w : p P r & g t ; & l t ; w : j c   w : v a l = " c e n t e r " / & g t ; & l t ; / w : p P r & g t ; & l t ; w : r P r & g t ; & l t ; w : s z   w : v a l = " 2 0 " / & g t ; & l t ; w : s z C s   w : v a l = " 2 0 " / & g t ; & l t ; w : l a n g   w : v a l = " d a - D K " / & g t ; & l t ; / w : r P r & g t ; & l t ; / w : s t y l e & g t ; & l t ; w : s t y l e   w : t y p e = " c h a r a c t e r "   w : c u s t o m S t y l e = " 1 "   w : s t y l e I d = " C e n t e r A l i g n C h a r " & g t ; & l t ; w : n a m e   w : v a l = " C e n t e r   A l i g n   C h a r " / & g t ; & l t ; w : b a s e d O n   w : v a l = " D e f a u l t P a r a g r a p h F o n t " / & g t ; & l t ; w : l i n k   w : v a l = " C e n t e r A l i g n " / & g t ; & l t ; w : r s i d   w : v a l = " 0 0 3 A 2 2 A 7 " / & g t ; & l t ; w : r P r & g t ; & l t ; w : s z   w : v a l = " 2 0 " / & g t ; & l t ; w : s z C s   w : v a l = " 2 0 " / & g t ; & l t ; w : l a n g   w : v a l = " d a - D K " / & g t ; & l t ; / w : r P r & g t ; & l t ; / w : s t y l e & g t ; & l t ; w : s t y l e   w : t y p e = " p a r a g r a p h "   w : c u s t o m S t y l e = " 1 "   w : s t y l e I d = " H 1 - L e f t " & g t ; & l t ; w : n a m e   w : v a l = " H 1   -   L e f t " / & g t ; & l t ; w : b a s e d O n   w : v a l = " H e a d i n g 1 " / & g t ; & l t ; w : l i n k   w : v a l = " H 1 - L e f t C h a r " / & g t ; & l t ; w : q F o r m a t / & g t ; & l t ; w : r s i d   w : v a l = " 0 0 E D 5 3 E 8 " / & g t ; & l t ; w : r P r & g t ; & l t ; w : r F o n t s   w : a s c i i T h e m e = " m a j o r H A n s i "   w : e a s t A s i a T h e m e = " m a j o r E a s t A s i a "   w : h A n s i T h e m e = " m a j o r H A n s i "   w : c s t h e m e = " m a j o r B i d i " / & g t ; & l t ; w : c o l o r   w : v a l = " F F F F F F "   w : t h e m e C o l o r = " b a c k g r o u n d 1 " / & g t ; & l t ; w : s z C s   w : v a l = " 2 0 " / & g t ; & l t ; / w : r P r & g t ; & l t ; / w : s t y l e & g t ; & l t ; w : s t y l e   w : t y p e = " c h a r a c t e r "   w : c u s t o m S t y l e = " 1 "   w : s t y l e I d = " H 1 - L e f t C h a r " & g t ; & l t ; w : n a m e   w : v a l = " H 1   -   L e f t   C h a r " / & g t ; & l t ; w : b a s e d O n   w : v a l = " H e a d i n g 1 C h a r " / & g t ; & l t ; w : l i n k   w : v a l = " H 1 - L e f t " / & g t ; & l t ; w : r s i d   w : v a l = " 0 0 E D 5 3 E 8 " / & g t ; & l t ; w : r P r & g t ; & l t ; w : r F o n t s   w : a s c i i T h e m e = " m a j o r H A n s i "   w : e a s t A s i a T h e m e = " m a j o r E a s t A s i a "   w : h A n s i T h e m e = " m a j o r H A n s i "   w : c s t h e m e = " m a j o r B i d i " / & g t ; & l t ; w : b / & g t ; & l t ; w : c o l o r   w : v a l = " F F F F F F "   w : t h e m e C o l o r = " b a c k g r o u n d 1 " / & g t ; & l t ; w : s z   w : v a l = " 1 8 " / & g t ; & l t ; w : s z C s   w : v a l = " 2 0 " / & g t ; & l t ; / w : r P r & g t ; & l t ; / w : s t y l e & g t ; & l t ; w : s t y l e   w : t y p e = " p a r a g r a p h "   w : c u s t o m S t y l e = " 1 "   w : s t y l e I d = " H 1 - R i g h t " & g t ; & l t ; w : n a m e   w : v a l = " H 1   -   R i g h t " / & g t ; & l t ; w : b a s e d O n   w : v a l = " H 1 - L e f t " / & g t ; & l t ; w : l i n k   w : v a l = " H 1 - R i g h t C h a r " / & g t ; & l t ; w : q F o r m a t / & g t ; & l t ; w : r s i d   w : v a l = " 0 0 3 A 2 2 A 7 " / & g t ; & l t ; w : p P r & g t ; & l t ; w : j c   w : v a l = " r i g h t " / & g t ; & l t ; / w : p P r & g t ; & l t ; w : r P r & g t ; & l t ; w : l a n g   w : v a l = " d a - D K " / & g t ; & l t ; / w : r P r & g t ; & l t ; / w : s t y l e & g t ; & l t ; w : s t y l e   w : t y p e = " c h a r a c t e r "   w : c u s t o m S t y l e = " 1 "   w : s t y l e I d = " H 1 - R i g h t C h a r " & g t ; & l t ; w : n a m e   w : v a l = " H 1   -   R i g h t   C h a r " / & g t ; & l t ; w : b a s e d O n   w : v a l = " H 1 - L e f t C h a r " / & g t ; & l t ; w : l i n k   w : v a l = " H 1 - R i g h t " / & g t ; & l t ; w : r s i d   w : v a l = " 0 0 3 A 2 2 A 7 " / & g t ; & l t ; w : r P r & g t ; & l t ; w : r F o n t s   w : a s c i i T h e m e = " m a j o r H A n s i "   w : e a s t A s i a T h e m e = " m a j o r E a s t A s i a "   w : h A n s i T h e m e = " m a j o r H A n s i "   w : c s t h e m e = " m a j o r B i d i " / & g t ; & l t ; w : b / & g t ; & l t ; w : c o l o r   w : v a l = " F F F F F F "   w : t h e m e C o l o r = " b a c k g r o u n d 1 " / & g t ; & l t ; w : s z   w : v a l = " 2 0 " / & g t ; & l t ; w : s z C s   w : v a l = " 2 0 " / & g t ; & l t ; w : l a n g   w : v a l = " d a - D K " / & g t ; & l t ; / w : r P r & g t ; & l t ; / w : s t y l e & g t ; & l t ; w : s t y l e   w : t y p e = " p a r a g r a p h "   w : c u s t o m S t y l e = " 1 "   w : s t y l e I d = " R i g h t A l i g n " & g t ; & l t ; w : n a m e   w : v a l = " R i g h t   A l i g n " / & g t ; & l t ; w : b a s e d O n   w : v a l = " N o r m a l " / & g t ; & l t ; w : l i n k   w : v a l = " R i g h t A l i g n C h a r " / & g t ; & l t ; w : q F o r m a t / & g t ; & l t ; w : r s i d   w : v a l = " 0 0 E D 5 3 E 8 " / & g t ; & l t ; w : p P r & g t ; & l t ; w : j c   w : v a l = " r i g h t " / & g t ; & l t ; / w : p P r & g t ; & l t ; w : r P r & g t ; & l t ; w : s z C s   w : v a l = " 2 0 " / & g t ; & l t ; w : l a n g   w : v a l = " d a - D K " / & g t ; & l t ; / w : r P r & g t ; & l t ; / w : s t y l e & g t ; & l t ; w : s t y l e   w : t y p e = " c h a r a c t e r "   w : c u s t o m S t y l e = " 1 "   w : s t y l e I d = " R i g h t A l i g n C h a r " & g t ; & l t ; w : n a m e   w : v a l = " R i g h t   A l i g n   C h a r " / & g t ; & l t ; w : b a s e d O n   w : v a l = " D e f a u l t P a r a g r a p h F o n t " / & g t ; & l t ; w : l i n k   w : v a l = " R i g h t A l i g n " / & g t ; & l t ; w : r s i d   w : v a l = " 0 0 E D 5 3 E 8 " / & g t ; & l t ; w : r P r & g t ; & l t ; w : s z C s   w : v a l = " 2 0 " / & g t ; & l t ; w : l a n g   w : v a l = " d a - D K " / & g t ; & l t ; / w : r P r & g t ; & l t ; / w : s t y l e & g t ; & l t ; w : s t y l e   w : t y p e = " p a r a g r a p h "   w : c u s t o m S t y l e = " 1 "   w : s t y l e I d = " L e f t A l i g n " & g t ; & l t ; w : n a m e   w : v a l = " L e f t   A l i g n " / & g t ; & l t ; w : b a s e d O n   w : v a l = " R i g h t A l i g n " / & g t ; & l t ; w : l i n k   w : v a l = " L e f t A l i g n C h a r " / & g t ; & l t ; w : q F o r m a t / & g t ; & l t ; w : r s i d   w : v a l = " 0 0 E D 5 3 E 8 " / & g t ; & l t ; w : p P r & g t ; & l t ; w : j c   w : v a l = " l e f t " / & g t ; & l t ; / w : p P r & g t ; & l t ; / w : s t y l e & g t ; & l t ; w : s t y l e   w : t y p e = " c h a r a c t e r "   w : c u s t o m S t y l e = " 1 "   w : s t y l e I d = " L e f t A l i g n C h a r " & g t ; & l t ; w : n a m e   w : v a l = " L e f t   A l i g n   C h a r " / & g t ; & l t ; w : b a s e d O n   w : v a l = " D e f a u l t P a r a g r a p h F o n t " / & g t ; & l t ; w : l i n k   w : v a l = " L e f t A l i g n " / & g t ; & l t ; w : r s i d   w : v a l = " 0 0 E D 5 3 E 8 " / & g t ; & l t ; w : r P r & g t ; & l t ; w : s z C s   w : v a l = " 2 0 " / & g t ; & l t ; w : l a n g   w : v a l = " d a - D K " / & g t ; & l t ; / w : r P r & g t ; & l t ; / w : s t y l e & g t ; & l t ; w : s t y l e   w : t y p e = " p a r a g r a p h "   w : c u s t o m S t y l e = " 1 "   w : s t y l e I d = " F o r c e L e f t " & g t ; & l t ; w : n a m e   w : v a l = " F o r c e   L e f t " / & g t ; & l t ; w : b a s e d O n   w : v a l = " N o r m a l " / & g t ; & l t ; w : l i n k   w : v a l = " F o r c e L e f t C h a r " / & g t ; & l t ; w : q F o r m a t / & g t ; & l t ; w : r s i d   w : v a l = " 0 0 E D 5 D 0 3 " / & g t ; & l t ; w : r P r & g t ; & l t ; w : s z   w : v a l = " 2 0 " / & g t ; & l t ; w : s z C s   w : v a l = " 2 0 " / & g t ; & l t ; / w : r P r & g t ; & l t ; / w : s t y l e & g t ; & l t ; w : s t y l e   w : t y p e = " c h a r a c t e r "   w : c u s t o m S t y l e = " 1 "   w : s t y l e I d = " F o r c e L e f t C h a r " & g t ; & l t ; w : n a m e   w : v a l = " F o r c e   L e f t   C h a r " / & g t ; & l t ; w : b a s e d O n   w : v a l = " D e f a u l t P a r a g r a p h F o n t " / & g t ; & l t ; w : l i n k   w : v a l = " F o r c e L e f t " / & g t ; & l t ; w : r s i d   w : v a l = " 0 0 E D 5 D 0 3 " / & g t ; & l t ; w : r P r & g t ; & l t ; w : s z   w : v a l = " 2 0 " / & g t ; & l t ; w : s z C s   w : v a l = " 2 0 " / & g t ; & l t ; / w : r P r & g t ; & l t ; / w : s t y l e & g t ; & l t ; w : s t y l e   w : t y p e = " p a r a g r a p h "   w : c u s t o m S t y l e = " 1 "   w : s t y l e I d = " S u b G r o u p S e p a r a t i o n " & g t ; & l t ; w : n a m e   w : v a l = " S u b G r o u p S e p a r a t i o n " / & g t ; & l t ; w : b a s e d O n   w : v a l = " N o S p a c i n g " / & g t ; & l t ; w : l i n k   w : v a l = " S u b G r o u p S e p a r a t i o n C h a r " / & g t ; & l t ; w : q F o r m a t / & g t ; & l t ; w : r s i d   w : v a l = " 0 0 7 1 4 7 2 5 " / & g t ; & l t ; w : p P r & g t ; & l t ; w : s p a c i n g   w : a f t e r = " 2 0 0 "   w : l i n e = " 2 0 0 "   w : l i n e R u l e = " e x a c t " / & g t ; & l t ; w : o u t l i n e L v l   w : v a l = " 0 " / & g t ; & l t ; / w : p P r & g t ; & l t ; w : r P r & g t ; & l t ; w : b / & g t ; & l t ; w : b C s / & g t ; & l t ; / w : r P r & g t ; & l t ; / w : s t y l e & g t ; & l t ; w : s t y l e   w : t y p e = " c h a r a c t e r "   w : c u s t o m S t y l e = " 1 "   w : s t y l e I d = " S u b G r o u p S e p a r a t i o n C h a r " & g t ; & l t ; w : n a m e   w : v a l = " S u b G r o u p S e p a r a t i o n   C h a r " / & g t ; & l t ; w : b a s e d O n   w : v a l = " D e f a u l t P a r a g r a p h F o n t " / & g t ; & l t ; w : l i n k   w : v a l = " S u b G r o u p S e p a r a t i o n " / & g t ; & l t ; w : r s i d   w : v a l = " 0 0 7 1 4 7 2 5 " / & g t ; & l t ; w : r P r & g t ; & l t ; w : b / & g t ; & l t ; w : b C s / & g t ; & l t ; / w : r P r & g t ; & l t ; / w : s t y l e & g t ; & l t ; w : s t y l e   w : t y p e = " t a b l e "   w : c u s t o m S t y l e = " 1 "   w : s t y l e I d = " T a b l e G r i d 1 " & g t ; & l t ; w : n a m e   w : v a l = " T a b l e   G r i d 1 " / & g t ; & l t ; w : b a s e d O n   w : v a l = " T a b l e N o r m a l " / & g t ; & l t ; w : n e x t   w : v a l = " T a b l e G r i d " / & g t ; & l t ; w : u i P r i o r i t y   w : v a l = " 3 9 " / & g t ; & l t ; w : r s i d   w : v a l = " 0 0 7 1 4 7 2 5 " / & g t ; & l t ; w : p P r & g t ; & l t ; w : s p a c i n g   w : a f t e r = " 0 "   w : l i n e = " 2 4 0 "   w : l i n e R u l e = " a u t o " / & g t ; & l t ; / w : p P r & g t ; & l t ; w : t b l P r & g t ; & l t ; w : t b l B o r d e r s & g t ; & l t ; w : t o p   w : v a l = " s i n g l e "   w : s z = " 4 "   w : s p a c e = " 0 "   w : c o l o r = " a u t o " / & g t ; & l t ; w : l e f t   w : v a l = " s i n g l e "   w : s z = " 4 "   w : s p a c e = " 0 "   w : c o l o r = " a u t o " / & g t ; & l t ; w : b o t t o m   w : v a l = " s i n g l e "   w : s z = " 4 "   w : s p a c e = " 0 "   w : c o l o r = " a u t o " / & g t ; & l t ; w : r i g h t   w : v a l = " s i n g l e "   w : s z = " 4 "   w : s p a c e = " 0 "   w : c o l o r = " a u t o " / & g t ; & l t ; w : i n s i d e H   w : v a l = " s i n g l e "   w : s z = " 4 "   w : s p a c e = " 0 "   w : c o l o r = " a u t o " / & g t ; & l t ; w : i n s i d e V   w : v a l = " s i n g l e "   w : s z = " 4 "   w : s p a c e = " 0 "   w : c o l o r = " a u t o " / & g t ; & l t ; / w : t b l B o r d e r s & g t ; & l t ; / w : t b l P r & g t ; & l t ; / w : s t y l e & g t ; & l t ; w : s t y l e   w : t y p e = " p a r a g r a p h "   w : c u s t o m S t y l e = " 1 "   w : s t y l e I d = " G r o u p S e p a r a t i o n " & g t ; & l t ; w : n a m e   w : v a l = " G r o u p   S e p a r a t i o n " / & g t ; & l t ; w : b a s e d O n   w : v a l = " N o S p a c i n g " / & g t ; & l t ; w : l i n k   w : v a l = " G r o u p S e p a r a t i o n C h a r " / & g t ; & l t ; w : q F o r m a t / & g t ; & l t ; w : r s i d   w : v a l = " 0 0 7 1 4 7 2 5 " / & g t ; & l t ; w : p P r & g t ; & l t ; w : s p a c i n g   w : a f t e r = " 4 0 0 "   w : l i n e = " 2 0 0 "   w : l i n e R u l e = " e x a c t " / & g t ; & l t ; w : o u t l i n e L v l   w : v a l = " 0 " / & g t ; & l t ; / w : p P r & g t ; & l t ; w : r P r & g t ; & l t ; w : b C s / & g t ; & l t ; w : l a n g   w : v a l = " d a - D K " / & g t ; & l t ; / w : r P r & g t ; & l t ; / w : s t y l e & g t ; & l t ; w : s t y l e   w : t y p e = " c h a r a c t e r "   w : c u s t o m S t y l e = " 1 "   w : s t y l e I d = " G r o u p S e p a r a t i o n C h a r " & g t ; & l t ; w : n a m e   w : v a l = " G r o u p   S e p a r a t i o n   C h a r " / & g t ; & l t ; w : b a s e d O n   w : v a l = " D e f a u l t P a r a g r a p h F o n t " / & g t ; & l t ; w : l i n k   w : v a l = " G r o u p S e p a r a t i o n " / & g t ; & l t ; w : r s i d   w : v a l = " 0 0 7 1 4 7 2 5 " / & g t ; & l t ; w : r P r & g t ; & l t ; w : b C s / & g t ; & l t ; w : l a n g   w : v a l = " d a - D K " / & g t ; & l t ; / w : r P r & g t ; & l t ; / w : s t y l e & g t ; & l t ; w : s t y l e   w : t y p e = " p a r a g r a p h "   w : c u s t o m S t y l e = " 1 "   w : s t y l e I d = " N o r m a l P a r a g r a p h A f t t e r " & g t ; & l t ; w : n a m e   w : v a l = " N o r m a l   P a r a g r a p h   A f t t e r " / & g t ; & l t ; w : b a s e d O n   w : v a l = " H e a d e r " / & g t ; & l t ; w : l i n k   w : v a l = " N o r m a l P a r a g r a p h A f t t e r C h a r " / & g t ; & l t ; w : q F o r m a t / & g t ; & l t ; w : r s i d   w : v a l = " 0 0 E F 6 0 D B " / & g t ; & l t ; w : p P r & g t ; & l t ; w : s p a c i n g   w : a f t e r = " 2 0 0 " / & g t ; & l t ; w : j c   w : v a l = " r i g h t " / & g t ; & l t ; / w : p P r & g t ; & l t ; / w : s t y l e & g t ; & l t ; w : s t y l e   w : t y p e = " c h a r a c t e r "   w : c u s t o m S t y l e = " 1 "   w : s t y l e I d = " N o r m a l P a r a g r a p h A f t t e r C h a r " & g t ; & l t ; w : n a m e   w : v a l = " N o r m a l   P a r a g r a p h   A f t t e r   C h a r " / & g t ; & l t ; w : b a s e d O n   w : v a l = " H e a d e r C h a r " / & g t ; & l t ; w : l i n k   w : v a l = " N o r m a l P a r a g r a p h A f t t e r " / & g t ; & l t ; w : r s i d   w : v a l = " 0 0 E F 6 0 D B " / & g t ; & l t ; / w : s t y l e & g t ; & l t ; w : s t y l e   w : t y p e = " p a r a g r a p h "   w : c u s t o m S t y l e = " 1 "   w : s t y l e I d = " F o r c e R i g h t - N o S p a c i n g " & g t ; & l t ; w : n a m e   w : v a l = " F o r c e   R i g h t   -   N o   S p a c i n g " / & g t ; & l t ; w : b a s e d O n   w : v a l = " N o S p a c i n g " / & g t ; & l t ; w : l i n k   w : v a l = " F o r c e R i g h t - N o S p a c i n g C h a r " / & g t ; & l t ; w : q F o r m a t / & g t ; & l t ; w : r s i d   w : v a l = " 0 0 9 9 1 F F 9 " / & g t ; & l t ; w : p P r & g t ; & l t ; w : j c   w : v a l = " r i g h t " / & g t ; & l t ; / w : p P r & g t ; & l t ; / w : s t y l e & g t ; & l t ; w : s t y l e   w : t y p e = " p a r a g r a p h "   w : c u s t o m S t y l e = " 1 "   w : s t y l e I d = " S t r o n g - F o r c e L e f t - N o S p a c i n g " & g t ; & l t ; w : n a m e   w : v a l = " S t r o n g   -   F o r c e   L e f t   -   N o   S p a c i n g " / & g t ; & l t ; w : b a s e d O n   w : v a l = " N o S p a c i n g " / & g t ; & l t ; w : l i n k   w : v a l = " S t r o n g - F o r c e L e f t - N o S p a c i n g C h a r " / & g t ; & l t ; w : q F o r m a t / & g t ; & l t ; w : r s i d   w : v a l = " 0 0 5 F 0 E 0 3 " / & g t ; & l t ; w : p P r & g t ; & l t ; w : j c   w : v a l = " r i g h t " / & g t ; & l t ; / w : p P r & g t ; & l t ; / w : s t y l e & g t ; & l t ; w : s t y l e   w : t y p e = " c h a r a c t e r "   w : c u s t o m S t y l e = " 1 "   w : s t y l e I d = " N o S p a c i n g C h a r " & g t ; & l t ; w : n a m e   w : v a l = " N o   S p a c i n g   C h a r " / & g t ; & l t ; w : b a s e d O n   w : v a l = " D e f a u l t P a r a g r a p h F o n t " / & g t ; & l t ; w : l i n k   w : v a l = " N o S p a c i n g " / & g t ; & l t ; w : u i P r i o r i t y   w : v a l = " 1 " / & g t ; & l t ; w : r s i d   w : v a l = " 0 0 9 9 1 F F 9 " / & g t ; & l t ; / w : s t y l e & g t ; & l t ; w : s t y l e   w : t y p e = " c h a r a c t e r "   w : c u s t o m S t y l e = " 1 "   w : s t y l e I d = " F o r c e R i g h t - N o S p a c i n g C h a r " & g t ; & l t ; w : n a m e   w : v a l = " F o r c e   R i g h t   -   N o   S p a c i n g   C h a r " / & g t ; & l t ; w : b a s e d O n   w : v a l = " N o S p a c i n g C h a r " / & g t ; & l t ; w : l i n k   w : v a l = " F o r c e R i g h t - N o S p a c i n g " / & g t ; & l t ; w : r s i d   w : v a l = " 0 0 9 9 1 F F 9 " / & g t ; & l t ; / w : s t y l e & g t ; & l t ; w : s t y l e   w : t y p e = " p a r a g r a p h "   w : c u s t o m S t y l e = " 1 "   w : s t y l e I d = " S t r o n g - F o r c e R i g h t - N o S p a c i n g " & g t ; & l t ; w : n a m e   w : v a l = " S t r o n g   -   F o r c e   R i g h t   -   N o   S p a c i n g " / & g t ; & l t ; w : b a s e d O n   w : v a l = " S t r o n g - F o r c e L e f t - N o S p a c i n g " / & g t ; & l t ; w : l i n k   w : v a l = " S t r o n g - F o r c e R i g h t - N o S p a c i n g C h a r " / & g t ; & l t ; w : q F o r m a t / & g t ; & l t ; w : r s i d   w : v a l = " 0 0 0 B 4 1 E 2 " / & g t ; & l t ; w : r P r & g t ; & l t ; w : b / & g t ; & l t ; / w : r P r & g t ; & l t ; / w : s t y l e & g t ; & l t ; w : s t y l e   w : t y p e = " c h a r a c t e r "   w : c u s t o m S t y l e = " 1 "   w : s t y l e I d = " S t r o n g - F o r c e L e f t - N o S p a c i n g C h a r " & g t ; & l t ; w : n a m e   w : v a l = " S t r o n g   -   F o r c e   L e f t   -   N o   S p a c i n g   C h a r " / & g t ; & l t ; w : b a s e d O n   w : v a l = " N o S p a c i n g C h a r " / & g t ; & l t ; w : l i n k   w : v a l = " S t r o n g - F o r c e L e f t - N o S p a c i n g " / & g t ; & l t ; w : r s i d   w : v a l = " 0 0 5 F 0 E 0 3 " / & g t ; & l t ; / w : s t y l e & g t ; & l t ; w : s t y l e   w : t y p e = " c h a r a c t e r "   w : c u s t o m S t y l e = " 1 "   w : s t y l e I d = " S t r o n g - F o r c e R i g h t - N o S p a c i n g C h a r " & g t ; & l t ; w : n a m e   w : v a l = " S t r o n g   -   F o r c e   R i g h t   -   N o   S p a c i n g   C h a r " / & g t ; & l t ; w : b a s e d O n   w : v a l = " S t r o n g - F o r c e L e f t - N o S p a c i n g C h a r " / & g t ; & l t ; w : l i n k   w : v a l = " S t r o n g - F o r c e R i g h t - N o S p a c i n g " / & g t ; & l t ; w : r s i d   w : v a l = " 0 0 0 B 4 1 E 2 " / & g t ; & l t ; w : r P r & g t ; & l t ; w : b / & g t ; & l t ; / w : r P r & g t ; & l t ; / w : s t y l e & g t ; & l t ; w : s t y l e   w : t y p e = " p a r a g r a p h "   w : c u s t o m S t y l e = " 1 "   w : s t y l e I d = " S t r o n g R i g h t A l i g n N o S p a c i n g " & g t ; & l t ; w : n a m e   w : v a l = " S t r o n g   R i g h t   A l i g n   N o   S p a c i n g " / & g t ; & l t ; w : b a s e d O n   w : v a l = " S t r o n g - F o r c e R i g h t - N o S p a c i n g " / & g t ; & l t ; w : l i n k   w : v a l = " S t r o n g R i g h t A l i g n N o S p a c i n g C h a r " / & g t ; & l t ; w : r s i d   w : v a l = " 0 0 0 B 4 1 E 2 " / & g t ; & l t ; / w : s t y l e & g t ; & l t ; w : s t y l e   w : t y p e = " c h a r a c t e r "   w : c u s t o m S t y l e = " 1 "   w : s t y l e I d = " S t r o n g R i g h t A l i g n N o S p a c i n g C h a r " & g t ; & l t ; w : n a m e   w : v a l = " S t r o n g   R i g h t   A l i g n   N o   S p a c i n g   C h a r " / & g t ; & l t ; w : b a s e d O n   w : v a l = " S t r o n g - F o r c e R i g h t - N o S p a c i n g C h a r " / & g t ; & l t ; w : l i n k   w : v a l = " S t r o n g R i g h t A l i g n N o S p a c i n g " / & g t ; & l t ; w : r s i d   w : v a l = " 0 0 0 B 4 1 E 2 " / & g t ; & l t ; w : r P r & g t ; & l t ; w : b / & g t ; & l t ; / w : r P r & g t ; & l t ; / w : s t y l e & g t ; & l t ; w : s t y l e   w : t y p e = " p a r a g r a p h "   w : c u s t o m S t y l e = " 1 "   w : s t y l e I d = " S t y l e 1 " & g t ; & l t ; w : n a m e   w : v a l = " S t y l e 1 " / & g t ; & l t ; w : b a s e d O n   w : v a l = " N o S p a c i n g " / & g t ; & l t ; w : l i n k   w : v a l = " S t y l e 1 C h a r " / & g t ; & l t ; w : q F o r m a t / & g t ; & l t ; w : r s i d   w : v a l = " 0 0 1 1 0 E 0 F " / & g t ; & l t ; w : p P r & g t ; & l t ; w : s p a c i n g   w : b e f o r e = " 4 0 "   w : a f t e r = " 4 0 " / & g t ; & l t ; w : i n d   w : l e f t = " 7 4 3 " / & g t ; & l t ; / w : p P r & g t ; & l t ; / w : s t y l e & g t ; & l t ; w : s t y l e   w : t y p e = " c h a r a c t e r "   w : c u s t o m S t y l e = " 1 "   w : s t y l e I d = " S t y l e 1 C h a r " & g t ; & l t ; w : n a m e   w : v a l = " S t y l e 1   C h a r " / & g t ; & l t ; w : b a s e d O n   w : v a l = " N o S p a c i n g C h a r " / & g t ; & l t ; w : l i n k   w : v a l = " S t y l e 1 " / & g t ; & l t ; w : r s i d   w : v a l = " 0 0 1 1 0 E 0 F " / & g t ; & l t ; / w : s t y l e & g t ; & l t ; w : s t y l e   w : t y p e = " p a r a g r a p h "   w : s t y l e I d = " C a p t i o n " & g t ; & l t ; w : n a m e   w : v a l = " c a p t i o n " / & g t ; & l t ; w : b a s e d O n   w : v a l = " N o r m a l " / & g t ; & l t ; w : n e x t   w : v a l = " N o r m a l " / & g t ; & l t ; w : u i P r i o r i t y   w : v a l = " 3 5 " / & g t ; & l t ; w : u n h i d e W h e n U s e d / & g t ; & l t ; w : q F o r m a t / & g t ; & l t ; w : r s i d   w : v a l = " 0 0 A 6 1 1 1 F " / & g t ; & l t ; w : r P r & g t ; & l t ; w : i / & g t ; & l t ; w : i C s / & g t ; & l t ; w : c o l o r   w : v a l = " 4 C 4 8 3 D "   w : t h e m e C o l o r = " t e x t 2 " / & g t ; & l t ; w : s z   w : v a l = " 1 8 " / & g t ; & l t ; w : s z C s   w : v a l = " 1 8 " / & g t ; & l t ; / w : r P r & g t ; & l t ; / w : s t y l e & g t ; & l t ; / w : s t y l e s & g t ; & l t ; / p k g : x m l D a t a & g t ; & l t ; / p k g : p a r t & g t ; & l t ; / p k g : p a c k a g e & g t ; + 
+ < / O R B L o c a t i o n C o d e L b l L c l >   
          < O R B S h i p p i n g _ A g e n t _ C o d e > O R B S h i p p i n g _ A g e n t _ C o d e < / O R B S h i p p i n g _ A g e n t _ C o d e >   
@@ -9812,7 +9936,7 @@
 </file>
 
 <file path=customXml/itemProps2.xml><?xml version="1.0" encoding="utf-8"?>
-<ds:datastoreItem xmlns:ds="http://schemas.openxmlformats.org/officeDocument/2006/customXml" ds:itemID="{89A51DF5-F89A-4283-9BF7-6D237B0FD030}">
+<ds:datastoreItem xmlns:ds="http://schemas.openxmlformats.org/officeDocument/2006/customXml" ds:itemID="{C7F56CBA-51CB-4465-BC9A-12F6A8E6BB54}">
   <ds:schemaRefs>
     <ds:schemaRef ds:uri="http://schemas.openxmlformats.org/officeDocument/2006/bibliography"/>
   </ds:schemaRefs>

</xml_diff>

<commit_message>
Location Code Gap Adjustment
</commit_message>
<xml_diff>
--- a/ReportExtensions/StandardSalesOrderConfCustom.docx
+++ b/ReportExtensions/StandardSalesOrderConfCustom.docx
@@ -1122,10 +1122,10 @@
         <w:tblLook w:val="04A0" w:firstRow="1" w:lastRow="0" w:firstColumn="1" w:lastColumn="0" w:noHBand="0" w:noVBand="1"/>
       </w:tblPr>
       <w:tblGrid>
-        <w:gridCol w:w="2632"/>
-        <w:gridCol w:w="2633"/>
-        <w:gridCol w:w="2632"/>
-        <w:gridCol w:w="2633"/>
+        <w:gridCol w:w="3415"/>
+        <w:gridCol w:w="2250"/>
+        <w:gridCol w:w="2250"/>
+        <w:gridCol w:w="2615"/>
       </w:tblGrid>
       <w:tr>
         <w:sdt>
@@ -1146,7 +1146,7 @@
           <w:sdtContent>
             <w:tc>
               <w:tcPr>
-                <w:tcW w:w="2632" w:type="dxa"/>
+                <w:tcW w:w="3415" w:type="dxa"/>
               </w:tcPr>
               <w:p>
                 <w:pPr>
@@ -1195,7 +1195,7 @@
           <w:sdtContent>
             <w:tc>
               <w:tcPr>
-                <w:tcW w:w="2633" w:type="dxa"/>
+                <w:tcW w:w="2250" w:type="dxa"/>
               </w:tcPr>
               <w:p>
                 <w:pPr>
@@ -1242,7 +1242,7 @@
           <w:sdtContent>
             <w:tc>
               <w:tcPr>
-                <w:tcW w:w="2632" w:type="dxa"/>
+                <w:tcW w:w="2250" w:type="dxa"/>
               </w:tcPr>
               <w:p>
                 <w:pPr>
@@ -1291,7 +1291,7 @@
           <w:sdtContent>
             <w:tc>
               <w:tcPr>
-                <w:tcW w:w="2633" w:type="dxa"/>
+                <w:tcW w:w="2615" w:type="dxa"/>
               </w:tcPr>
               <w:p>
                 <w:pPr>
@@ -1335,7 +1335,7 @@
           <w:sdtContent>
             <w:tc>
               <w:tcPr>
-                <w:tcW w:w="2632" w:type="dxa"/>
+                <w:tcW w:w="3415" w:type="dxa"/>
               </w:tcPr>
               <w:p>
                 <w:pPr>
@@ -1365,7 +1365,7 @@
           <w:sdtContent>
             <w:tc>
               <w:tcPr>
-                <w:tcW w:w="2633" w:type="dxa"/>
+                <w:tcW w:w="2250" w:type="dxa"/>
               </w:tcPr>
               <w:p>
                 <w:pPr>
@@ -1396,7 +1396,7 @@
           <w:sdtContent>
             <w:tc>
               <w:tcPr>
-                <w:tcW w:w="2632" w:type="dxa"/>
+                <w:tcW w:w="2250" w:type="dxa"/>
               </w:tcPr>
               <w:p>
                 <w:pPr>
@@ -1430,7 +1430,7 @@
           <w:sdtContent>
             <w:tc>
               <w:tcPr>
-                <w:tcW w:w="2633" w:type="dxa"/>
+                <w:tcW w:w="2615" w:type="dxa"/>
               </w:tcPr>
               <w:p>
                 <w:pPr>
@@ -1446,13 +1446,11 @@
             </w:tc>
           </w:sdtContent>
         </w:sdt>
-        <w:bookmarkStart w:id="0" w:name="_GoBack"/>
-        <w:bookmarkEnd w:id="0"/>
       </w:tr>
       <w:tr>
         <w:tc>
           <w:tcPr>
-            <w:tcW w:w="2632" w:type="dxa"/>
+            <w:tcW w:w="3415" w:type="dxa"/>
           </w:tcPr>
           <w:p>
             <w:pPr>
@@ -1462,7 +1460,7 @@
         </w:tc>
         <w:tc>
           <w:tcPr>
-            <w:tcW w:w="2633" w:type="dxa"/>
+            <w:tcW w:w="2250" w:type="dxa"/>
           </w:tcPr>
           <w:p>
             <w:pPr>
@@ -1472,7 +1470,7 @@
         </w:tc>
         <w:tc>
           <w:tcPr>
-            <w:tcW w:w="2632" w:type="dxa"/>
+            <w:tcW w:w="2250" w:type="dxa"/>
           </w:tcPr>
           <w:p>
             <w:pPr>
@@ -1482,7 +1480,7 @@
         </w:tc>
         <w:tc>
           <w:tcPr>
-            <w:tcW w:w="2633" w:type="dxa"/>
+            <w:tcW w:w="2615" w:type="dxa"/>
           </w:tcPr>
           <w:p>
             <w:pPr>
@@ -1516,7 +1514,7 @@
           <w:sdtContent>
             <w:tc>
               <w:tcPr>
-                <w:tcW w:w="2632" w:type="dxa"/>
+                <w:tcW w:w="3415" w:type="dxa"/>
               </w:tcPr>
               <w:p>
                 <w:pPr>
@@ -1565,7 +1563,7 @@
           <w:sdtContent>
             <w:tc>
               <w:tcPr>
-                <w:tcW w:w="2633" w:type="dxa"/>
+                <w:tcW w:w="2250" w:type="dxa"/>
               </w:tcPr>
               <w:p>
                 <w:pPr>
@@ -1615,7 +1613,7 @@
           <w:sdtContent>
             <w:tc>
               <w:tcPr>
-                <w:tcW w:w="2632" w:type="dxa"/>
+                <w:tcW w:w="2250" w:type="dxa"/>
               </w:tcPr>
               <w:p>
                 <w:pPr>
@@ -1667,7 +1665,7 @@
           <w:sdtContent>
             <w:tc>
               <w:tcPr>
-                <w:tcW w:w="2633" w:type="dxa"/>
+                <w:tcW w:w="2615" w:type="dxa"/>
               </w:tcPr>
               <w:p>
                 <w:pPr>
@@ -1715,7 +1713,7 @@
           <w:sdtContent>
             <w:tc>
               <w:tcPr>
-                <w:tcW w:w="2632" w:type="dxa"/>
+                <w:tcW w:w="3415" w:type="dxa"/>
               </w:tcPr>
               <w:p>
                 <w:pPr>
@@ -1745,7 +1743,7 @@
           <w:sdtContent>
             <w:tc>
               <w:tcPr>
-                <w:tcW w:w="2633" w:type="dxa"/>
+                <w:tcW w:w="2250" w:type="dxa"/>
               </w:tcPr>
               <w:p>
                 <w:pPr>
@@ -1778,7 +1776,7 @@
           <w:sdtContent>
             <w:tc>
               <w:tcPr>
-                <w:tcW w:w="2632" w:type="dxa"/>
+                <w:tcW w:w="2250" w:type="dxa"/>
               </w:tcPr>
               <w:p>
                 <w:pPr>
@@ -1814,7 +1812,7 @@
           <w:sdtContent>
             <w:tc>
               <w:tcPr>
-                <w:tcW w:w="2633" w:type="dxa"/>
+                <w:tcW w:w="2615" w:type="dxa"/>
               </w:tcPr>
               <w:p>
                 <w:pPr>
@@ -1836,7 +1834,7 @@
       <w:tr>
         <w:tc>
           <w:tcPr>
-            <w:tcW w:w="2632" w:type="dxa"/>
+            <w:tcW w:w="3415" w:type="dxa"/>
           </w:tcPr>
           <w:p>
             <w:pPr>
@@ -1846,7 +1844,7 @@
         </w:tc>
         <w:tc>
           <w:tcPr>
-            <w:tcW w:w="2633" w:type="dxa"/>
+            <w:tcW w:w="2250" w:type="dxa"/>
           </w:tcPr>
           <w:p>
             <w:pPr>
@@ -1856,7 +1854,7 @@
         </w:tc>
         <w:tc>
           <w:tcPr>
-            <w:tcW w:w="2632" w:type="dxa"/>
+            <w:tcW w:w="2250" w:type="dxa"/>
           </w:tcPr>
           <w:p>
             <w:pPr>
@@ -1869,7 +1867,7 @@
         </w:tc>
         <w:tc>
           <w:tcPr>
-            <w:tcW w:w="2633" w:type="dxa"/>
+            <w:tcW w:w="2615" w:type="dxa"/>
           </w:tcPr>
           <w:p>
             <w:pPr>
@@ -1903,7 +1901,7 @@
           <w:sdtContent>
             <w:tc>
               <w:tcPr>
-                <w:tcW w:w="2632" w:type="dxa"/>
+                <w:tcW w:w="3415" w:type="dxa"/>
               </w:tcPr>
               <w:p>
                 <w:pPr>
@@ -1932,10 +1930,11 @@
             </w:placeholder>
             <w15:dataBinding w:prefixMappings="xmlns:ns0='urn:microsoft-dynamics-nav/reports/Standard_Sales_Order_Conf/1305/' " w:xpath="/ns0:NavWordReportXmlPart[1]/ns0:Header[1]/ns0:ORBLocationCodeLblLcl[1]" w:storeItemID="{EE782172-FD63-4F4B-B896-592DF0FBA5DC}"/>
           </w:sdtPr>
+          <w:sdtEndPr/>
           <w:sdtContent>
             <w:tc>
               <w:tcPr>
-                <w:tcW w:w="2633" w:type="dxa"/>
+                <w:tcW w:w="2250" w:type="dxa"/>
               </w:tcPr>
               <w:p>
                 <w:pPr>
@@ -1973,7 +1972,7 @@
         </w:sdt>
         <w:tc>
           <w:tcPr>
-            <w:tcW w:w="2632" w:type="dxa"/>
+            <w:tcW w:w="2250" w:type="dxa"/>
           </w:tcPr>
           <w:p>
             <w:pPr>
@@ -1986,7 +1985,7 @@
         </w:tc>
         <w:tc>
           <w:tcPr>
-            <w:tcW w:w="2633" w:type="dxa"/>
+            <w:tcW w:w="2615" w:type="dxa"/>
           </w:tcPr>
           <w:p>
             <w:pPr>
@@ -2019,7 +2018,7 @@
           <w:sdtContent>
             <w:tc>
               <w:tcPr>
-                <w:tcW w:w="2632" w:type="dxa"/>
+                <w:tcW w:w="3415" w:type="dxa"/>
               </w:tcPr>
               <w:p>
                 <w:pPr>
@@ -2041,6 +2040,10 @@
         </w:sdt>
         <w:sdt>
           <w:sdtPr>
+            <w:rPr>
+              <w:sz w:val="18"/>
+              <w:szCs w:val="18"/>
+            </w:rPr>
             <w:id w:val="1269120212"/>
             <w:placeholder>
               <w:docPart w:val="DefaultPlaceholder_-1854013440"/>
@@ -2048,10 +2051,11 @@
             <w:dataBinding w:prefixMappings="xmlns:ns0='urn:microsoft-dynamics-nav/reports/Standard_Sales_Order_Conf/1305/' " w:xpath="/ns0:NavWordReportXmlPart[1]/ns0:Header[1]/ns0:ORBLocation_Code[1]" w:storeItemID="{EE782172-FD63-4F4B-B896-592DF0FBA5DC}"/>
             <w:text/>
           </w:sdtPr>
+          <w:sdtEndPr/>
           <w:sdtContent>
             <w:tc>
               <w:tcPr>
-                <w:tcW w:w="2633" w:type="dxa"/>
+                <w:tcW w:w="2250" w:type="dxa"/>
               </w:tcPr>
               <w:p>
                 <w:pPr>
@@ -2059,6 +2063,10 @@
                 </w:pPr>
                 <w:proofErr w:type="spellStart"/>
                 <w:r>
+                  <w:rPr>
+                    <w:sz w:val="18"/>
+                    <w:szCs w:val="18"/>
+                  </w:rPr>
                   <w:t>ORBLocation_Code</w:t>
                 </w:r>
                 <w:proofErr w:type="spellEnd"/>
@@ -2068,7 +2076,7 @@
         </w:sdt>
         <w:tc>
           <w:tcPr>
-            <w:tcW w:w="2632" w:type="dxa"/>
+            <w:tcW w:w="2250" w:type="dxa"/>
           </w:tcPr>
           <w:p>
             <w:pPr>
@@ -2081,7 +2089,7 @@
         </w:tc>
         <w:tc>
           <w:tcPr>
-            <w:tcW w:w="2633" w:type="dxa"/>
+            <w:tcW w:w="2615" w:type="dxa"/>
           </w:tcPr>
           <w:p>
             <w:pPr>
@@ -2181,18 +2189,18 @@
         <w:tblLook w:val="04A0" w:firstRow="1" w:lastRow="0" w:firstColumn="1" w:lastColumn="0" w:noHBand="0" w:noVBand="1"/>
       </w:tblPr>
       <w:tblGrid>
-        <w:gridCol w:w="954"/>
-        <w:gridCol w:w="2732"/>
-        <w:gridCol w:w="994"/>
-        <w:gridCol w:w="900"/>
-        <w:gridCol w:w="1710"/>
-        <w:gridCol w:w="365"/>
-        <w:gridCol w:w="709"/>
-        <w:gridCol w:w="2166"/>
+        <w:gridCol w:w="936"/>
+        <w:gridCol w:w="2682"/>
+        <w:gridCol w:w="975"/>
+        <w:gridCol w:w="883"/>
+        <w:gridCol w:w="1678"/>
+        <w:gridCol w:w="358"/>
+        <w:gridCol w:w="697"/>
+        <w:gridCol w:w="2126"/>
       </w:tblGrid>
       <w:tr>
         <w:trPr>
-          <w:trHeight w:val="546"/>
+          <w:trHeight w:val="559"/>
           <w:jc w:val="center"/>
         </w:trPr>
         <w:sdt>
@@ -2213,7 +2221,7 @@
           <w:sdtContent>
             <w:tc>
               <w:tcPr>
-                <w:tcW w:w="954" w:type="dxa"/>
+                <w:tcW w:w="936" w:type="dxa"/>
                 <w:shd w:val="clear" w:color="auto" w:fill="0070C0"/>
                 <w:vAlign w:val="bottom"/>
               </w:tcPr>
@@ -2254,7 +2262,7 @@
           <w:sdtContent>
             <w:tc>
               <w:tcPr>
-                <w:tcW w:w="2732" w:type="dxa"/>
+                <w:tcW w:w="2682" w:type="dxa"/>
                 <w:shd w:val="clear" w:color="auto" w:fill="0070C0"/>
                 <w:vAlign w:val="bottom"/>
               </w:tcPr>
@@ -2295,7 +2303,7 @@
           <w:sdtContent>
             <w:tc>
               <w:tcPr>
-                <w:tcW w:w="994" w:type="dxa"/>
+                <w:tcW w:w="975" w:type="dxa"/>
                 <w:shd w:val="clear" w:color="auto" w:fill="0070C0"/>
                 <w:vAlign w:val="bottom"/>
               </w:tcPr>
@@ -2334,7 +2342,7 @@
           <w:sdtContent>
             <w:tc>
               <w:tcPr>
-                <w:tcW w:w="900" w:type="dxa"/>
+                <w:tcW w:w="883" w:type="dxa"/>
                 <w:shd w:val="clear" w:color="auto" w:fill="0070C0"/>
                 <w:vAlign w:val="bottom"/>
               </w:tcPr>
@@ -2375,7 +2383,7 @@
           <w:sdtContent>
             <w:tc>
               <w:tcPr>
-                <w:tcW w:w="1710" w:type="dxa"/>
+                <w:tcW w:w="1678" w:type="dxa"/>
                 <w:shd w:val="clear" w:color="auto" w:fill="0070C0"/>
                 <w:vAlign w:val="bottom"/>
               </w:tcPr>
@@ -2398,7 +2406,7 @@
         </w:sdt>
         <w:tc>
           <w:tcPr>
-            <w:tcW w:w="365" w:type="dxa"/>
+            <w:tcW w:w="358" w:type="dxa"/>
             <w:shd w:val="clear" w:color="auto" w:fill="0070C0"/>
             <w:vAlign w:val="bottom"/>
           </w:tcPr>
@@ -2417,7 +2425,7 @@
         </w:tc>
         <w:tc>
           <w:tcPr>
-            <w:tcW w:w="709" w:type="dxa"/>
+            <w:tcW w:w="696" w:type="dxa"/>
             <w:shd w:val="clear" w:color="auto" w:fill="0070C0"/>
             <w:vAlign w:val="bottom"/>
           </w:tcPr>
@@ -2449,7 +2457,7 @@
           <w:sdtContent>
             <w:tc>
               <w:tcPr>
-                <w:tcW w:w="2166" w:type="dxa"/>
+                <w:tcW w:w="2126" w:type="dxa"/>
                 <w:shd w:val="clear" w:color="auto" w:fill="0070C0"/>
                 <w:vAlign w:val="bottom"/>
               </w:tcPr>
@@ -2487,7 +2495,7 @@
             <w:sdtContent>
               <w:tr>
                 <w:trPr>
-                  <w:trHeight w:val="227"/>
+                  <w:trHeight w:val="232"/>
                   <w:jc w:val="center"/>
                 </w:trPr>
                 <w:sdt>
@@ -2505,7 +2513,7 @@
                   <w:sdtContent>
                     <w:tc>
                       <w:tcPr>
-                        <w:tcW w:w="954" w:type="dxa"/>
+                        <w:tcW w:w="936" w:type="dxa"/>
                         <w:tcBorders>
                           <w:bottom w:val="single" w:sz="4" w:space="0" w:color="9B9482" w:themeColor="text2" w:themeTint="99"/>
                         </w:tcBorders>
@@ -2536,7 +2544,7 @@
                   <w:sdtContent>
                     <w:tc>
                       <w:tcPr>
-                        <w:tcW w:w="2732" w:type="dxa"/>
+                        <w:tcW w:w="2682" w:type="dxa"/>
                         <w:tcBorders>
                           <w:bottom w:val="single" w:sz="4" w:space="0" w:color="9B9482" w:themeColor="text2" w:themeTint="99"/>
                         </w:tcBorders>
@@ -2567,7 +2575,7 @@
                   <w:sdtContent>
                     <w:tc>
                       <w:tcPr>
-                        <w:tcW w:w="994" w:type="dxa"/>
+                        <w:tcW w:w="975" w:type="dxa"/>
                         <w:tcBorders>
                           <w:bottom w:val="single" w:sz="4" w:space="0" w:color="9B9482" w:themeColor="text2" w:themeTint="99"/>
                         </w:tcBorders>
@@ -2598,7 +2606,7 @@
                   <w:sdtContent>
                     <w:tc>
                       <w:tcPr>
-                        <w:tcW w:w="900" w:type="dxa"/>
+                        <w:tcW w:w="883" w:type="dxa"/>
                         <w:tcBorders>
                           <w:bottom w:val="single" w:sz="4" w:space="0" w:color="9B9482" w:themeColor="text2" w:themeTint="99"/>
                         </w:tcBorders>
@@ -2629,7 +2637,7 @@
                   <w:sdtContent>
                     <w:tc>
                       <w:tcPr>
-                        <w:tcW w:w="1710" w:type="dxa"/>
+                        <w:tcW w:w="1678" w:type="dxa"/>
                         <w:tcBorders>
                           <w:bottom w:val="single" w:sz="4" w:space="0" w:color="9B9482" w:themeColor="text2" w:themeTint="99"/>
                         </w:tcBorders>
@@ -2647,7 +2655,7 @@
                 </w:sdt>
                 <w:tc>
                   <w:tcPr>
-                    <w:tcW w:w="365" w:type="dxa"/>
+                    <w:tcW w:w="358" w:type="dxa"/>
                     <w:tcBorders>
                       <w:bottom w:val="single" w:sz="4" w:space="0" w:color="9B9482" w:themeColor="text2" w:themeTint="99"/>
                     </w:tcBorders>
@@ -2663,7 +2671,7 @@
                 </w:tc>
                 <w:tc>
                   <w:tcPr>
-                    <w:tcW w:w="709" w:type="dxa"/>
+                    <w:tcW w:w="696" w:type="dxa"/>
                     <w:tcBorders>
                       <w:bottom w:val="single" w:sz="4" w:space="0" w:color="9B9482" w:themeColor="text2" w:themeTint="99"/>
                     </w:tcBorders>
@@ -2692,7 +2700,7 @@
                   <w:sdtContent>
                     <w:tc>
                       <w:tcPr>
-                        <w:tcW w:w="2166" w:type="dxa"/>
+                        <w:tcW w:w="2126" w:type="dxa"/>
                         <w:tcBorders>
                           <w:bottom w:val="single" w:sz="4" w:space="0" w:color="9B9482" w:themeColor="text2" w:themeTint="99"/>
                         </w:tcBorders>
@@ -2708,6 +2716,8 @@
                     </w:tc>
                   </w:sdtContent>
                 </w:sdt>
+                <w:bookmarkStart w:id="0" w:name="_GoBack"/>
+                <w:bookmarkEnd w:id="0"/>
               </w:tr>
             </w:sdtContent>
           </w:sdt>
@@ -2753,12 +2763,12 @@
             <w:sdtContent>
               <w:tr>
                 <w:trPr>
-                  <w:trHeight w:val="332"/>
+                  <w:trHeight w:val="340"/>
                   <w:jc w:val="center"/>
                 </w:trPr>
                 <w:tc>
                   <w:tcPr>
-                    <w:tcW w:w="954" w:type="dxa"/>
+                    <w:tcW w:w="936" w:type="dxa"/>
                     <w:tcBorders>
                       <w:bottom w:val="single" w:sz="4" w:space="0" w:color="9B9482" w:themeColor="text2" w:themeTint="99"/>
                     </w:tcBorders>
@@ -2775,7 +2785,7 @@
                 </w:tc>
                 <w:tc>
                   <w:tcPr>
-                    <w:tcW w:w="2732" w:type="dxa"/>
+                    <w:tcW w:w="2682" w:type="dxa"/>
                     <w:tcBorders>
                       <w:bottom w:val="single" w:sz="4" w:space="0" w:color="9B9482" w:themeColor="text2" w:themeTint="99"/>
                     </w:tcBorders>
@@ -2792,7 +2802,7 @@
                 </w:tc>
                 <w:tc>
                   <w:tcPr>
-                    <w:tcW w:w="994" w:type="dxa"/>
+                    <w:tcW w:w="975" w:type="dxa"/>
                     <w:tcBorders>
                       <w:bottom w:val="single" w:sz="4" w:space="0" w:color="9B9482" w:themeColor="text2" w:themeTint="99"/>
                     </w:tcBorders>
@@ -2809,7 +2819,7 @@
                 </w:tc>
                 <w:tc>
                   <w:tcPr>
-                    <w:tcW w:w="900" w:type="dxa"/>
+                    <w:tcW w:w="883" w:type="dxa"/>
                     <w:tcBorders>
                       <w:bottom w:val="single" w:sz="4" w:space="0" w:color="9B9482" w:themeColor="text2" w:themeTint="99"/>
                     </w:tcBorders>
@@ -2839,7 +2849,7 @@
                   <w:sdtContent>
                     <w:tc>
                       <w:tcPr>
-                        <w:tcW w:w="2784" w:type="dxa"/>
+                        <w:tcW w:w="2733" w:type="dxa"/>
                         <w:gridSpan w:val="3"/>
                         <w:tcBorders>
                           <w:bottom w:val="single" w:sz="4" w:space="0" w:color="9B9482" w:themeColor="text2" w:themeTint="99"/>
@@ -2874,7 +2884,7 @@
                   <w:sdtContent>
                     <w:tc>
                       <w:tcPr>
-                        <w:tcW w:w="2166" w:type="dxa"/>
+                        <w:tcW w:w="2126" w:type="dxa"/>
                         <w:tcBorders>
                           <w:bottom w:val="single" w:sz="4" w:space="0" w:color="9B9482" w:themeColor="text2" w:themeTint="99"/>
                         </w:tcBorders>
@@ -2900,12 +2910,12 @@
       </w:sdt>
       <w:tr>
         <w:trPr>
-          <w:trHeight w:val="227"/>
+          <w:trHeight w:val="232"/>
           <w:jc w:val="center"/>
         </w:trPr>
         <w:tc>
           <w:tcPr>
-            <w:tcW w:w="954" w:type="dxa"/>
+            <w:tcW w:w="936" w:type="dxa"/>
             <w:tcBorders>
               <w:bottom w:val="single" w:sz="4" w:space="0" w:color="002060"/>
             </w:tcBorders>
@@ -2918,7 +2928,7 @@
         </w:tc>
         <w:tc>
           <w:tcPr>
-            <w:tcW w:w="2732" w:type="dxa"/>
+            <w:tcW w:w="2682" w:type="dxa"/>
             <w:tcBorders>
               <w:bottom w:val="single" w:sz="4" w:space="0" w:color="002060"/>
             </w:tcBorders>
@@ -2931,7 +2941,7 @@
         </w:tc>
         <w:tc>
           <w:tcPr>
-            <w:tcW w:w="994" w:type="dxa"/>
+            <w:tcW w:w="975" w:type="dxa"/>
             <w:tcBorders>
               <w:bottom w:val="single" w:sz="4" w:space="0" w:color="002060"/>
             </w:tcBorders>
@@ -2944,7 +2954,7 @@
         </w:tc>
         <w:tc>
           <w:tcPr>
-            <w:tcW w:w="900" w:type="dxa"/>
+            <w:tcW w:w="883" w:type="dxa"/>
             <w:tcBorders>
               <w:bottom w:val="single" w:sz="4" w:space="0" w:color="002060"/>
             </w:tcBorders>
@@ -2977,7 +2987,7 @@
           <w:sdtContent>
             <w:tc>
               <w:tcPr>
-                <w:tcW w:w="2784" w:type="dxa"/>
+                <w:tcW w:w="2733" w:type="dxa"/>
                 <w:gridSpan w:val="3"/>
                 <w:tcBorders>
                   <w:bottom w:val="single" w:sz="4" w:space="0" w:color="002060"/>
@@ -3018,7 +3028,7 @@
           <w:sdtContent>
             <w:tc>
               <w:tcPr>
-                <w:tcW w:w="2166" w:type="dxa"/>
+                <w:tcW w:w="2126" w:type="dxa"/>
                 <w:tcBorders>
                   <w:bottom w:val="single" w:sz="4" w:space="0" w:color="002060"/>
                 </w:tcBorders>
@@ -3905,14 +3915,27 @@
           <w:r>
             <w:t xml:space="preserve"> / </w:t>
           </w:r>
-          <w:fldSimple w:instr=" NUMPAGES  \* Arabic  \* MERGEFORMAT ">
-            <w:r>
-              <w:rPr>
-                <w:noProof/>
-              </w:rPr>
-              <w:t>28</w:t>
-            </w:r>
-          </w:fldSimple>
+          <w:r>
+            <w:fldChar w:fldCharType="begin"/>
+          </w:r>
+          <w:r>
+            <w:instrText xml:space="preserve"> NUMPAGES  \* Arabic  \* MERGEFORMAT </w:instrText>
+          </w:r>
+          <w:r>
+            <w:fldChar w:fldCharType="separate"/>
+          </w:r>
+          <w:r>
+            <w:rPr>
+              <w:noProof/>
+            </w:rPr>
+            <w:t>28</w:t>
+          </w:r>
+          <w:r>
+            <w:rPr>
+              <w:noProof/>
+            </w:rPr>
+            <w:fldChar w:fldCharType="end"/>
+          </w:r>
         </w:p>
         <w:p>
           <w:pPr>
@@ -6975,6 +6998,7 @@
     <w:rsid w:val="00752572"/>
     <w:rsid w:val="00790D50"/>
     <w:rsid w:val="007B12EF"/>
+    <w:rsid w:val="007D5320"/>
     <w:rsid w:val="00813A13"/>
     <w:rsid w:val="00826A98"/>
     <w:rsid w:val="0085216E"/>
@@ -9936,7 +9960,7 @@
 </file>
 
 <file path=customXml/itemProps2.xml><?xml version="1.0" encoding="utf-8"?>
-<ds:datastoreItem xmlns:ds="http://schemas.openxmlformats.org/officeDocument/2006/customXml" ds:itemID="{C7F56CBA-51CB-4465-BC9A-12F6A8E6BB54}">
+<ds:datastoreItem xmlns:ds="http://schemas.openxmlformats.org/officeDocument/2006/customXml" ds:itemID="{095D1B67-A502-40A7-B009-4C8DE8DA2F01}">
   <ds:schemaRefs>
     <ds:schemaRef ds:uri="http://schemas.openxmlformats.org/officeDocument/2006/bibliography"/>
   </ds:schemaRefs>

</xml_diff>